<commit_message>
add ctags & git
</commit_message>
<xml_diff>
--- a/5Archive_Summary.docx
+++ b/5Archive_Summary.docx
@@ -4241,32 +4241,32 @@
         <w:tblStyle w:val="ac"/>
         <w:tblW w:w="9209" w:type="dxa"/>
         <w:jc w:val="left"/>
-        <w:tblInd w:w="-5" w:type="dxa"/>
+        <w:tblInd w:w="-15" w:type="dxa"/>
         <w:tblCellMar>
           <w:top w:w="0" w:type="dxa"/>
-          <w:left w:w="103" w:type="dxa"/>
+          <w:left w:w="93" w:type="dxa"/>
           <w:bottom w:w="0" w:type="dxa"/>
           <w:right w:w="108" w:type="dxa"/>
         </w:tblCellMar>
         <w:tblLook w:val="04a0" w:noVBand="1" w:noHBand="0" w:lastColumn="0" w:firstColumn="1" w:lastRow="0" w:firstRow="1"/>
       </w:tblPr>
       <w:tblGrid>
-        <w:gridCol w:w="1411"/>
-        <w:gridCol w:w="1196"/>
+        <w:gridCol w:w="1409"/>
+        <w:gridCol w:w="1198"/>
+        <w:gridCol w:w="1491"/>
+        <w:gridCol w:w="1491"/>
         <w:gridCol w:w="1492"/>
-        <w:gridCol w:w="1492"/>
-        <w:gridCol w:w="1492"/>
-        <w:gridCol w:w="2125"/>
+        <w:gridCol w:w="2127"/>
       </w:tblGrid>
       <w:tr>
         <w:trPr/>
         <w:tc>
           <w:tcPr>
-            <w:tcW w:w="1411" w:type="dxa"/>
+            <w:tcW w:w="1409" w:type="dxa"/>
             <w:tcBorders/>
             <w:shd w:fill="auto" w:val="clear"/>
             <w:tcMar>
-              <w:left w:w="103" w:type="dxa"/>
+              <w:left w:w="93" w:type="dxa"/>
             </w:tcMar>
           </w:tcPr>
           <w:p>
@@ -4290,11 +4290,11 @@
         </w:tc>
         <w:tc>
           <w:tcPr>
-            <w:tcW w:w="1196" w:type="dxa"/>
+            <w:tcW w:w="1198" w:type="dxa"/>
             <w:tcBorders/>
             <w:shd w:fill="auto" w:val="clear"/>
             <w:tcMar>
-              <w:left w:w="103" w:type="dxa"/>
+              <w:left w:w="93" w:type="dxa"/>
             </w:tcMar>
           </w:tcPr>
           <w:p>
@@ -4318,11 +4318,11 @@
         </w:tc>
         <w:tc>
           <w:tcPr>
-            <w:tcW w:w="1492" w:type="dxa"/>
+            <w:tcW w:w="1491" w:type="dxa"/>
             <w:tcBorders/>
             <w:shd w:fill="auto" w:val="clear"/>
             <w:tcMar>
-              <w:left w:w="103" w:type="dxa"/>
+              <w:left w:w="93" w:type="dxa"/>
             </w:tcMar>
           </w:tcPr>
           <w:p>
@@ -4346,11 +4346,11 @@
         </w:tc>
         <w:tc>
           <w:tcPr>
-            <w:tcW w:w="1492" w:type="dxa"/>
+            <w:tcW w:w="1491" w:type="dxa"/>
             <w:tcBorders/>
             <w:shd w:fill="auto" w:val="clear"/>
             <w:tcMar>
-              <w:left w:w="103" w:type="dxa"/>
+              <w:left w:w="93" w:type="dxa"/>
             </w:tcMar>
           </w:tcPr>
           <w:p>
@@ -4378,7 +4378,7 @@
             <w:tcBorders/>
             <w:shd w:fill="auto" w:val="clear"/>
             <w:tcMar>
-              <w:left w:w="103" w:type="dxa"/>
+              <w:left w:w="93" w:type="dxa"/>
             </w:tcMar>
           </w:tcPr>
           <w:p>
@@ -4410,11 +4410,11 @@
         </w:tc>
         <w:tc>
           <w:tcPr>
-            <w:tcW w:w="2125" w:type="dxa"/>
+            <w:tcW w:w="2127" w:type="dxa"/>
             <w:tcBorders/>
             <w:shd w:fill="auto" w:val="clear"/>
             <w:tcMar>
-              <w:left w:w="103" w:type="dxa"/>
+              <w:left w:w="93" w:type="dxa"/>
             </w:tcMar>
           </w:tcPr>
           <w:p>
@@ -4441,11 +4441,11 @@
         <w:trPr/>
         <w:tc>
           <w:tcPr>
-            <w:tcW w:w="1411" w:type="dxa"/>
+            <w:tcW w:w="1409" w:type="dxa"/>
             <w:tcBorders/>
             <w:shd w:fill="auto" w:val="clear"/>
             <w:tcMar>
-              <w:left w:w="103" w:type="dxa"/>
+              <w:left w:w="93" w:type="dxa"/>
             </w:tcMar>
           </w:tcPr>
           <w:p>
@@ -4470,11 +4470,11 @@
         </w:tc>
         <w:tc>
           <w:tcPr>
-            <w:tcW w:w="1196" w:type="dxa"/>
+            <w:tcW w:w="1198" w:type="dxa"/>
             <w:tcBorders/>
             <w:shd w:fill="auto" w:val="clear"/>
             <w:tcMar>
-              <w:left w:w="103" w:type="dxa"/>
+              <w:left w:w="93" w:type="dxa"/>
             </w:tcMar>
           </w:tcPr>
           <w:p>
@@ -4499,11 +4499,11 @@
         </w:tc>
         <w:tc>
           <w:tcPr>
-            <w:tcW w:w="1492" w:type="dxa"/>
+            <w:tcW w:w="1491" w:type="dxa"/>
             <w:tcBorders/>
             <w:shd w:fill="auto" w:val="clear"/>
             <w:tcMar>
-              <w:left w:w="103" w:type="dxa"/>
+              <w:left w:w="93" w:type="dxa"/>
             </w:tcMar>
           </w:tcPr>
           <w:p>
@@ -4528,11 +4528,11 @@
         </w:tc>
         <w:tc>
           <w:tcPr>
-            <w:tcW w:w="1492" w:type="dxa"/>
+            <w:tcW w:w="1491" w:type="dxa"/>
             <w:tcBorders/>
             <w:shd w:fill="auto" w:val="clear"/>
             <w:tcMar>
-              <w:left w:w="103" w:type="dxa"/>
+              <w:left w:w="93" w:type="dxa"/>
             </w:tcMar>
           </w:tcPr>
           <w:p>
@@ -4593,7 +4593,7 @@
             <w:tcBorders/>
             <w:shd w:fill="auto" w:val="clear"/>
             <w:tcMar>
-              <w:left w:w="103" w:type="dxa"/>
+              <w:left w:w="93" w:type="dxa"/>
             </w:tcMar>
           </w:tcPr>
           <w:p>
@@ -4618,11 +4618,11 @@
         </w:tc>
         <w:tc>
           <w:tcPr>
-            <w:tcW w:w="2125" w:type="dxa"/>
+            <w:tcW w:w="2127" w:type="dxa"/>
             <w:tcBorders/>
             <w:shd w:fill="auto" w:val="clear"/>
             <w:tcMar>
-              <w:left w:w="103" w:type="dxa"/>
+              <w:left w:w="93" w:type="dxa"/>
             </w:tcMar>
           </w:tcPr>
           <w:p>
@@ -4666,11 +4666,11 @@
         <w:trPr/>
         <w:tc>
           <w:tcPr>
-            <w:tcW w:w="1411" w:type="dxa"/>
+            <w:tcW w:w="1409" w:type="dxa"/>
             <w:tcBorders/>
             <w:shd w:fill="auto" w:val="clear"/>
             <w:tcMar>
-              <w:left w:w="103" w:type="dxa"/>
+              <w:left w:w="93" w:type="dxa"/>
             </w:tcMar>
           </w:tcPr>
           <w:p>
@@ -4695,11 +4695,11 @@
         </w:tc>
         <w:tc>
           <w:tcPr>
-            <w:tcW w:w="1196" w:type="dxa"/>
+            <w:tcW w:w="1198" w:type="dxa"/>
             <w:tcBorders/>
             <w:shd w:fill="auto" w:val="clear"/>
             <w:tcMar>
-              <w:left w:w="103" w:type="dxa"/>
+              <w:left w:w="93" w:type="dxa"/>
             </w:tcMar>
           </w:tcPr>
           <w:p>
@@ -4724,11 +4724,11 @@
         </w:tc>
         <w:tc>
           <w:tcPr>
-            <w:tcW w:w="1492" w:type="dxa"/>
+            <w:tcW w:w="1491" w:type="dxa"/>
             <w:tcBorders/>
             <w:shd w:fill="auto" w:val="clear"/>
             <w:tcMar>
-              <w:left w:w="103" w:type="dxa"/>
+              <w:left w:w="93" w:type="dxa"/>
             </w:tcMar>
           </w:tcPr>
           <w:p>
@@ -4753,11 +4753,11 @@
         </w:tc>
         <w:tc>
           <w:tcPr>
-            <w:tcW w:w="1492" w:type="dxa"/>
+            <w:tcW w:w="1491" w:type="dxa"/>
             <w:tcBorders/>
             <w:shd w:fill="auto" w:val="clear"/>
             <w:tcMar>
-              <w:left w:w="103" w:type="dxa"/>
+              <w:left w:w="93" w:type="dxa"/>
             </w:tcMar>
           </w:tcPr>
           <w:p>
@@ -4818,7 +4818,7 @@
             <w:tcBorders/>
             <w:shd w:fill="auto" w:val="clear"/>
             <w:tcMar>
-              <w:left w:w="103" w:type="dxa"/>
+              <w:left w:w="93" w:type="dxa"/>
             </w:tcMar>
           </w:tcPr>
           <w:p>
@@ -4843,11 +4843,11 @@
         </w:tc>
         <w:tc>
           <w:tcPr>
-            <w:tcW w:w="2125" w:type="dxa"/>
+            <w:tcW w:w="2127" w:type="dxa"/>
             <w:tcBorders/>
             <w:shd w:fill="auto" w:val="clear"/>
             <w:tcMar>
-              <w:left w:w="103" w:type="dxa"/>
+              <w:left w:w="93" w:type="dxa"/>
             </w:tcMar>
           </w:tcPr>
           <w:p>
@@ -4875,11 +4875,11 @@
         <w:trPr/>
         <w:tc>
           <w:tcPr>
-            <w:tcW w:w="1411" w:type="dxa"/>
+            <w:tcW w:w="1409" w:type="dxa"/>
             <w:tcBorders/>
             <w:shd w:fill="auto" w:val="clear"/>
             <w:tcMar>
-              <w:left w:w="103" w:type="dxa"/>
+              <w:left w:w="93" w:type="dxa"/>
             </w:tcMar>
           </w:tcPr>
           <w:p>
@@ -4904,11 +4904,11 @@
         </w:tc>
         <w:tc>
           <w:tcPr>
-            <w:tcW w:w="1196" w:type="dxa"/>
+            <w:tcW w:w="1198" w:type="dxa"/>
             <w:tcBorders/>
             <w:shd w:fill="auto" w:val="clear"/>
             <w:tcMar>
-              <w:left w:w="103" w:type="dxa"/>
+              <w:left w:w="93" w:type="dxa"/>
             </w:tcMar>
           </w:tcPr>
           <w:p>
@@ -4933,11 +4933,11 @@
         </w:tc>
         <w:tc>
           <w:tcPr>
-            <w:tcW w:w="1492" w:type="dxa"/>
+            <w:tcW w:w="1491" w:type="dxa"/>
             <w:tcBorders/>
             <w:shd w:fill="auto" w:val="clear"/>
             <w:tcMar>
-              <w:left w:w="103" w:type="dxa"/>
+              <w:left w:w="93" w:type="dxa"/>
             </w:tcMar>
           </w:tcPr>
           <w:p>
@@ -4962,11 +4962,11 @@
         </w:tc>
         <w:tc>
           <w:tcPr>
-            <w:tcW w:w="1492" w:type="dxa"/>
+            <w:tcW w:w="1491" w:type="dxa"/>
             <w:tcBorders/>
             <w:shd w:fill="auto" w:val="clear"/>
             <w:tcMar>
-              <w:left w:w="103" w:type="dxa"/>
+              <w:left w:w="93" w:type="dxa"/>
             </w:tcMar>
           </w:tcPr>
           <w:p>
@@ -5035,7 +5035,7 @@
             <w:tcBorders/>
             <w:shd w:fill="auto" w:val="clear"/>
             <w:tcMar>
-              <w:left w:w="103" w:type="dxa"/>
+              <w:left w:w="93" w:type="dxa"/>
             </w:tcMar>
           </w:tcPr>
           <w:p>
@@ -5060,11 +5060,11 @@
         </w:tc>
         <w:tc>
           <w:tcPr>
-            <w:tcW w:w="2125" w:type="dxa"/>
+            <w:tcW w:w="2127" w:type="dxa"/>
             <w:tcBorders/>
             <w:shd w:fill="auto" w:val="clear"/>
             <w:tcMar>
-              <w:left w:w="103" w:type="dxa"/>
+              <w:left w:w="93" w:type="dxa"/>
             </w:tcMar>
           </w:tcPr>
           <w:p>
@@ -7047,10 +7047,10 @@
         <w:tblStyle w:val="ac"/>
         <w:tblW w:w="10206" w:type="dxa"/>
         <w:jc w:val="left"/>
-        <w:tblInd w:w="-1711" w:type="dxa"/>
+        <w:tblInd w:w="-1721" w:type="dxa"/>
         <w:tblCellMar>
           <w:top w:w="0" w:type="dxa"/>
-          <w:left w:w="103" w:type="dxa"/>
+          <w:left w:w="93" w:type="dxa"/>
           <w:bottom w:w="0" w:type="dxa"/>
           <w:right w:w="108" w:type="dxa"/>
         </w:tblCellMar>
@@ -7072,7 +7072,7 @@
             <w:tcBorders/>
             <w:shd w:fill="auto" w:val="clear"/>
             <w:tcMar>
-              <w:left w:w="103" w:type="dxa"/>
+              <w:left w:w="93" w:type="dxa"/>
             </w:tcMar>
           </w:tcPr>
           <w:p>
@@ -7100,7 +7100,7 @@
             <w:tcBorders/>
             <w:shd w:fill="auto" w:val="clear"/>
             <w:tcMar>
-              <w:left w:w="103" w:type="dxa"/>
+              <w:left w:w="93" w:type="dxa"/>
             </w:tcMar>
           </w:tcPr>
           <w:p>
@@ -7128,7 +7128,7 @@
             <w:tcBorders/>
             <w:shd w:fill="auto" w:val="clear"/>
             <w:tcMar>
-              <w:left w:w="103" w:type="dxa"/>
+              <w:left w:w="93" w:type="dxa"/>
             </w:tcMar>
           </w:tcPr>
           <w:p>
@@ -7156,7 +7156,7 @@
             <w:tcBorders/>
             <w:shd w:fill="auto" w:val="clear"/>
             <w:tcMar>
-              <w:left w:w="103" w:type="dxa"/>
+              <w:left w:w="93" w:type="dxa"/>
             </w:tcMar>
           </w:tcPr>
           <w:p>
@@ -7184,7 +7184,7 @@
             <w:tcBorders/>
             <w:shd w:fill="auto" w:val="clear"/>
             <w:tcMar>
-              <w:left w:w="103" w:type="dxa"/>
+              <w:left w:w="93" w:type="dxa"/>
             </w:tcMar>
           </w:tcPr>
           <w:p>
@@ -7212,7 +7212,7 @@
             <w:tcBorders/>
             <w:shd w:fill="auto" w:val="clear"/>
             <w:tcMar>
-              <w:left w:w="103" w:type="dxa"/>
+              <w:left w:w="93" w:type="dxa"/>
             </w:tcMar>
           </w:tcPr>
           <w:p>
@@ -7243,7 +7243,7 @@
             <w:tcBorders/>
             <w:shd w:fill="auto" w:val="clear"/>
             <w:tcMar>
-              <w:left w:w="103" w:type="dxa"/>
+              <w:left w:w="93" w:type="dxa"/>
             </w:tcMar>
           </w:tcPr>
           <w:p>
@@ -7271,7 +7271,7 @@
             <w:tcBorders/>
             <w:shd w:fill="auto" w:val="clear"/>
             <w:tcMar>
-              <w:left w:w="103" w:type="dxa"/>
+              <w:left w:w="93" w:type="dxa"/>
             </w:tcMar>
           </w:tcPr>
           <w:p>
@@ -7299,7 +7299,7 @@
             <w:tcBorders/>
             <w:shd w:fill="auto" w:val="clear"/>
             <w:tcMar>
-              <w:left w:w="103" w:type="dxa"/>
+              <w:left w:w="93" w:type="dxa"/>
             </w:tcMar>
           </w:tcPr>
           <w:p>
@@ -7327,7 +7327,7 @@
             <w:tcBorders/>
             <w:shd w:fill="auto" w:val="clear"/>
             <w:tcMar>
-              <w:left w:w="103" w:type="dxa"/>
+              <w:left w:w="93" w:type="dxa"/>
             </w:tcMar>
           </w:tcPr>
           <w:p>
@@ -7355,7 +7355,7 @@
             <w:tcBorders/>
             <w:shd w:fill="auto" w:val="clear"/>
             <w:tcMar>
-              <w:left w:w="103" w:type="dxa"/>
+              <w:left w:w="93" w:type="dxa"/>
             </w:tcMar>
           </w:tcPr>
           <w:p>
@@ -7383,7 +7383,7 @@
             <w:tcBorders/>
             <w:shd w:fill="auto" w:val="clear"/>
             <w:tcMar>
-              <w:left w:w="103" w:type="dxa"/>
+              <w:left w:w="93" w:type="dxa"/>
             </w:tcMar>
           </w:tcPr>
           <w:p>
@@ -7414,7 +7414,7 @@
             <w:tcBorders/>
             <w:shd w:fill="auto" w:val="clear"/>
             <w:tcMar>
-              <w:left w:w="103" w:type="dxa"/>
+              <w:left w:w="93" w:type="dxa"/>
             </w:tcMar>
           </w:tcPr>
           <w:p>
@@ -7442,7 +7442,7 @@
             <w:tcBorders/>
             <w:shd w:fill="auto" w:val="clear"/>
             <w:tcMar>
-              <w:left w:w="103" w:type="dxa"/>
+              <w:left w:w="93" w:type="dxa"/>
             </w:tcMar>
           </w:tcPr>
           <w:p>
@@ -7478,7 +7478,7 @@
             <w:tcBorders/>
             <w:shd w:fill="auto" w:val="clear"/>
             <w:tcMar>
-              <w:left w:w="103" w:type="dxa"/>
+              <w:left w:w="93" w:type="dxa"/>
             </w:tcMar>
           </w:tcPr>
           <w:p>
@@ -7506,7 +7506,7 @@
             <w:tcBorders/>
             <w:shd w:fill="auto" w:val="clear"/>
             <w:tcMar>
-              <w:left w:w="103" w:type="dxa"/>
+              <w:left w:w="93" w:type="dxa"/>
             </w:tcMar>
           </w:tcPr>
           <w:p>
@@ -7550,7 +7550,7 @@
             <w:tcBorders/>
             <w:shd w:fill="auto" w:val="clear"/>
             <w:tcMar>
-              <w:left w:w="103" w:type="dxa"/>
+              <w:left w:w="93" w:type="dxa"/>
             </w:tcMar>
           </w:tcPr>
           <w:p>
@@ -7578,7 +7578,7 @@
             <w:tcBorders/>
             <w:shd w:fill="auto" w:val="clear"/>
             <w:tcMar>
-              <w:left w:w="103" w:type="dxa"/>
+              <w:left w:w="93" w:type="dxa"/>
             </w:tcMar>
           </w:tcPr>
           <w:p>
@@ -7609,7 +7609,7 @@
             <w:tcBorders/>
             <w:shd w:fill="auto" w:val="clear"/>
             <w:tcMar>
-              <w:left w:w="103" w:type="dxa"/>
+              <w:left w:w="93" w:type="dxa"/>
             </w:tcMar>
           </w:tcPr>
           <w:p>
@@ -7637,7 +7637,7 @@
             <w:tcBorders/>
             <w:shd w:fill="auto" w:val="clear"/>
             <w:tcMar>
-              <w:left w:w="103" w:type="dxa"/>
+              <w:left w:w="93" w:type="dxa"/>
             </w:tcMar>
           </w:tcPr>
           <w:p>
@@ -7673,7 +7673,7 @@
             <w:tcBorders/>
             <w:shd w:fill="auto" w:val="clear"/>
             <w:tcMar>
-              <w:left w:w="103" w:type="dxa"/>
+              <w:left w:w="93" w:type="dxa"/>
             </w:tcMar>
           </w:tcPr>
           <w:p>
@@ -7701,7 +7701,7 @@
             <w:tcBorders/>
             <w:shd w:fill="auto" w:val="clear"/>
             <w:tcMar>
-              <w:left w:w="103" w:type="dxa"/>
+              <w:left w:w="93" w:type="dxa"/>
             </w:tcMar>
           </w:tcPr>
           <w:p>
@@ -7729,7 +7729,7 @@
             <w:tcBorders/>
             <w:shd w:fill="auto" w:val="clear"/>
             <w:tcMar>
-              <w:left w:w="103" w:type="dxa"/>
+              <w:left w:w="93" w:type="dxa"/>
             </w:tcMar>
           </w:tcPr>
           <w:p>
@@ -7757,7 +7757,7 @@
             <w:tcBorders/>
             <w:shd w:fill="auto" w:val="clear"/>
             <w:tcMar>
-              <w:left w:w="103" w:type="dxa"/>
+              <w:left w:w="93" w:type="dxa"/>
             </w:tcMar>
           </w:tcPr>
           <w:p>
@@ -7788,7 +7788,7 @@
             <w:tcBorders/>
             <w:shd w:fill="auto" w:val="clear"/>
             <w:tcMar>
-              <w:left w:w="103" w:type="dxa"/>
+              <w:left w:w="93" w:type="dxa"/>
             </w:tcMar>
           </w:tcPr>
           <w:p>
@@ -7816,7 +7816,7 @@
             <w:tcBorders/>
             <w:shd w:fill="auto" w:val="clear"/>
             <w:tcMar>
-              <w:left w:w="103" w:type="dxa"/>
+              <w:left w:w="93" w:type="dxa"/>
             </w:tcMar>
           </w:tcPr>
           <w:p>
@@ -7844,7 +7844,7 @@
             <w:tcBorders/>
             <w:shd w:fill="auto" w:val="clear"/>
             <w:tcMar>
-              <w:left w:w="103" w:type="dxa"/>
+              <w:left w:w="93" w:type="dxa"/>
             </w:tcMar>
           </w:tcPr>
           <w:p>
@@ -7872,7 +7872,7 @@
             <w:tcBorders/>
             <w:shd w:fill="auto" w:val="clear"/>
             <w:tcMar>
-              <w:left w:w="103" w:type="dxa"/>
+              <w:left w:w="93" w:type="dxa"/>
             </w:tcMar>
           </w:tcPr>
           <w:p>
@@ -7900,7 +7900,7 @@
             <w:tcBorders/>
             <w:shd w:fill="auto" w:val="clear"/>
             <w:tcMar>
-              <w:left w:w="103" w:type="dxa"/>
+              <w:left w:w="93" w:type="dxa"/>
             </w:tcMar>
           </w:tcPr>
           <w:p>
@@ -7944,7 +7944,7 @@
             <w:tcBorders/>
             <w:shd w:fill="auto" w:val="clear"/>
             <w:tcMar>
-              <w:left w:w="103" w:type="dxa"/>
+              <w:left w:w="93" w:type="dxa"/>
             </w:tcMar>
           </w:tcPr>
           <w:p>
@@ -8096,9 +8096,9 @@
                   <wp:posOffset>2097405</wp:posOffset>
                 </wp:positionH>
                 <wp:positionV relativeFrom="paragraph">
-                  <wp:posOffset>97790</wp:posOffset>
+                  <wp:posOffset>138430</wp:posOffset>
                 </wp:positionV>
-                <wp:extent cx="1661795" cy="332105"/>
+                <wp:extent cx="1663065" cy="332105"/>
                 <wp:effectExtent l="0" t="0" r="0" b="0"/>
                 <wp:wrapSquare wrapText="bothSides"/>
                 <wp:docPr id="1" name="文本框 2"/>
@@ -8109,7 +8109,7 @@
                       <wps:spPr>
                         <a:xfrm>
                           <a:off x="0" y="0"/>
-                          <a:ext cx="1661040" cy="331560"/>
+                          <a:ext cx="1662480" cy="331560"/>
                         </a:xfrm>
                         <a:prstGeom prst="rect">
                           <a:avLst/>
@@ -8157,7 +8157,7 @@
           </mc:Choice>
           <mc:Fallback>
             <w:pict>
-              <v:rect id="shape_0" ID="文本框 2" stroked="f" style="position:absolute;margin-left:165.15pt;margin-top:7.7pt;width:130.75pt;height:26.05pt;mso-position-horizontal-relative:margin" wp14:anchorId="4F56B33B">
+              <v:rect id="shape_0" ID="文本框 2" stroked="f" style="position:absolute;margin-left:165.15pt;margin-top:10.9pt;width:130.85pt;height:26.05pt;mso-position-horizontal-relative:margin" wp14:anchorId="4F56B33B">
                 <w10:wrap type="square"/>
                 <v:fill o:detectmouseclick="t" on="false"/>
                 <v:stroke color="#3465a4" weight="9360" joinstyle="round" endcap="flat"/>
@@ -8206,12 +8206,12 @@
               <wp:anchor behindDoc="0" distT="0" distB="0" distL="114300" distR="114300" simplePos="0" locked="0" layoutInCell="1" allowOverlap="1" relativeHeight="41" wp14:anchorId="2E6D1115">
                 <wp:simplePos x="0" y="0"/>
                 <wp:positionH relativeFrom="column">
-                  <wp:posOffset>1795145</wp:posOffset>
+                  <wp:posOffset>1792605</wp:posOffset>
                 </wp:positionH>
                 <wp:positionV relativeFrom="paragraph">
-                  <wp:posOffset>105410</wp:posOffset>
+                  <wp:posOffset>102235</wp:posOffset>
                 </wp:positionV>
-                <wp:extent cx="360045" cy="424180"/>
+                <wp:extent cx="361315" cy="425450"/>
                 <wp:effectExtent l="0" t="38100" r="60325" b="15875"/>
                 <wp:wrapNone/>
                 <wp:docPr id="3" name="直接箭头连接符 79"/>
@@ -8222,7 +8222,7 @@
                       <wps:spPr>
                         <a:xfrm flipV="1">
                           <a:off x="0" y="0"/>
-                          <a:ext cx="359280" cy="423720"/>
+                          <a:ext cx="360720" cy="424800"/>
                         </a:xfrm>
                         <a:custGeom>
                           <a:avLst/>
@@ -8319,7 +8319,7 @@
                 <wp:positionV relativeFrom="paragraph">
                   <wp:posOffset>635</wp:posOffset>
                 </wp:positionV>
-                <wp:extent cx="2362200" cy="502285"/>
+                <wp:extent cx="2363470" cy="502285"/>
                 <wp:effectExtent l="0" t="0" r="0" b="6350"/>
                 <wp:wrapSquare wrapText="bothSides"/>
                 <wp:docPr id="4" name="文本框 2"/>
@@ -8330,7 +8330,7 @@
                       <wps:spPr>
                         <a:xfrm>
                           <a:off x="0" y="0"/>
-                          <a:ext cx="2361600" cy="501480"/>
+                          <a:ext cx="2362680" cy="501480"/>
                         </a:xfrm>
                         <a:prstGeom prst="rect">
                           <a:avLst/>
@@ -8375,7 +8375,7 @@
           </mc:Choice>
           <mc:Fallback>
             <w:pict>
-              <v:rect id="shape_0" ID="文本框 2" stroked="f" style="position:absolute;margin-left:78.85pt;margin-top:0.05pt;width:185.9pt;height:39.45pt">
+              <v:rect id="shape_0" ID="文本框 2" stroked="f" style="position:absolute;margin-left:78.85pt;margin-top:0.05pt;width:186pt;height:39.45pt">
                 <w10:wrap type="square"/>
                 <v:fill o:detectmouseclick="t" on="false"/>
                 <v:stroke color="#3465a4" weight="9360" joinstyle="round" endcap="flat"/>
@@ -8505,12 +8505,12 @@
               <wp:anchor behindDoc="0" distT="0" distB="0" distL="114300" distR="114300" simplePos="0" locked="0" layoutInCell="1" allowOverlap="1" relativeHeight="30" wp14:anchorId="698BF510">
                 <wp:simplePos x="0" y="0"/>
                 <wp:positionH relativeFrom="column">
-                  <wp:posOffset>2769235</wp:posOffset>
+                  <wp:posOffset>2769870</wp:posOffset>
                 </wp:positionH>
                 <wp:positionV relativeFrom="paragraph">
-                  <wp:posOffset>2257425</wp:posOffset>
+                  <wp:posOffset>2258060</wp:posOffset>
                 </wp:positionV>
-                <wp:extent cx="1270" cy="1270"/>
+                <wp:extent cx="3175" cy="3175"/>
                 <wp:effectExtent l="0" t="0" r="38100" b="35560"/>
                 <wp:wrapNone/>
                 <wp:docPr id="6" name="直接连接符 73"/>
@@ -8521,7 +8521,7 @@
                       <wps:spPr>
                         <a:xfrm flipH="1">
                           <a:off x="0" y="0"/>
-                          <a:ext cx="1440" cy="1440"/>
+                          <a:ext cx="2520" cy="2520"/>
                         </a:xfrm>
                         <a:prstGeom prst="line">
                           <a:avLst/>
@@ -8549,7 +8549,7 @@
           </mc:Choice>
           <mc:Fallback>
             <w:pict>
-              <v:line id="shape_0" from="218.05pt,177.75pt" to="218.1pt,177.8pt" ID="直接连接符 73" stroked="t" style="position:absolute;flip:x" wp14:anchorId="698BF510">
+              <v:line id="shape_0" from="218.05pt,177.75pt" to="218.2pt,177.9pt" ID="直接连接符 73" stroked="t" style="position:absolute;flip:x" wp14:anchorId="698BF510">
                 <v:stroke color="#4472c4" weight="19080" joinstyle="miter" endcap="flat"/>
                 <v:fill o:detectmouseclick="t" on="false"/>
               </v:line>
@@ -8562,12 +8562,12 @@
               <wp:anchor behindDoc="0" distT="0" distB="0" distL="114300" distR="114300" simplePos="0" locked="0" layoutInCell="1" allowOverlap="1" relativeHeight="21" wp14:anchorId="2E56B8CC">
                 <wp:simplePos x="0" y="0"/>
                 <wp:positionH relativeFrom="column">
-                  <wp:posOffset>2142490</wp:posOffset>
+                  <wp:posOffset>2146300</wp:posOffset>
                 </wp:positionH>
                 <wp:positionV relativeFrom="paragraph">
-                  <wp:posOffset>994410</wp:posOffset>
+                  <wp:posOffset>1075690</wp:posOffset>
                 </wp:positionV>
-                <wp:extent cx="758825" cy="83185"/>
+                <wp:extent cx="760095" cy="84455"/>
                 <wp:effectExtent l="0" t="0" r="23495" b="32385"/>
                 <wp:wrapNone/>
                 <wp:docPr id="7" name="直接连接符 49"/>
@@ -8578,7 +8578,7 @@
                       <wps:spPr>
                         <a:xfrm flipV="1">
                           <a:off x="0" y="0"/>
-                          <a:ext cx="758160" cy="82440"/>
+                          <a:ext cx="759600" cy="83880"/>
                         </a:xfrm>
                         <a:prstGeom prst="line">
                           <a:avLst/>
@@ -8606,7 +8606,7 @@
           </mc:Choice>
           <mc:Fallback>
             <w:pict>
-              <v:line id="shape_0" from="168.55pt,75.15pt" to="228.2pt,81.6pt" ID="直接连接符 49" stroked="t" style="position:absolute;flip:y" wp14:anchorId="2E56B8CC">
+              <v:line id="shape_0" from="168.85pt,81.5pt" to="228.6pt,88.05pt" ID="直接连接符 49" stroked="t" style="position:absolute;flip:y" wp14:anchorId="2E56B8CC">
                 <v:stroke color="#4472c4" weight="6480" joinstyle="miter" endcap="flat"/>
                 <v:fill o:detectmouseclick="t" on="false"/>
               </v:line>
@@ -8624,7 +8624,7 @@
                 <wp:positionV relativeFrom="paragraph">
                   <wp:posOffset>295275</wp:posOffset>
                 </wp:positionV>
-                <wp:extent cx="1783715" cy="713105"/>
+                <wp:extent cx="1784985" cy="714375"/>
                 <wp:effectExtent l="0" t="0" r="27305" b="12065"/>
                 <wp:wrapNone/>
                 <wp:docPr id="8" name="椭圆 63"/>
@@ -8635,7 +8635,7 @@
                       <wps:spPr>
                         <a:xfrm>
                           <a:off x="0" y="0"/>
-                          <a:ext cx="1783080" cy="712440"/>
+                          <a:ext cx="1784520" cy="713880"/>
                         </a:xfrm>
                         <a:prstGeom prst="ellipse">
                           <a:avLst/>
@@ -8668,7 +8668,7 @@
           </mc:Choice>
           <mc:Fallback>
             <w:pict>
-              <v:oval id="shape_0" ID="椭圆 63" fillcolor="#7030a0" stroked="t" style="position:absolute;margin-left:96.85pt;margin-top:23.25pt;width:140.35pt;height:56.05pt" wp14:anchorId="46B56EC3">
+              <v:oval id="shape_0" ID="椭圆 63" fillcolor="#7030a0" stroked="t" style="position:absolute;margin-left:96.85pt;margin-top:23.25pt;width:140.45pt;height:56.15pt" wp14:anchorId="46B56EC3">
                 <w10:wrap type="none"/>
                 <v:fill o:detectmouseclick="t" type="solid" color2="#8fcf5f"/>
                 <v:stroke color="#325490" weight="12600" joinstyle="miter" endcap="flat"/>
@@ -8687,7 +8687,7 @@
                 <wp:positionV relativeFrom="paragraph">
                   <wp:posOffset>382270</wp:posOffset>
                 </wp:positionV>
-                <wp:extent cx="1534160" cy="527685"/>
+                <wp:extent cx="1535430" cy="528955"/>
                 <wp:effectExtent l="0" t="0" r="10160" b="26035"/>
                 <wp:wrapNone/>
                 <wp:docPr id="9" name="椭圆 68"/>
@@ -8698,7 +8698,7 @@
                       <wps:spPr>
                         <a:xfrm>
                           <a:off x="0" y="0"/>
-                          <a:ext cx="1533600" cy="527040"/>
+                          <a:ext cx="1534680" cy="528480"/>
                         </a:xfrm>
                         <a:prstGeom prst="ellipse">
                           <a:avLst/>
@@ -8731,7 +8731,7 @@
           </mc:Choice>
           <mc:Fallback>
             <w:pict>
-              <v:oval id="shape_0" ID="椭圆 68" fillcolor="white" stroked="t" style="position:absolute;margin-left:106.4pt;margin-top:30.1pt;width:120.7pt;height:41.45pt" wp14:anchorId="1450EAF8">
+              <v:oval id="shape_0" ID="椭圆 68" fillcolor="white" stroked="t" style="position:absolute;margin-left:106.4pt;margin-top:30.1pt;width:120.8pt;height:41.55pt" wp14:anchorId="1450EAF8">
                 <w10:wrap type="none"/>
                 <v:fill o:detectmouseclick="t" type="solid" color2="black"/>
                 <v:stroke color="#325490" weight="12600" joinstyle="miter" endcap="flat"/>
@@ -8750,7 +8750,7 @@
                 <wp:positionV relativeFrom="paragraph">
                   <wp:posOffset>196215</wp:posOffset>
                 </wp:positionV>
-                <wp:extent cx="53340" cy="406400"/>
+                <wp:extent cx="54610" cy="407670"/>
                 <wp:effectExtent l="0" t="0" r="24130" b="14605"/>
                 <wp:wrapNone/>
                 <wp:docPr id="10" name="矩形 16"/>
@@ -8761,7 +8761,7 @@
                       <wps:spPr>
                         <a:xfrm>
                           <a:off x="0" y="0"/>
-                          <a:ext cx="52560" cy="405720"/>
+                          <a:ext cx="54000" cy="407160"/>
                         </a:xfrm>
                         <a:prstGeom prst="rect">
                           <a:avLst/>
@@ -8791,7 +8791,7 @@
           </mc:Choice>
           <mc:Fallback>
             <w:pict>
-              <v:rect id="shape_0" ID="矩形 16" fillcolor="#4472c4" stroked="t" style="position:absolute;margin-left:165.1pt;margin-top:15.45pt;width:4.1pt;height:31.9pt" wp14:anchorId="20E50742">
+              <v:rect id="shape_0" ID="矩形 16" fillcolor="#4472c4" stroked="t" style="position:absolute;margin-left:165.1pt;margin-top:15.45pt;width:4.2pt;height:32pt" wp14:anchorId="20E50742">
                 <w10:wrap type="none"/>
                 <v:fill o:detectmouseclick="t" type="solid" color2="#bb8d3b"/>
                 <v:stroke color="#325490" weight="12600" joinstyle="miter" endcap="flat"/>
@@ -8802,15 +8802,15 @@
         <mc:AlternateContent>
           <mc:Choice Requires="wps">
             <w:drawing>
-              <wp:anchor behindDoc="0" distT="0" distB="0" distL="114300" distR="113030" simplePos="0" locked="0" layoutInCell="1" allowOverlap="1" relativeHeight="25" wp14:anchorId="030383E7">
+              <wp:anchor behindDoc="0" distT="0" distB="0" distL="114300" distR="112395" simplePos="0" locked="0" layoutInCell="1" allowOverlap="1" relativeHeight="25" wp14:anchorId="030383E7">
                 <wp:simplePos x="0" y="0"/>
                 <wp:positionH relativeFrom="column">
-                  <wp:posOffset>1284605</wp:posOffset>
+                  <wp:posOffset>1281430</wp:posOffset>
                 </wp:positionH>
                 <wp:positionV relativeFrom="paragraph">
-                  <wp:posOffset>472440</wp:posOffset>
+                  <wp:posOffset>469265</wp:posOffset>
                 </wp:positionV>
-                <wp:extent cx="82550" cy="111125"/>
+                <wp:extent cx="83820" cy="112395"/>
                 <wp:effectExtent l="19050" t="0" r="33655" b="61595"/>
                 <wp:wrapNone/>
                 <wp:docPr id="11" name="等腰三角形 12"/>
@@ -8821,7 +8821,7 @@
                       <wps:spPr>
                         <a:xfrm rot="10800000">
                           <a:off x="0" y="0"/>
-                          <a:ext cx="82080" cy="110520"/>
+                          <a:ext cx="83160" cy="111600"/>
                         </a:xfrm>
                         <a:prstGeom prst="triangle">
                           <a:avLst>
@@ -8865,7 +8865,7 @@
                   <v:h position="@0,0"/>
                 </v:handles>
               </v:shapetype>
-              <v:shape id="shape_0" ID="等腰三角形 12" fillcolor="#4472c4" stroked="t" style="position:absolute;margin-left:101.15pt;margin-top:37.2pt;width:6.4pt;height:8.65pt;rotation:180" wp14:anchorId="030383E7" type="shapetype_5">
+              <v:shape id="shape_0" ID="等腰三角形 12" fillcolor="#4472c4" stroked="t" style="position:absolute;margin-left:100.9pt;margin-top:36.95pt;width:6.5pt;height:8.75pt;rotation:180" wp14:anchorId="030383E7" type="shapetype_5">
                 <w10:wrap type="none"/>
                 <v:fill o:detectmouseclick="t" type="solid" color2="#bb8d3b"/>
                 <v:stroke color="#325490" weight="12600" joinstyle="miter" endcap="flat"/>
@@ -8876,15 +8876,15 @@
         <mc:AlternateContent>
           <mc:Choice Requires="wps">
             <w:drawing>
-              <wp:anchor behindDoc="0" distT="0" distB="0" distL="114300" distR="113030" simplePos="0" locked="0" layoutInCell="1" allowOverlap="1" relativeHeight="26" wp14:anchorId="794FCF9E">
+              <wp:anchor behindDoc="0" distT="0" distB="0" distL="114300" distR="112395" simplePos="0" locked="0" layoutInCell="1" allowOverlap="1" relativeHeight="26" wp14:anchorId="794FCF9E">
                 <wp:simplePos x="0" y="0"/>
                 <wp:positionH relativeFrom="column">
-                  <wp:posOffset>1315085</wp:posOffset>
+                  <wp:posOffset>1311910</wp:posOffset>
                 </wp:positionH>
                 <wp:positionV relativeFrom="paragraph">
-                  <wp:posOffset>897255</wp:posOffset>
+                  <wp:posOffset>894080</wp:posOffset>
                 </wp:positionV>
-                <wp:extent cx="82550" cy="111125"/>
+                <wp:extent cx="83820" cy="112395"/>
                 <wp:effectExtent l="19050" t="0" r="33655" b="61595"/>
                 <wp:wrapNone/>
                 <wp:docPr id="12" name="等腰三角形 13"/>
@@ -8895,7 +8895,7 @@
                       <wps:spPr>
                         <a:xfrm rot="10800000">
                           <a:off x="0" y="0"/>
-                          <a:ext cx="82080" cy="110520"/>
+                          <a:ext cx="83160" cy="111600"/>
                         </a:xfrm>
                         <a:prstGeom prst="triangle">
                           <a:avLst>
@@ -8927,7 +8927,7 @@
           </mc:Choice>
           <mc:Fallback>
             <w:pict>
-              <v:shape id="shape_0" ID="等腰三角形 13" fillcolor="#4472c4" stroked="t" style="position:absolute;margin-left:103.55pt;margin-top:70.65pt;width:6.4pt;height:8.65pt;rotation:180" wp14:anchorId="794FCF9E" type="shapetype_5">
+              <v:shape id="shape_0" ID="等腰三角形 13" fillcolor="#4472c4" stroked="t" style="position:absolute;margin-left:103.3pt;margin-top:70.4pt;width:6.5pt;height:8.75pt;rotation:180" wp14:anchorId="794FCF9E" type="shapetype_5">
                 <w10:wrap type="none"/>
                 <v:fill o:detectmouseclick="t" type="solid" color2="#bb8d3b"/>
                 <v:stroke color="#325490" weight="12600" joinstyle="miter" endcap="flat"/>
@@ -8941,12 +8941,12 @@
               <wp:anchor behindDoc="0" distT="0" distB="0" distL="114300" distR="114300" simplePos="0" locked="0" layoutInCell="1" allowOverlap="1" relativeHeight="27" wp14:anchorId="3D28D218">
                 <wp:simplePos x="0" y="0"/>
                 <wp:positionH relativeFrom="column">
-                  <wp:posOffset>2112645</wp:posOffset>
+                  <wp:posOffset>2110105</wp:posOffset>
                 </wp:positionH>
                 <wp:positionV relativeFrom="paragraph">
-                  <wp:posOffset>998220</wp:posOffset>
+                  <wp:posOffset>995045</wp:posOffset>
                 </wp:positionV>
-                <wp:extent cx="69850" cy="46990"/>
+                <wp:extent cx="71120" cy="48260"/>
                 <wp:effectExtent l="0" t="0" r="27305" b="12065"/>
                 <wp:wrapNone/>
                 <wp:docPr id="13" name="矩形 69"/>
@@ -8957,7 +8957,7 @@
                       <wps:spPr>
                         <a:xfrm flipV="1">
                           <a:off x="0" y="0"/>
-                          <a:ext cx="69120" cy="46440"/>
+                          <a:ext cx="70560" cy="47520"/>
                         </a:xfrm>
                         <a:prstGeom prst="rect">
                           <a:avLst/>
@@ -8987,7 +8987,7 @@
           </mc:Choice>
           <mc:Fallback>
             <w:pict>
-              <v:rect id="shape_0" ID="矩形 69" fillcolor="#4472c4" stroked="t" style="position:absolute;margin-left:166.35pt;margin-top:78.6pt;width:5.4pt;height:3.6pt;flip:y" wp14:anchorId="3D28D218">
+              <v:rect id="shape_0" ID="矩形 69" fillcolor="#4472c4" stroked="t" style="position:absolute;margin-left:166.15pt;margin-top:78.35pt;width:5.5pt;height:3.7pt;flip:y" wp14:anchorId="3D28D218">
                 <w10:wrap type="none"/>
                 <v:fill o:detectmouseclick="t" type="solid" color2="#bb8d3b"/>
                 <v:stroke color="#325490" weight="12600" joinstyle="miter" endcap="flat"/>
@@ -9001,12 +9001,12 @@
               <wp:anchor behindDoc="0" distT="0" distB="0" distL="114300" distR="114300" simplePos="0" locked="0" layoutInCell="1" allowOverlap="1" relativeHeight="28" wp14:anchorId="35F05C84">
                 <wp:simplePos x="0" y="0"/>
                 <wp:positionH relativeFrom="column">
-                  <wp:posOffset>2131695</wp:posOffset>
+                  <wp:posOffset>2129155</wp:posOffset>
                 </wp:positionH>
                 <wp:positionV relativeFrom="paragraph">
-                  <wp:posOffset>1445260</wp:posOffset>
+                  <wp:posOffset>1442085</wp:posOffset>
                 </wp:positionV>
-                <wp:extent cx="69850" cy="46990"/>
+                <wp:extent cx="71120" cy="48260"/>
                 <wp:effectExtent l="0" t="0" r="27305" b="12065"/>
                 <wp:wrapNone/>
                 <wp:docPr id="14" name="矩形 70"/>
@@ -9017,7 +9017,7 @@
                       <wps:spPr>
                         <a:xfrm flipV="1">
                           <a:off x="0" y="0"/>
-                          <a:ext cx="69120" cy="46440"/>
+                          <a:ext cx="70560" cy="47520"/>
                         </a:xfrm>
                         <a:prstGeom prst="rect">
                           <a:avLst/>
@@ -9047,7 +9047,7 @@
           </mc:Choice>
           <mc:Fallback>
             <w:pict>
-              <v:rect id="shape_0" ID="矩形 70" fillcolor="#4472c4" stroked="t" style="position:absolute;margin-left:167.85pt;margin-top:113.8pt;width:5.4pt;height:3.6pt;flip:y" wp14:anchorId="35F05C84">
+              <v:rect id="shape_0" ID="矩形 70" fillcolor="#4472c4" stroked="t" style="position:absolute;margin-left:167.65pt;margin-top:113.55pt;width:5.5pt;height:3.7pt;flip:y" wp14:anchorId="35F05C84">
                 <w10:wrap type="none"/>
                 <v:fill o:detectmouseclick="t" type="solid" color2="#bb8d3b"/>
                 <v:stroke color="#325490" weight="12600" joinstyle="miter" endcap="flat"/>
@@ -9061,12 +9061,12 @@
               <wp:anchor behindDoc="0" distT="0" distB="0" distL="114300" distR="114300" simplePos="0" locked="0" layoutInCell="1" allowOverlap="1" relativeHeight="29" wp14:anchorId="0446BA45">
                 <wp:simplePos x="0" y="0"/>
                 <wp:positionH relativeFrom="column">
-                  <wp:posOffset>2131695</wp:posOffset>
+                  <wp:posOffset>2129155</wp:posOffset>
                 </wp:positionH>
                 <wp:positionV relativeFrom="paragraph">
-                  <wp:posOffset>1833245</wp:posOffset>
+                  <wp:posOffset>1830070</wp:posOffset>
                 </wp:positionV>
-                <wp:extent cx="69850" cy="46990"/>
+                <wp:extent cx="71120" cy="48260"/>
                 <wp:effectExtent l="0" t="0" r="27305" b="12065"/>
                 <wp:wrapNone/>
                 <wp:docPr id="15" name="矩形 71"/>
@@ -9077,7 +9077,7 @@
                       <wps:spPr>
                         <a:xfrm flipV="1">
                           <a:off x="0" y="0"/>
-                          <a:ext cx="69120" cy="46440"/>
+                          <a:ext cx="70560" cy="47520"/>
                         </a:xfrm>
                         <a:prstGeom prst="rect">
                           <a:avLst/>
@@ -9107,7 +9107,7 @@
           </mc:Choice>
           <mc:Fallback>
             <w:pict>
-              <v:rect id="shape_0" ID="矩形 71" fillcolor="#4472c4" stroked="t" style="position:absolute;margin-left:167.85pt;margin-top:144.35pt;width:5.4pt;height:3.6pt;flip:y" wp14:anchorId="0446BA45">
+              <v:rect id="shape_0" ID="矩形 71" fillcolor="#4472c4" stroked="t" style="position:absolute;margin-left:167.65pt;margin-top:144.1pt;width:5.5pt;height:3.7pt;flip:y" wp14:anchorId="0446BA45">
                 <w10:wrap type="none"/>
                 <v:fill o:detectmouseclick="t" type="solid" color2="#bb8d3b"/>
                 <v:stroke color="#325490" weight="12600" joinstyle="miter" endcap="flat"/>
@@ -9126,7 +9126,7 @@
                 <wp:positionV relativeFrom="paragraph">
                   <wp:posOffset>821690</wp:posOffset>
                 </wp:positionV>
-                <wp:extent cx="1534160" cy="527685"/>
+                <wp:extent cx="1535430" cy="528955"/>
                 <wp:effectExtent l="0" t="0" r="10160" b="26035"/>
                 <wp:wrapNone/>
                 <wp:docPr id="16" name="椭圆 50"/>
@@ -9137,7 +9137,7 @@
                       <wps:spPr>
                         <a:xfrm>
                           <a:off x="0" y="0"/>
-                          <a:ext cx="1533600" cy="527040"/>
+                          <a:ext cx="1534680" cy="528480"/>
                         </a:xfrm>
                         <a:prstGeom prst="ellipse">
                           <a:avLst/>
@@ -9168,7 +9168,7 @@
           </mc:Choice>
           <mc:Fallback>
             <w:pict>
-              <v:oval id="shape_0" ID="椭圆 50" stroked="t" style="position:absolute;margin-left:107.3pt;margin-top:64.7pt;width:120.7pt;height:41.45pt" wp14:anchorId="192CB0F5">
+              <v:oval id="shape_0" ID="椭圆 50" stroked="t" style="position:absolute;margin-left:107.3pt;margin-top:64.7pt;width:120.8pt;height:41.55pt" wp14:anchorId="192CB0F5">
                 <w10:wrap type="none"/>
                 <v:fill o:detectmouseclick="t" on="false"/>
                 <v:stroke color="#325490" weight="12600" joinstyle="miter" endcap="flat"/>
@@ -9179,15 +9179,15 @@
         <mc:AlternateContent>
           <mc:Choice Requires="wps">
             <w:drawing>
-              <wp:anchor behindDoc="0" distT="0" distB="0" distL="114300" distR="113030" simplePos="0" locked="0" layoutInCell="1" allowOverlap="1" relativeHeight="31" wp14:anchorId="291B586E">
+              <wp:anchor behindDoc="0" distT="0" distB="0" distL="114300" distR="112395" simplePos="0" locked="0" layoutInCell="1" allowOverlap="1" relativeHeight="31" wp14:anchorId="291B586E">
                 <wp:simplePos x="0" y="0"/>
                 <wp:positionH relativeFrom="column">
-                  <wp:posOffset>2825115</wp:posOffset>
+                  <wp:posOffset>2962910</wp:posOffset>
                 </wp:positionH>
                 <wp:positionV relativeFrom="paragraph">
-                  <wp:posOffset>2766060</wp:posOffset>
+                  <wp:posOffset>2713990</wp:posOffset>
                 </wp:positionV>
-                <wp:extent cx="82550" cy="204470"/>
+                <wp:extent cx="83820" cy="205740"/>
                 <wp:effectExtent l="0" t="0" r="33655" b="26670"/>
                 <wp:wrapNone/>
                 <wp:docPr id="17" name="直接连接符 74"/>
@@ -9198,7 +9198,7 @@
                       <wps:spPr>
                         <a:xfrm flipV="1">
                           <a:off x="0" y="0"/>
-                          <a:ext cx="82080" cy="203760"/>
+                          <a:ext cx="82440" cy="205200"/>
                         </a:xfrm>
                         <a:prstGeom prst="line">
                           <a:avLst/>
@@ -9226,7 +9226,7 @@
           </mc:Choice>
           <mc:Fallback>
             <w:pict>
-              <v:line id="shape_0" from="217.05pt,219.85pt" to="223.45pt,235.85pt" ID="直接连接符 74" stroked="t" style="position:absolute;flip:y" wp14:anchorId="291B586E">
+              <v:line id="shape_0" from="227.9pt,215.75pt" to="234.35pt,231.85pt" ID="直接连接符 74" stroked="t" style="position:absolute;flip:y" wp14:anchorId="291B586E">
                 <v:stroke color="#4472c4" weight="19080" joinstyle="miter" endcap="flat"/>
                 <v:fill o:detectmouseclick="t" on="false"/>
               </v:line>
@@ -9239,12 +9239,12 @@
               <wp:anchor behindDoc="0" distT="0" distB="0" distL="114300" distR="114300" simplePos="0" locked="0" layoutInCell="1" allowOverlap="1" relativeHeight="32" wp14:anchorId="3BEA7D06">
                 <wp:simplePos x="0" y="0"/>
                 <wp:positionH relativeFrom="column">
-                  <wp:posOffset>2136140</wp:posOffset>
+                  <wp:posOffset>2139950</wp:posOffset>
                 </wp:positionH>
                 <wp:positionV relativeFrom="paragraph">
-                  <wp:posOffset>669925</wp:posOffset>
+                  <wp:posOffset>756285</wp:posOffset>
                 </wp:positionV>
-                <wp:extent cx="869315" cy="87630"/>
+                <wp:extent cx="870585" cy="88900"/>
                 <wp:effectExtent l="0" t="0" r="27305" b="27940"/>
                 <wp:wrapNone/>
                 <wp:docPr id="18" name="直接连接符 66"/>
@@ -9255,7 +9255,7 @@
                       <wps:spPr>
                         <a:xfrm>
                           <a:off x="0" y="0"/>
-                          <a:ext cx="868680" cy="87120"/>
+                          <a:ext cx="870120" cy="88200"/>
                         </a:xfrm>
                         <a:prstGeom prst="line">
                           <a:avLst/>
@@ -9283,7 +9283,7 @@
           </mc:Choice>
           <mc:Fallback>
             <w:pict>
-              <v:line id="shape_0" from="168.05pt,49.4pt" to="236.4pt,56.2pt" ID="直接连接符 66" stroked="t" style="position:absolute" wp14:anchorId="3BEA7D06">
+              <v:line id="shape_0" from="168.35pt,56.15pt" to="236.8pt,63.05pt" ID="直接连接符 66" stroked="t" style="position:absolute" wp14:anchorId="3BEA7D06">
                 <v:stroke color="#4472c4" weight="19080" joinstyle="miter" endcap="flat"/>
                 <v:fill o:detectmouseclick="t" on="false"/>
               </v:line>
@@ -9296,12 +9296,12 @@
               <wp:anchor behindDoc="0" distT="0" distB="0" distL="114300" distR="114300" simplePos="0" locked="0" layoutInCell="1" allowOverlap="1" relativeHeight="33" wp14:anchorId="6CD6C127">
                 <wp:simplePos x="0" y="0"/>
                 <wp:positionH relativeFrom="column">
-                  <wp:posOffset>2160905</wp:posOffset>
+                  <wp:posOffset>2196465</wp:posOffset>
                 </wp:positionH>
                 <wp:positionV relativeFrom="paragraph">
-                  <wp:posOffset>810895</wp:posOffset>
+                  <wp:posOffset>1015365</wp:posOffset>
                 </wp:positionV>
-                <wp:extent cx="706755" cy="226695"/>
+                <wp:extent cx="708025" cy="227965"/>
                 <wp:effectExtent l="0" t="0" r="37465" b="22225"/>
                 <wp:wrapNone/>
                 <wp:docPr id="19" name="直接连接符 65"/>
@@ -9312,7 +9312,7 @@
                       <wps:spPr>
                         <a:xfrm>
                           <a:off x="0" y="0"/>
-                          <a:ext cx="705960" cy="226080"/>
+                          <a:ext cx="707400" cy="227160"/>
                         </a:xfrm>
                         <a:prstGeom prst="line">
                           <a:avLst/>
@@ -9340,7 +9340,7 @@
           </mc:Choice>
           <mc:Fallback>
             <w:pict>
-              <v:line id="shape_0" from="168.8pt,55.85pt" to="224.35pt,73.6pt" ID="直接连接符 65" stroked="t" style="position:absolute" wp14:anchorId="6CD6C127">
+              <v:line id="shape_0" from="171.55pt,71.9pt" to="227.2pt,89.75pt" ID="直接连接符 65" stroked="t" style="position:absolute" wp14:anchorId="6CD6C127">
                 <v:stroke color="#4472c4" weight="19080" joinstyle="miter" endcap="flat"/>
                 <v:fill o:detectmouseclick="t" on="false"/>
               </v:line>
@@ -9353,12 +9353,12 @@
               <wp:anchor behindDoc="0" distT="0" distB="0" distL="114300" distR="114300" simplePos="0" locked="0" layoutInCell="1" allowOverlap="1" relativeHeight="34" wp14:anchorId="42379C33">
                 <wp:simplePos x="0" y="0"/>
                 <wp:positionH relativeFrom="column">
-                  <wp:posOffset>2248535</wp:posOffset>
+                  <wp:posOffset>2388235</wp:posOffset>
                 </wp:positionH>
                 <wp:positionV relativeFrom="paragraph">
-                  <wp:posOffset>768985</wp:posOffset>
+                  <wp:posOffset>930910</wp:posOffset>
                 </wp:positionV>
-                <wp:extent cx="377190" cy="353695"/>
+                <wp:extent cx="379095" cy="354965"/>
                 <wp:effectExtent l="0" t="0" r="24130" b="28575"/>
                 <wp:wrapNone/>
                 <wp:docPr id="20" name="直接连接符 64"/>
@@ -9369,7 +9369,7 @@
                       <wps:spPr>
                         <a:xfrm>
                           <a:off x="0" y="0"/>
-                          <a:ext cx="376560" cy="353160"/>
+                          <a:ext cx="378000" cy="354960"/>
                         </a:xfrm>
                         <a:prstGeom prst="line">
                           <a:avLst/>
@@ -9397,7 +9397,7 @@
           </mc:Choice>
           <mc:Fallback>
             <w:pict>
-              <v:line id="shape_0" from="171.55pt,54.2pt" to="201.15pt,81.95pt" ID="直接连接符 64" stroked="t" style="position:absolute" wp14:anchorId="42379C33">
+              <v:line id="shape_0" from="182.55pt,66.9pt" to="212.25pt,94.8pt" ID="直接连接符 64" stroked="t" style="position:absolute" wp14:anchorId="42379C33">
                 <v:stroke color="#4472c4" weight="19080" joinstyle="miter" endcap="flat"/>
                 <v:fill o:detectmouseclick="t" on="false"/>
               </v:line>
@@ -9410,12 +9410,12 @@
               <wp:anchor behindDoc="0" distT="0" distB="0" distL="114300" distR="114300" simplePos="0" locked="0" layoutInCell="1" allowOverlap="1" relativeHeight="35" wp14:anchorId="62F7B8C2">
                 <wp:simplePos x="0" y="0"/>
                 <wp:positionH relativeFrom="column">
-                  <wp:posOffset>2130425</wp:posOffset>
+                  <wp:posOffset>2134235</wp:posOffset>
                 </wp:positionH>
                 <wp:positionV relativeFrom="paragraph">
-                  <wp:posOffset>554355</wp:posOffset>
+                  <wp:posOffset>635635</wp:posOffset>
                 </wp:positionV>
-                <wp:extent cx="758825" cy="83185"/>
+                <wp:extent cx="760095" cy="84455"/>
                 <wp:effectExtent l="0" t="0" r="23495" b="32385"/>
                 <wp:wrapNone/>
                 <wp:docPr id="21" name="直接连接符 67"/>
@@ -9426,7 +9426,7 @@
                       <wps:spPr>
                         <a:xfrm flipV="1">
                           <a:off x="0" y="0"/>
-                          <a:ext cx="758160" cy="82440"/>
+                          <a:ext cx="759600" cy="83880"/>
                         </a:xfrm>
                         <a:prstGeom prst="line">
                           <a:avLst/>
@@ -9454,7 +9454,7 @@
           </mc:Choice>
           <mc:Fallback>
             <w:pict>
-              <v:line id="shape_0" from="167.6pt,40.5pt" to="227.25pt,46.95pt" ID="直接连接符 67" stroked="t" style="position:absolute;flip:y" wp14:anchorId="62F7B8C2">
+              <v:line id="shape_0" from="167.9pt,46.85pt" to="227.65pt,53.4pt" ID="直接连接符 67" stroked="t" style="position:absolute;flip:y" wp14:anchorId="62F7B8C2">
                 <v:stroke color="#4472c4" weight="19080" joinstyle="miter" endcap="flat"/>
                 <v:fill o:detectmouseclick="t" on="false"/>
               </v:line>
@@ -9470,9 +9470,9 @@
                   <wp:posOffset>3376930</wp:posOffset>
                 </wp:positionH>
                 <wp:positionV relativeFrom="paragraph">
-                  <wp:posOffset>61595</wp:posOffset>
+                  <wp:posOffset>102235</wp:posOffset>
                 </wp:positionV>
-                <wp:extent cx="2628265" cy="537845"/>
+                <wp:extent cx="2629535" cy="537845"/>
                 <wp:effectExtent l="0" t="0" r="0" b="0"/>
                 <wp:wrapSquare wrapText="bothSides"/>
                 <wp:docPr id="22" name="文本框 2"/>
@@ -9483,7 +9483,7 @@
                       <wps:spPr>
                         <a:xfrm>
                           <a:off x="0" y="0"/>
-                          <a:ext cx="2627640" cy="537120"/>
+                          <a:ext cx="2629080" cy="537120"/>
                         </a:xfrm>
                         <a:prstGeom prst="rect">
                           <a:avLst/>
@@ -9572,7 +9572,7 @@
           </mc:Choice>
           <mc:Fallback>
             <w:pict>
-              <v:rect id="shape_0" ID="文本框 2" stroked="f" style="position:absolute;margin-left:265.9pt;margin-top:4.85pt;width:206.85pt;height:42.25pt" wp14:anchorId="1F06F777">
+              <v:rect id="shape_0" ID="文本框 2" stroked="f" style="position:absolute;margin-left:265.9pt;margin-top:8.05pt;width:206.95pt;height:42.25pt" wp14:anchorId="1F06F777">
                 <w10:wrap type="square"/>
                 <v:fill o:detectmouseclick="t" on="false"/>
                 <v:stroke color="#3465a4" weight="9360" joinstyle="round" endcap="flat"/>
@@ -9645,12 +9645,12 @@
               <wp:anchor behindDoc="0" distT="0" distB="0" distL="114300" distR="114300" simplePos="0" locked="0" layoutInCell="1" allowOverlap="1" relativeHeight="64">
                 <wp:simplePos x="0" y="0"/>
                 <wp:positionH relativeFrom="column">
-                  <wp:posOffset>1831975</wp:posOffset>
+                  <wp:posOffset>1828800</wp:posOffset>
                 </wp:positionH>
                 <wp:positionV relativeFrom="paragraph">
-                  <wp:posOffset>-646430</wp:posOffset>
+                  <wp:posOffset>-645160</wp:posOffset>
                 </wp:positionV>
-                <wp:extent cx="553720" cy="1518920"/>
+                <wp:extent cx="554990" cy="1520190"/>
                 <wp:effectExtent l="0" t="82550" r="12700" b="12700"/>
                 <wp:wrapNone/>
                 <wp:docPr id="24" name="左大括号 19"/>
@@ -9661,7 +9661,7 @@
                       <wps:spPr>
                         <a:xfrm rot="5400000">
                           <a:off x="0" y="0"/>
-                          <a:ext cx="552960" cy="1518120"/>
+                          <a:ext cx="554400" cy="1519560"/>
                         </a:xfrm>
                         <a:prstGeom prst="leftBrace">
                           <a:avLst>
@@ -9723,7 +9723,7 @@
                   <v:h position="0,@0"/>
                 </v:handles>
               </v:shapetype>
-              <v:shape id="shape_0" ID="左大括号 19" stroked="t" style="position:absolute;margin-left:144.25pt;margin-top:-50.9pt;width:43.5pt;height:119.5pt;rotation:90" type="shapetype_87">
+              <v:shape id="shape_0" ID="左大括号 19" stroked="t" style="position:absolute;margin-left:144pt;margin-top:-50.8pt;width:43.6pt;height:119.6pt;rotation:90" type="shapetype_87">
                 <w10:wrap type="none"/>
                 <v:fill o:detectmouseclick="t" on="false"/>
                 <v:stroke color="#4472c4" weight="6480" joinstyle="miter" endcap="flat"/>
@@ -9742,7 +9742,7 @@
                 <wp:positionV relativeFrom="paragraph">
                   <wp:posOffset>1784350</wp:posOffset>
                 </wp:positionV>
-                <wp:extent cx="198755" cy="46990"/>
+                <wp:extent cx="200025" cy="48260"/>
                 <wp:effectExtent l="0" t="0" r="12700" b="12065"/>
                 <wp:wrapNone/>
                 <wp:docPr id="25" name="矩形 11"/>
@@ -9753,7 +9753,7 @@
                       <wps:spPr>
                         <a:xfrm>
                           <a:off x="0" y="0"/>
-                          <a:ext cx="198000" cy="46440"/>
+                          <a:ext cx="199440" cy="47520"/>
                         </a:xfrm>
                         <a:prstGeom prst="rect">
                           <a:avLst/>
@@ -9783,7 +9783,7 @@
           </mc:Choice>
           <mc:Fallback>
             <w:pict>
-              <v:rect id="shape_0" ID="矩形 11" fillcolor="#4472c4" stroked="t" style="position:absolute;margin-left:89.2pt;margin-top:140.5pt;width:15.55pt;height:3.6pt" wp14:anchorId="35FBC326">
+              <v:rect id="shape_0" ID="矩形 11" fillcolor="#4472c4" stroked="t" style="position:absolute;margin-left:89.2pt;margin-top:140.5pt;width:15.65pt;height:3.7pt" wp14:anchorId="35FBC326">
                 <w10:wrap type="none"/>
                 <v:fill o:detectmouseclick="t" type="solid" color2="#bb8d3b"/>
                 <v:stroke color="#325490" weight="12600" joinstyle="miter" endcap="flat"/>
@@ -9802,7 +9802,7 @@
                 <wp:positionV relativeFrom="paragraph">
                   <wp:posOffset>1539875</wp:posOffset>
                 </wp:positionV>
-                <wp:extent cx="1783715" cy="713105"/>
+                <wp:extent cx="1784985" cy="714375"/>
                 <wp:effectExtent l="0" t="0" r="27305" b="12065"/>
                 <wp:wrapNone/>
                 <wp:docPr id="26" name="组合 37"/>
@@ -9813,7 +9813,7 @@
                       <wpg:grpSpPr>
                         <a:xfrm>
                           <a:off x="0" y="0"/>
-                          <a:ext cx="1783080" cy="712440"/>
+                          <a:ext cx="1784520" cy="713880"/>
                         </a:xfrm>
                       </wpg:grpSpPr>
                       <wps:wsp>
@@ -9821,7 +9821,7 @@
                         <wps:spPr>
                           <a:xfrm>
                             <a:off x="0" y="0"/>
-                            <a:ext cx="1783080" cy="712440"/>
+                            <a:ext cx="1784520" cy="713880"/>
                           </a:xfrm>
                           <a:prstGeom prst="ellipse">
                             <a:avLst/>
@@ -9851,8 +9851,8 @@
                         <wps:cNvSpPr/>
                         <wps:spPr>
                           <a:xfrm>
-                            <a:off x="880200" y="313200"/>
-                            <a:ext cx="376560" cy="353520"/>
+                            <a:off x="882000" y="314280"/>
+                            <a:ext cx="376560" cy="354240"/>
                           </a:xfrm>
                           <a:prstGeom prst="line">
                             <a:avLst/>
@@ -9877,8 +9877,8 @@
                         <wps:cNvSpPr/>
                         <wps:spPr>
                           <a:xfrm>
-                            <a:off x="897840" y="313200"/>
-                            <a:ext cx="705960" cy="226800"/>
+                            <a:off x="899280" y="314280"/>
+                            <a:ext cx="707400" cy="227160"/>
                           </a:xfrm>
                           <a:prstGeom prst="line">
                             <a:avLst/>
@@ -9903,8 +9903,8 @@
                         <wps:cNvSpPr/>
                         <wps:spPr>
                           <a:xfrm>
-                            <a:off x="903600" y="289440"/>
-                            <a:ext cx="868680" cy="87120"/>
+                            <a:off x="905040" y="290880"/>
+                            <a:ext cx="870480" cy="87120"/>
                           </a:xfrm>
                           <a:prstGeom prst="line">
                             <a:avLst/>
@@ -9929,8 +9929,8 @@
                         <wps:cNvSpPr/>
                         <wps:spPr>
                           <a:xfrm flipV="1">
-                            <a:off x="897840" y="179640"/>
-                            <a:ext cx="758160" cy="82080"/>
+                            <a:off x="899280" y="181080"/>
+                            <a:ext cx="759600" cy="82080"/>
                           </a:xfrm>
                           <a:prstGeom prst="line">
                             <a:avLst/>
@@ -9956,7 +9956,7 @@
                         <wps:spPr>
                           <a:xfrm>
                             <a:off x="121320" y="86400"/>
-                            <a:ext cx="1533600" cy="527040"/>
+                            <a:ext cx="1534680" cy="528480"/>
                           </a:xfrm>
                           <a:prstGeom prst="ellipse">
                             <a:avLst/>
@@ -9988,29 +9988,29 @@
           </mc:Choice>
           <mc:Fallback>
             <w:pict>
-              <v:group id="shape_0" alt="组合 37" style="position:absolute;margin-left:99.2pt;margin-top:121.25pt;width:140.4pt;height:56.1pt" coordorigin="1984,2425" coordsize="2808,1122">
-                <v:oval id="shape_0" fillcolor="white" stroked="t" style="position:absolute;left:1984;top:2425;width:2807;height:1121">
+              <v:group id="shape_0" alt="组合 37" style="position:absolute;margin-left:99.2pt;margin-top:121.25pt;width:140.5pt;height:56.2pt" coordorigin="1984,2425" coordsize="2810,1124">
+                <v:oval id="shape_0" fillcolor="white" stroked="t" style="position:absolute;left:1984;top:2425;width:2809;height:1123">
                   <w10:wrap type="none"/>
                   <v:fill o:detectmouseclick="t" type="solid" color2="black"/>
                   <v:stroke color="#325490" weight="12600" joinstyle="miter" endcap="flat"/>
                 </v:oval>
-                <v:line id="shape_0" from="3370,2918" to="3962,3474" stroked="t" style="position:absolute">
+                <v:line id="shape_0" from="3373,2920" to="3965,3477" stroked="t" style="position:absolute">
                   <v:stroke color="#4472c4" weight="6480" joinstyle="miter" endcap="flat"/>
                   <v:fill o:detectmouseclick="t" on="false"/>
                 </v:line>
-                <v:line id="shape_0" from="3398,2918" to="4509,3274" stroked="t" style="position:absolute">
+                <v:line id="shape_0" from="3400,2920" to="4513,3277" stroked="t" style="position:absolute">
                   <v:stroke color="#4472c4" weight="6480" joinstyle="miter" endcap="flat"/>
                   <v:fill o:detectmouseclick="t" on="false"/>
                 </v:line>
-                <v:line id="shape_0" from="3407,2881" to="4774,3017" stroked="t" style="position:absolute">
+                <v:line id="shape_0" from="3410,2883" to="4780,3019" stroked="t" style="position:absolute">
                   <v:stroke color="#4472c4" weight="6480" joinstyle="miter" endcap="flat"/>
                   <v:fill o:detectmouseclick="t" on="false"/>
                 </v:line>
-                <v:line id="shape_0" from="3398,2708" to="4591,2836" stroked="t" style="position:absolute;flip:y">
+                <v:line id="shape_0" from="3400,2710" to="4595,2838" stroked="t" style="position:absolute;flip:y">
                   <v:stroke color="#4472c4" weight="6480" joinstyle="miter" endcap="flat"/>
                   <v:fill o:detectmouseclick="t" on="false"/>
                 </v:line>
-                <v:oval id="shape_0" stroked="t" style="position:absolute;left:2175;top:2561;width:2414;height:829">
+                <v:oval id="shape_0" stroked="t" style="position:absolute;left:2175;top:2561;width:2416;height:831">
                   <w10:wrap type="none"/>
                   <v:fill o:detectmouseclick="t" on="false"/>
                   <v:stroke color="#325490" weight="12600" joinstyle="miter" endcap="flat"/>
@@ -10030,7 +10030,7 @@
                 <wp:positionV relativeFrom="paragraph">
                   <wp:posOffset>1097915</wp:posOffset>
                 </wp:positionV>
-                <wp:extent cx="1783715" cy="713105"/>
+                <wp:extent cx="1784985" cy="714375"/>
                 <wp:effectExtent l="0" t="0" r="27305" b="12065"/>
                 <wp:wrapNone/>
                 <wp:docPr id="27" name="组合 36"/>
@@ -10041,7 +10041,7 @@
                       <wpg:grpSpPr>
                         <a:xfrm>
                           <a:off x="0" y="0"/>
-                          <a:ext cx="1783080" cy="712440"/>
+                          <a:ext cx="1784520" cy="713880"/>
                         </a:xfrm>
                       </wpg:grpSpPr>
                       <wps:wsp>
@@ -10049,7 +10049,7 @@
                         <wps:spPr>
                           <a:xfrm>
                             <a:off x="0" y="0"/>
-                            <a:ext cx="1783080" cy="712440"/>
+                            <a:ext cx="1784520" cy="713880"/>
                           </a:xfrm>
                           <a:prstGeom prst="ellipse">
                             <a:avLst/>
@@ -10079,8 +10079,8 @@
                         <wps:cNvSpPr/>
                         <wps:spPr>
                           <a:xfrm>
-                            <a:off x="880200" y="313200"/>
-                            <a:ext cx="376560" cy="353520"/>
+                            <a:off x="881280" y="314280"/>
+                            <a:ext cx="376560" cy="354960"/>
                           </a:xfrm>
                           <a:prstGeom prst="line">
                             <a:avLst/>
@@ -10105,8 +10105,8 @@
                         <wps:cNvSpPr/>
                         <wps:spPr>
                           <a:xfrm>
-                            <a:off x="897840" y="313200"/>
-                            <a:ext cx="705960" cy="226800"/>
+                            <a:off x="899280" y="314280"/>
+                            <a:ext cx="707400" cy="228600"/>
                           </a:xfrm>
                           <a:prstGeom prst="line">
                             <a:avLst/>
@@ -10131,8 +10131,8 @@
                         <wps:cNvSpPr/>
                         <wps:spPr>
                           <a:xfrm>
-                            <a:off x="903600" y="289440"/>
-                            <a:ext cx="869400" cy="87480"/>
+                            <a:off x="905040" y="290880"/>
+                            <a:ext cx="870480" cy="87480"/>
                           </a:xfrm>
                           <a:prstGeom prst="line">
                             <a:avLst/>
@@ -10157,8 +10157,8 @@
                         <wps:cNvSpPr/>
                         <wps:spPr>
                           <a:xfrm flipV="1">
-                            <a:off x="897840" y="179640"/>
-                            <a:ext cx="757440" cy="82080"/>
+                            <a:off x="899280" y="181080"/>
+                            <a:ext cx="758880" cy="82080"/>
                           </a:xfrm>
                           <a:prstGeom prst="line">
                             <a:avLst/>
@@ -10184,7 +10184,7 @@
                         <wps:spPr>
                           <a:xfrm>
                             <a:off x="121320" y="87120"/>
-                            <a:ext cx="1533600" cy="527040"/>
+                            <a:ext cx="1534680" cy="528480"/>
                           </a:xfrm>
                           <a:prstGeom prst="ellipse">
                             <a:avLst/>
@@ -10216,29 +10216,29 @@
           </mc:Choice>
           <mc:Fallback>
             <w:pict>
-              <v:group id="shape_0" alt="组合 36" style="position:absolute;margin-left:99.9pt;margin-top:86.45pt;width:140.4pt;height:56.1pt" coordorigin="1998,1729" coordsize="2808,1122">
-                <v:oval id="shape_0" fillcolor="white" stroked="t" style="position:absolute;left:1998;top:1729;width:2807;height:1121">
+              <v:group id="shape_0" alt="组合 36" style="position:absolute;margin-left:99.9pt;margin-top:86.45pt;width:140.5pt;height:56.2pt" coordorigin="1998,1729" coordsize="2810,1124">
+                <v:oval id="shape_0" fillcolor="white" stroked="t" style="position:absolute;left:1998;top:1729;width:2809;height:1123">
                   <w10:wrap type="none"/>
                   <v:fill o:detectmouseclick="t" type="solid" color2="black"/>
                   <v:stroke color="#325490" weight="12600" joinstyle="miter" endcap="flat"/>
                 </v:oval>
-                <v:line id="shape_0" from="3384,2222" to="3976,2778" stroked="t" style="position:absolute">
+                <v:line id="shape_0" from="3386,2224" to="3978,2782" stroked="t" style="position:absolute">
                   <v:stroke color="#4472c4" weight="6480" joinstyle="miter" endcap="flat"/>
                   <v:fill o:detectmouseclick="t" on="false"/>
                 </v:line>
-                <v:line id="shape_0" from="3412,2222" to="4523,2578" stroked="t" style="position:absolute">
+                <v:line id="shape_0" from="3414,2224" to="4527,2583" stroked="t" style="position:absolute">
                   <v:stroke color="#4472c4" weight="6480" joinstyle="miter" endcap="flat"/>
                   <v:fill o:detectmouseclick="t" on="false"/>
                 </v:line>
-                <v:line id="shape_0" from="3421,2185" to="4789,2322" stroked="t" style="position:absolute">
+                <v:line id="shape_0" from="3423,2187" to="4793,2324" stroked="t" style="position:absolute">
                   <v:stroke color="#4472c4" weight="6480" joinstyle="miter" endcap="flat"/>
                   <v:fill o:detectmouseclick="t" on="false"/>
                 </v:line>
-                <v:line id="shape_0" from="3412,2012" to="4604,2140" stroked="t" style="position:absolute;flip:y">
+                <v:line id="shape_0" from="3414,2014" to="4608,2142" stroked="t" style="position:absolute;flip:y">
                   <v:stroke color="#4472c4" weight="19080" joinstyle="miter" endcap="flat"/>
                   <v:fill o:detectmouseclick="t" on="false"/>
                 </v:line>
-                <v:oval id="shape_0" stroked="t" style="position:absolute;left:2189;top:1866;width:2414;height:829">
+                <v:oval id="shape_0" stroked="t" style="position:absolute;left:2189;top:1866;width:2416;height:831">
                   <w10:wrap type="none"/>
                   <v:fill o:detectmouseclick="t" on="false"/>
                   <v:stroke color="#325490" weight="12600" joinstyle="miter" endcap="flat"/>
@@ -10258,7 +10258,7 @@
                 <wp:positionV relativeFrom="paragraph">
                   <wp:posOffset>266065</wp:posOffset>
                 </wp:positionV>
-                <wp:extent cx="881380" cy="447040"/>
+                <wp:extent cx="882650" cy="448310"/>
                 <wp:effectExtent l="0" t="0" r="15875" b="12065"/>
                 <wp:wrapNone/>
                 <wp:docPr id="28" name="矩形 5"/>
@@ -10269,7 +10269,7 @@
                       <wps:spPr>
                         <a:xfrm>
                           <a:off x="0" y="0"/>
-                          <a:ext cx="880920" cy="446400"/>
+                          <a:ext cx="882000" cy="447840"/>
                         </a:xfrm>
                         <a:prstGeom prst="rect">
                           <a:avLst/>
@@ -10299,7 +10299,7 @@
           </mc:Choice>
           <mc:Fallback>
             <w:pict>
-              <v:rect id="shape_0" ID="矩形 5" fillcolor="#4472c4" stroked="t" style="position:absolute;margin-left:0.7pt;margin-top:20.95pt;width:69.3pt;height:35.1pt" wp14:anchorId="5C2977C4">
+              <v:rect id="shape_0" ID="矩形 5" fillcolor="#4472c4" stroked="t" style="position:absolute;margin-left:0.7pt;margin-top:20.95pt;width:69.4pt;height:35.2pt" wp14:anchorId="5C2977C4">
                 <w10:wrap type="none"/>
                 <v:fill o:detectmouseclick="t" type="solid" color2="#bb8d3b"/>
                 <v:stroke color="#325490" weight="12600" joinstyle="miter" endcap="flat"/>
@@ -10318,7 +10318,7 @@
                 <wp:positionV relativeFrom="paragraph">
                   <wp:posOffset>410845</wp:posOffset>
                 </wp:positionV>
-                <wp:extent cx="140335" cy="1887855"/>
+                <wp:extent cx="141605" cy="1889125"/>
                 <wp:effectExtent l="0" t="0" r="13970" b="18415"/>
                 <wp:wrapNone/>
                 <wp:docPr id="29" name="矩形 6"/>
@@ -10329,7 +10329,7 @@
                       <wps:spPr>
                         <a:xfrm>
                           <a:off x="0" y="0"/>
-                          <a:ext cx="139680" cy="1887120"/>
+                          <a:ext cx="141120" cy="1888560"/>
                         </a:xfrm>
                         <a:prstGeom prst="rect">
                           <a:avLst/>
@@ -10359,7 +10359,7 @@
           </mc:Choice>
           <mc:Fallback>
             <w:pict>
-              <v:rect id="shape_0" ID="矩形 6" fillcolor="#4472c4" stroked="t" style="position:absolute;margin-left:77.25pt;margin-top:32.35pt;width:10.95pt;height:148.55pt" wp14:anchorId="7D633FEB">
+              <v:rect id="shape_0" ID="矩形 6" fillcolor="#4472c4" stroked="t" style="position:absolute;margin-left:77.25pt;margin-top:32.35pt;width:11.05pt;height:148.65pt" wp14:anchorId="7D633FEB">
                 <w10:wrap type="none"/>
                 <v:fill o:detectmouseclick="t" type="solid" color2="#bb8d3b"/>
                 <v:stroke color="#325490" weight="12600" joinstyle="miter" endcap="flat"/>
@@ -10378,7 +10378,7 @@
                 <wp:positionV relativeFrom="paragraph">
                   <wp:posOffset>474345</wp:posOffset>
                 </wp:positionV>
-                <wp:extent cx="93980" cy="105410"/>
+                <wp:extent cx="95250" cy="106680"/>
                 <wp:effectExtent l="0" t="0" r="22225" b="10160"/>
                 <wp:wrapNone/>
                 <wp:docPr id="30" name="椭圆 7"/>
@@ -10389,7 +10389,7 @@
                       <wps:spPr>
                         <a:xfrm>
                           <a:off x="0" y="0"/>
-                          <a:ext cx="93240" cy="104760"/>
+                          <a:ext cx="94680" cy="106200"/>
                         </a:xfrm>
                         <a:prstGeom prst="ellipse">
                           <a:avLst/>
@@ -10419,7 +10419,7 @@
           </mc:Choice>
           <mc:Fallback>
             <w:pict>
-              <v:oval id="shape_0" ID="椭圆 7" fillcolor="#4472c4" stroked="t" style="position:absolute;margin-left:70.4pt;margin-top:37.35pt;width:7.3pt;height:8.2pt" wp14:anchorId="4947BD75">
+              <v:oval id="shape_0" ID="椭圆 7" fillcolor="#4472c4" stroked="t" style="position:absolute;margin-left:70.4pt;margin-top:37.35pt;width:7.4pt;height:8.3pt" wp14:anchorId="4947BD75">
                 <w10:wrap type="none"/>
                 <v:fill o:detectmouseclick="t" type="solid" color2="#bb8d3b"/>
                 <v:stroke color="#325490" weight="12600" joinstyle="miter" endcap="flat"/>
@@ -10438,7 +10438,7 @@
                 <wp:positionV relativeFrom="paragraph">
                   <wp:posOffset>428625</wp:posOffset>
                 </wp:positionV>
-                <wp:extent cx="198755" cy="46990"/>
+                <wp:extent cx="200025" cy="48260"/>
                 <wp:effectExtent l="0" t="0" r="12700" b="12065"/>
                 <wp:wrapNone/>
                 <wp:docPr id="31" name="矩形 8"/>
@@ -10449,7 +10449,7 @@
                       <wps:spPr>
                         <a:xfrm>
                           <a:off x="0" y="0"/>
-                          <a:ext cx="198000" cy="46440"/>
+                          <a:ext cx="199440" cy="47520"/>
                         </a:xfrm>
                         <a:prstGeom prst="rect">
                           <a:avLst/>
@@ -10479,7 +10479,7 @@
           </mc:Choice>
           <mc:Fallback>
             <w:pict>
-              <v:rect id="shape_0" ID="矩形 8" fillcolor="#4472c4" stroked="t" style="position:absolute;margin-left:88.15pt;margin-top:33.75pt;width:15.55pt;height:3.6pt" wp14:anchorId="6306C6DD">
+              <v:rect id="shape_0" ID="矩形 8" fillcolor="#4472c4" stroked="t" style="position:absolute;margin-left:88.15pt;margin-top:33.75pt;width:15.65pt;height:3.7pt" wp14:anchorId="6306C6DD">
                 <w10:wrap type="none"/>
                 <v:fill o:detectmouseclick="t" type="solid" color2="#bb8d3b"/>
                 <v:stroke color="#325490" weight="12600" joinstyle="miter" endcap="flat"/>
@@ -10498,7 +10498,7 @@
                 <wp:positionV relativeFrom="paragraph">
                   <wp:posOffset>898525</wp:posOffset>
                 </wp:positionV>
-                <wp:extent cx="198755" cy="46990"/>
+                <wp:extent cx="200025" cy="48260"/>
                 <wp:effectExtent l="0" t="0" r="12700" b="12065"/>
                 <wp:wrapNone/>
                 <wp:docPr id="32" name="矩形 9"/>
@@ -10509,7 +10509,7 @@
                       <wps:spPr>
                         <a:xfrm>
                           <a:off x="0" y="0"/>
-                          <a:ext cx="198000" cy="46440"/>
+                          <a:ext cx="199440" cy="47520"/>
                         </a:xfrm>
                         <a:prstGeom prst="rect">
                           <a:avLst/>
@@ -10539,7 +10539,7 @@
           </mc:Choice>
           <mc:Fallback>
             <w:pict>
-              <v:rect id="shape_0" ID="矩形 9" fillcolor="#4472c4" stroked="t" style="position:absolute;margin-left:89.65pt;margin-top:70.75pt;width:15.55pt;height:3.6pt" wp14:anchorId="0EC76B98">
+              <v:rect id="shape_0" ID="矩形 9" fillcolor="#4472c4" stroked="t" style="position:absolute;margin-left:89.65pt;margin-top:70.75pt;width:15.65pt;height:3.7pt" wp14:anchorId="0EC76B98">
                 <w10:wrap type="none"/>
                 <v:fill o:detectmouseclick="t" type="solid" color2="#bb8d3b"/>
                 <v:stroke color="#325490" weight="12600" joinstyle="miter" endcap="flat"/>
@@ -10558,7 +10558,7 @@
                 <wp:positionV relativeFrom="paragraph">
                   <wp:posOffset>1355725</wp:posOffset>
                 </wp:positionV>
-                <wp:extent cx="198755" cy="46990"/>
+                <wp:extent cx="200025" cy="48260"/>
                 <wp:effectExtent l="0" t="0" r="12700" b="12065"/>
                 <wp:wrapNone/>
                 <wp:docPr id="33" name="矩形 10"/>
@@ -10569,7 +10569,7 @@
                       <wps:spPr>
                         <a:xfrm>
                           <a:off x="0" y="0"/>
-                          <a:ext cx="198000" cy="46440"/>
+                          <a:ext cx="199440" cy="47520"/>
                         </a:xfrm>
                         <a:prstGeom prst="rect">
                           <a:avLst/>
@@ -10599,7 +10599,7 @@
           </mc:Choice>
           <mc:Fallback>
             <w:pict>
-              <v:rect id="shape_0" ID="矩形 10" fillcolor="#4472c4" stroked="t" style="position:absolute;margin-left:88.3pt;margin-top:106.75pt;width:15.55pt;height:3.6pt" wp14:anchorId="6E163D68">
+              <v:rect id="shape_0" ID="矩形 10" fillcolor="#4472c4" stroked="t" style="position:absolute;margin-left:88.3pt;margin-top:106.75pt;width:15.65pt;height:3.7pt" wp14:anchorId="6E163D68">
                 <w10:wrap type="none"/>
                 <v:fill o:detectmouseclick="t" type="solid" color2="#bb8d3b"/>
                 <v:stroke color="#325490" weight="12600" joinstyle="miter" endcap="flat"/>
@@ -10618,7 +10618,7 @@
                 <wp:positionV relativeFrom="paragraph">
                   <wp:posOffset>2251710</wp:posOffset>
                 </wp:positionV>
-                <wp:extent cx="1256665" cy="290830"/>
+                <wp:extent cx="1257935" cy="292100"/>
                 <wp:effectExtent l="19050" t="0" r="40005" b="15875"/>
                 <wp:wrapNone/>
                 <wp:docPr id="34" name="平行四边形 72"/>
@@ -10629,7 +10629,7 @@
                       <wps:spPr>
                         <a:xfrm>
                           <a:off x="0" y="0"/>
-                          <a:ext cx="1256040" cy="290160"/>
+                          <a:ext cx="1257480" cy="291600"/>
                         </a:xfrm>
                         <a:prstGeom prst="parallelogram">
                           <a:avLst>
@@ -10688,7 +10688,7 @@
                   <v:h position="@1,0"/>
                 </v:handles>
               </v:shapetype>
-              <v:shape id="shape_0" ID="平行四边形 72" stroked="t" style="position:absolute;margin-left:118.7pt;margin-top:177.3pt;width:98.85pt;height:22.8pt" wp14:anchorId="3368FA56" type="shapetype_7">
+              <v:shape id="shape_0" ID="平行四边形 72" stroked="t" style="position:absolute;margin-left:118.7pt;margin-top:177.3pt;width:98.95pt;height:22.9pt" wp14:anchorId="3368FA56" type="shapetype_7">
                 <w10:wrap type="none"/>
                 <v:fill o:detectmouseclick="t" on="false"/>
                 <v:stroke color="#325490" weight="19080" joinstyle="miter" endcap="flat"/>
@@ -10699,15 +10699,15 @@
         <mc:AlternateContent>
           <mc:Choice Requires="wps">
             <w:drawing>
-              <wp:anchor behindDoc="0" distT="0" distB="0" distL="114300" distR="113030" simplePos="0" locked="0" layoutInCell="1" allowOverlap="1" relativeHeight="12" wp14:anchorId="7287A462">
+              <wp:anchor behindDoc="0" distT="0" distB="0" distL="114300" distR="112395" simplePos="0" locked="0" layoutInCell="1" allowOverlap="1" relativeHeight="12" wp14:anchorId="7287A462">
                 <wp:simplePos x="0" y="0"/>
                 <wp:positionH relativeFrom="column">
-                  <wp:posOffset>1303020</wp:posOffset>
+                  <wp:posOffset>1299845</wp:posOffset>
                 </wp:positionH>
                 <wp:positionV relativeFrom="paragraph">
-                  <wp:posOffset>1360170</wp:posOffset>
+                  <wp:posOffset>1356995</wp:posOffset>
                 </wp:positionV>
-                <wp:extent cx="82550" cy="111125"/>
+                <wp:extent cx="83820" cy="112395"/>
                 <wp:effectExtent l="19050" t="0" r="33655" b="61595"/>
                 <wp:wrapNone/>
                 <wp:docPr id="35" name="等腰三角形 14"/>
@@ -10718,7 +10718,7 @@
                       <wps:spPr>
                         <a:xfrm rot="10800000">
                           <a:off x="0" y="0"/>
-                          <a:ext cx="82080" cy="110520"/>
+                          <a:ext cx="83160" cy="111600"/>
                         </a:xfrm>
                         <a:prstGeom prst="triangle">
                           <a:avLst>
@@ -10750,7 +10750,7 @@
           </mc:Choice>
           <mc:Fallback>
             <w:pict>
-              <v:shape id="shape_0" ID="等腰三角形 14" fillcolor="#4472c4" stroked="t" style="position:absolute;margin-left:102.6pt;margin-top:107.1pt;width:6.4pt;height:8.65pt;rotation:180" wp14:anchorId="7287A462" type="shapetype_5">
+              <v:shape id="shape_0" ID="等腰三角形 14" fillcolor="#4472c4" stroked="t" style="position:absolute;margin-left:102.35pt;margin-top:106.85pt;width:6.5pt;height:8.75pt;rotation:180" wp14:anchorId="7287A462" type="shapetype_5">
                 <w10:wrap type="none"/>
                 <v:fill o:detectmouseclick="t" type="solid" color2="#bb8d3b"/>
                 <v:stroke color="#325490" weight="12600" joinstyle="miter" endcap="flat"/>
@@ -10761,15 +10761,15 @@
         <mc:AlternateContent>
           <mc:Choice Requires="wps">
             <w:drawing>
-              <wp:anchor behindDoc="0" distT="0" distB="0" distL="114300" distR="113030" simplePos="0" locked="0" layoutInCell="1" allowOverlap="1" relativeHeight="13" wp14:anchorId="7069E5EC">
+              <wp:anchor behindDoc="0" distT="0" distB="0" distL="114300" distR="112395" simplePos="0" locked="0" layoutInCell="1" allowOverlap="1" relativeHeight="13" wp14:anchorId="7069E5EC">
                 <wp:simplePos x="0" y="0"/>
                 <wp:positionH relativeFrom="column">
-                  <wp:posOffset>1315085</wp:posOffset>
+                  <wp:posOffset>1311910</wp:posOffset>
                 </wp:positionH>
                 <wp:positionV relativeFrom="paragraph">
-                  <wp:posOffset>1788160</wp:posOffset>
+                  <wp:posOffset>1784985</wp:posOffset>
                 </wp:positionV>
-                <wp:extent cx="82550" cy="111125"/>
+                <wp:extent cx="83820" cy="112395"/>
                 <wp:effectExtent l="19050" t="0" r="33655" b="61595"/>
                 <wp:wrapNone/>
                 <wp:docPr id="36" name="等腰三角形 15"/>
@@ -10780,7 +10780,7 @@
                       <wps:spPr>
                         <a:xfrm rot="10800000">
                           <a:off x="0" y="0"/>
-                          <a:ext cx="82080" cy="110520"/>
+                          <a:ext cx="83160" cy="111600"/>
                         </a:xfrm>
                         <a:prstGeom prst="triangle">
                           <a:avLst>
@@ -10812,7 +10812,7 @@
           </mc:Choice>
           <mc:Fallback>
             <w:pict>
-              <v:shape id="shape_0" ID="等腰三角形 15" fillcolor="#4472c4" stroked="t" style="position:absolute;margin-left:103.55pt;margin-top:140.8pt;width:6.4pt;height:8.65pt;rotation:180" wp14:anchorId="7069E5EC" type="shapetype_5">
+              <v:shape id="shape_0" ID="等腰三角形 15" fillcolor="#4472c4" stroked="t" style="position:absolute;margin-left:103.3pt;margin-top:140.55pt;width:6.5pt;height:8.75pt;rotation:180" wp14:anchorId="7069E5EC" type="shapetype_5">
                 <w10:wrap type="none"/>
                 <v:fill o:detectmouseclick="t" type="solid" color2="#bb8d3b"/>
                 <v:stroke color="#325490" weight="12600" joinstyle="miter" endcap="flat"/>
@@ -10831,7 +10831,7 @@
                 <wp:positionV relativeFrom="paragraph">
                   <wp:posOffset>2261235</wp:posOffset>
                 </wp:positionV>
-                <wp:extent cx="46990" cy="151130"/>
+                <wp:extent cx="48260" cy="152400"/>
                 <wp:effectExtent l="0" t="0" r="12065" b="22225"/>
                 <wp:wrapNone/>
                 <wp:docPr id="37" name="矩形 17"/>
@@ -10842,7 +10842,7 @@
                       <wps:spPr>
                         <a:xfrm>
                           <a:off x="0" y="0"/>
-                          <a:ext cx="46440" cy="150480"/>
+                          <a:ext cx="47520" cy="151920"/>
                         </a:xfrm>
                         <a:prstGeom prst="rect">
                           <a:avLst/>
@@ -10872,7 +10872,7 @@
           </mc:Choice>
           <mc:Fallback>
             <w:pict>
-              <v:rect id="shape_0" ID="矩形 17" fillcolor="#4472c4" stroked="t" style="position:absolute;margin-left:168.7pt;margin-top:178.05pt;width:3.6pt;height:11.8pt" wp14:anchorId="332215E8">
+              <v:rect id="shape_0" ID="矩形 17" fillcolor="#4472c4" stroked="t" style="position:absolute;margin-left:168.7pt;margin-top:178.05pt;width:3.7pt;height:11.9pt" wp14:anchorId="332215E8">
                 <w10:wrap type="none"/>
                 <v:fill o:detectmouseclick="t" type="solid" color2="#bb8d3b"/>
                 <v:stroke color="#325490" weight="12600" joinstyle="miter" endcap="flat"/>
@@ -10891,7 +10891,7 @@
                 <wp:positionV relativeFrom="paragraph">
                   <wp:posOffset>735330</wp:posOffset>
                 </wp:positionV>
-                <wp:extent cx="1783715" cy="713105"/>
+                <wp:extent cx="1784985" cy="714375"/>
                 <wp:effectExtent l="0" t="0" r="27305" b="12065"/>
                 <wp:wrapNone/>
                 <wp:docPr id="38" name="椭圆 45"/>
@@ -10902,7 +10902,7 @@
                       <wps:spPr>
                         <a:xfrm>
                           <a:off x="0" y="0"/>
-                          <a:ext cx="1783080" cy="712440"/>
+                          <a:ext cx="1784520" cy="713880"/>
                         </a:xfrm>
                         <a:prstGeom prst="ellipse">
                           <a:avLst/>
@@ -10935,7 +10935,7 @@
           </mc:Choice>
           <mc:Fallback>
             <w:pict>
-              <v:oval id="shape_0" ID="椭圆 45" fillcolor="white" stroked="t" style="position:absolute;margin-left:97.75pt;margin-top:57.9pt;width:140.35pt;height:56.05pt" wp14:anchorId="4A19DFF6">
+              <v:oval id="shape_0" ID="椭圆 45" fillcolor="white" stroked="t" style="position:absolute;margin-left:97.75pt;margin-top:57.9pt;width:140.45pt;height:56.15pt" wp14:anchorId="4A19DFF6">
                 <w10:wrap type="none"/>
                 <v:fill o:detectmouseclick="t" type="solid" color2="black"/>
                 <v:stroke color="#325490" weight="12600" joinstyle="miter" endcap="flat"/>
@@ -10954,7 +10954,7 @@
                 <wp:positionV relativeFrom="paragraph">
                   <wp:posOffset>2545715</wp:posOffset>
                 </wp:positionV>
-                <wp:extent cx="1181735" cy="487045"/>
+                <wp:extent cx="1183005" cy="488315"/>
                 <wp:effectExtent l="0" t="0" r="19685" b="10160"/>
                 <wp:wrapNone/>
                 <wp:docPr id="39" name="矩形 18"/>
@@ -10965,7 +10965,7 @@
                       <wps:spPr>
                         <a:xfrm>
                           <a:off x="0" y="0"/>
-                          <a:ext cx="1181160" cy="486360"/>
+                          <a:ext cx="1182240" cy="487800"/>
                         </a:xfrm>
                         <a:prstGeom prst="rect">
                           <a:avLst/>
@@ -11000,7 +11000,7 @@
           </mc:Choice>
           <mc:Fallback>
             <w:pict>
-              <v:rect id="shape_0" ID="矩形 18" stroked="t" style="position:absolute;margin-left:118.7pt;margin-top:200.45pt;width:92.95pt;height:38.25pt" wp14:anchorId="29D7A5E8">
+              <v:rect id="shape_0" ID="矩形 18" stroked="t" style="position:absolute;margin-left:118.7pt;margin-top:200.45pt;width:93.05pt;height:38.35pt" wp14:anchorId="29D7A5E8">
                 <w10:wrap type="none"/>
                 <v:fill o:detectmouseclick="t" on="false"/>
                 <v:stroke color="#0070c0" weight="15840" joinstyle="miter" endcap="flat"/>
@@ -11014,12 +11014,12 @@
               <wp:anchor behindDoc="0" distT="0" distB="0" distL="114300" distR="114300" simplePos="0" locked="0" layoutInCell="1" allowOverlap="1" relativeHeight="17" wp14:anchorId="36FC0D2D">
                 <wp:simplePos x="0" y="0"/>
                 <wp:positionH relativeFrom="column">
-                  <wp:posOffset>2279015</wp:posOffset>
+                  <wp:posOffset>2432685</wp:posOffset>
                 </wp:positionH>
                 <wp:positionV relativeFrom="paragraph">
-                  <wp:posOffset>1183640</wp:posOffset>
+                  <wp:posOffset>1337310</wp:posOffset>
                 </wp:positionV>
-                <wp:extent cx="371475" cy="370840"/>
+                <wp:extent cx="372110" cy="372110"/>
                 <wp:effectExtent l="0" t="0" r="30480" b="30480"/>
                 <wp:wrapNone/>
                 <wp:docPr id="40" name="直接连接符 46"/>
@@ -11030,7 +11030,7 @@
                       <wps:spPr>
                         <a:xfrm>
                           <a:off x="0" y="0"/>
-                          <a:ext cx="370800" cy="370800"/>
+                          <a:ext cx="371520" cy="371520"/>
                         </a:xfrm>
                         <a:prstGeom prst="line">
                           <a:avLst/>
@@ -11058,7 +11058,7 @@
           </mc:Choice>
           <mc:Fallback>
             <w:pict>
-              <v:line id="shape_0" from="173.45pt,87.15pt" to="202.6pt,116.3pt" ID="直接连接符 46" stroked="t" style="position:absolute" wp14:anchorId="36FC0D2D">
+              <v:line id="shape_0" from="185.5pt,99.25pt" to="214.7pt,128.45pt" ID="直接连接符 46" stroked="t" style="position:absolute" wp14:anchorId="36FC0D2D">
                 <v:stroke color="#4472c4" weight="6480" joinstyle="miter" endcap="flat"/>
                 <v:fill o:detectmouseclick="t" on="false"/>
               </v:line>
@@ -11071,12 +11071,12 @@
               <wp:anchor behindDoc="0" distT="0" distB="0" distL="114300" distR="114300" simplePos="0" locked="0" layoutInCell="1" allowOverlap="1" relativeHeight="18" wp14:anchorId="04BA6685">
                 <wp:simplePos x="0" y="0"/>
                 <wp:positionH relativeFrom="column">
-                  <wp:posOffset>2172970</wp:posOffset>
+                  <wp:posOffset>2208530</wp:posOffset>
                 </wp:positionH>
                 <wp:positionV relativeFrom="paragraph">
-                  <wp:posOffset>1250950</wp:posOffset>
+                  <wp:posOffset>1455420</wp:posOffset>
                 </wp:positionV>
-                <wp:extent cx="706755" cy="226695"/>
+                <wp:extent cx="708025" cy="227965"/>
                 <wp:effectExtent l="0" t="0" r="37465" b="22225"/>
                 <wp:wrapNone/>
                 <wp:docPr id="41" name="直接连接符 47"/>
@@ -11087,7 +11087,7 @@
                       <wps:spPr>
                         <a:xfrm>
                           <a:off x="0" y="0"/>
-                          <a:ext cx="705960" cy="226080"/>
+                          <a:ext cx="707400" cy="227160"/>
                         </a:xfrm>
                         <a:prstGeom prst="line">
                           <a:avLst/>
@@ -11115,7 +11115,7 @@
           </mc:Choice>
           <mc:Fallback>
             <w:pict>
-              <v:line id="shape_0" from="169.75pt,90.5pt" to="225.3pt,108.25pt" ID="直接连接符 47" stroked="t" style="position:absolute" wp14:anchorId="04BA6685">
+              <v:line id="shape_0" from="172.5pt,106.55pt" to="228.15pt,124.4pt" ID="直接连接符 47" stroked="t" style="position:absolute" wp14:anchorId="04BA6685">
                 <v:stroke color="#4472c4" weight="6480" joinstyle="miter" endcap="flat"/>
                 <v:fill o:detectmouseclick="t" on="false"/>
               </v:line>
@@ -11128,12 +11128,12 @@
               <wp:anchor behindDoc="0" distT="0" distB="0" distL="114300" distR="114300" simplePos="0" locked="0" layoutInCell="1" allowOverlap="1" relativeHeight="19" wp14:anchorId="3943AB0F">
                 <wp:simplePos x="0" y="0"/>
                 <wp:positionH relativeFrom="column">
-                  <wp:posOffset>2148205</wp:posOffset>
+                  <wp:posOffset>2152015</wp:posOffset>
                 </wp:positionH>
                 <wp:positionV relativeFrom="paragraph">
-                  <wp:posOffset>1109345</wp:posOffset>
+                  <wp:posOffset>1195705</wp:posOffset>
                 </wp:positionV>
-                <wp:extent cx="869315" cy="87630"/>
+                <wp:extent cx="870585" cy="88900"/>
                 <wp:effectExtent l="0" t="0" r="27305" b="27940"/>
                 <wp:wrapNone/>
                 <wp:docPr id="42" name="直接连接符 48"/>
@@ -11144,7 +11144,7 @@
                       <wps:spPr>
                         <a:xfrm>
                           <a:off x="0" y="0"/>
-                          <a:ext cx="868680" cy="87120"/>
+                          <a:ext cx="870120" cy="88200"/>
                         </a:xfrm>
                         <a:prstGeom prst="line">
                           <a:avLst/>
@@ -11172,7 +11172,7 @@
           </mc:Choice>
           <mc:Fallback>
             <w:pict>
-              <v:line id="shape_0" from="169pt,84pt" to="237.35pt,90.8pt" ID="直接连接符 48" stroked="t" style="position:absolute" wp14:anchorId="3943AB0F">
+              <v:line id="shape_0" from="169.3pt,90.75pt" to="237.75pt,97.65pt" ID="直接连接符 48" stroked="t" style="position:absolute" wp14:anchorId="3943AB0F">
                 <v:stroke color="#4472c4" weight="6480" joinstyle="miter" endcap="flat"/>
                 <v:fill o:detectmouseclick="t" on="false"/>
               </v:line>
@@ -11207,7 +11207,7 @@
                 <wp:positionV relativeFrom="paragraph">
                   <wp:posOffset>154940</wp:posOffset>
                 </wp:positionV>
-                <wp:extent cx="724535" cy="359410"/>
+                <wp:extent cx="725805" cy="360680"/>
                 <wp:effectExtent l="0" t="0" r="0" b="4445"/>
                 <wp:wrapNone/>
                 <wp:docPr id="43" name="文本框 75"/>
@@ -11218,7 +11218,7 @@
                       <wps:spPr>
                         <a:xfrm>
                           <a:off x="0" y="0"/>
-                          <a:ext cx="723960" cy="358920"/>
+                          <a:ext cx="725040" cy="360000"/>
                         </a:xfrm>
                         <a:prstGeom prst="rect">
                           <a:avLst/>
@@ -11274,7 +11274,7 @@
           </mc:Choice>
           <mc:Fallback>
             <w:pict>
-              <v:rect id="shape_0" ID="文本框 75" stroked="f" style="position:absolute;margin-left:12.1pt;margin-top:12.2pt;width:56.95pt;height:28.2pt" wp14:anchorId="461CD7E8">
+              <v:rect id="shape_0" ID="文本框 75" stroked="f" style="position:absolute;margin-left:12.1pt;margin-top:12.2pt;width:57.05pt;height:28.3pt" wp14:anchorId="461CD7E8">
                 <w10:wrap type="square"/>
                 <v:fill o:detectmouseclick="t" on="false"/>
                 <v:stroke color="#3465a4" weight="6480" joinstyle="round" endcap="flat"/>
@@ -11316,12 +11316,12 @@
               <wp:anchor behindDoc="0" distT="0" distB="0" distL="114300" distR="114300" simplePos="0" locked="0" layoutInCell="1" allowOverlap="1" relativeHeight="39" wp14:anchorId="04B40897">
                 <wp:simplePos x="0" y="0"/>
                 <wp:positionH relativeFrom="column">
-                  <wp:posOffset>2913380</wp:posOffset>
+                  <wp:posOffset>2912745</wp:posOffset>
                 </wp:positionH>
                 <wp:positionV relativeFrom="paragraph">
                   <wp:posOffset>52070</wp:posOffset>
                 </wp:positionV>
-                <wp:extent cx="481965" cy="309245"/>
+                <wp:extent cx="483235" cy="310515"/>
                 <wp:effectExtent l="38100" t="76200" r="0" b="92710"/>
                 <wp:wrapNone/>
                 <wp:docPr id="45" name="连接符: 肘形 78"/>
@@ -11332,7 +11332,7 @@
                       <wps:spPr>
                         <a:xfrm flipH="1">
                           <a:off x="0" y="0"/>
-                          <a:ext cx="481320" cy="308520"/>
+                          <a:ext cx="482760" cy="309960"/>
                         </a:xfrm>
                         <a:prstGeom prst="bentConnector3">
                           <a:avLst>
@@ -11379,7 +11379,7 @@
                   <v:h position="@0,10800"/>
                 </v:handles>
               </v:shapetype>
-              <v:shape id="shape_0" ID="连接符: 肘形 78" stroked="t" style="position:absolute;margin-left:229.4pt;margin-top:4.1pt;width:37.85pt;height:24.25pt;flip:x" wp14:anchorId="04B40897" type="shapetype_34">
+              <v:shape id="shape_0" ID="连接符: 肘形 78" stroked="t" style="position:absolute;margin-left:229.35pt;margin-top:4.1pt;width:37.95pt;height:24.35pt;flip:x" wp14:anchorId="04B40897" type="shapetype_34">
                 <w10:wrap type="none"/>
                 <v:fill o:detectmouseclick="t" on="false"/>
                 <v:stroke color="black" weight="12600" startarrow="block" endarrow="block" startarrowwidth="medium" startarrowlength="medium" endarrowwidth="medium" endarrowlength="medium" joinstyle="miter" endcap="flat"/>
@@ -11415,7 +11415,7 @@
                 <wp:positionV relativeFrom="paragraph">
                   <wp:posOffset>55880</wp:posOffset>
                 </wp:positionV>
-                <wp:extent cx="1303655" cy="371475"/>
+                <wp:extent cx="1304925" cy="372745"/>
                 <wp:effectExtent l="0" t="0" r="12700" b="11430"/>
                 <wp:wrapNone/>
                 <wp:docPr id="46" name="椭圆 82"/>
@@ -11426,7 +11426,7 @@
                       <wps:spPr>
                         <a:xfrm>
                           <a:off x="0" y="0"/>
-                          <a:ext cx="1303200" cy="370800"/>
+                          <a:ext cx="1304280" cy="372240"/>
                         </a:xfrm>
                         <a:prstGeom prst="ellipse">
                           <a:avLst/>
@@ -11457,7 +11457,7 @@
           </mc:Choice>
           <mc:Fallback>
             <w:pict>
-              <v:oval id="shape_0" ID="椭圆 82" stroked="t" style="position:absolute;margin-left:116.4pt;margin-top:4.4pt;width:102.55pt;height:29.15pt" wp14:anchorId="7A60F242">
+              <v:oval id="shape_0" ID="椭圆 82" stroked="t" style="position:absolute;margin-left:116.4pt;margin-top:4.4pt;width:102.65pt;height:29.25pt" wp14:anchorId="7A60F242">
                 <w10:wrap type="none"/>
                 <v:fill o:detectmouseclick="t" on="false"/>
                 <v:stroke color="#325490" weight="6480" joinstyle="miter" endcap="flat"/>
@@ -11476,7 +11476,7 @@
                 <wp:positionV relativeFrom="paragraph">
                   <wp:posOffset>118745</wp:posOffset>
                 </wp:positionV>
-                <wp:extent cx="1071880" cy="233045"/>
+                <wp:extent cx="1073150" cy="234315"/>
                 <wp:effectExtent l="0" t="0" r="15240" b="16510"/>
                 <wp:wrapNone/>
                 <wp:docPr id="47" name="椭圆 83"/>
@@ -11487,7 +11487,7 @@
                       <wps:spPr>
                         <a:xfrm>
                           <a:off x="0" y="0"/>
-                          <a:ext cx="1071360" cy="232560"/>
+                          <a:ext cx="1072440" cy="233640"/>
                         </a:xfrm>
                         <a:prstGeom prst="ellipse">
                           <a:avLst/>
@@ -11518,7 +11518,7 @@
           </mc:Choice>
           <mc:Fallback>
             <w:pict>
-              <v:oval id="shape_0" ID="椭圆 83" stroked="t" style="position:absolute;margin-left:125.55pt;margin-top:9.35pt;width:84.3pt;height:18.25pt" wp14:anchorId="576F05D5">
+              <v:oval id="shape_0" ID="椭圆 83" stroked="t" style="position:absolute;margin-left:125.55pt;margin-top:9.35pt;width:84.4pt;height:18.35pt" wp14:anchorId="576F05D5">
                 <w10:wrap type="none"/>
                 <v:fill o:detectmouseclick="t" on="false"/>
                 <v:stroke color="#325490" weight="6480" joinstyle="miter" endcap="flat"/>
@@ -11537,7 +11537,7 @@
                 <wp:positionV relativeFrom="paragraph">
                   <wp:posOffset>175895</wp:posOffset>
                 </wp:positionV>
-                <wp:extent cx="822960" cy="118110"/>
+                <wp:extent cx="824230" cy="119380"/>
                 <wp:effectExtent l="0" t="0" r="16510" b="17145"/>
                 <wp:wrapNone/>
                 <wp:docPr id="48" name="椭圆 84"/>
@@ -11548,7 +11548,7 @@
                       <wps:spPr>
                         <a:xfrm>
                           <a:off x="0" y="0"/>
-                          <a:ext cx="822240" cy="117360"/>
+                          <a:ext cx="823680" cy="118800"/>
                         </a:xfrm>
                         <a:prstGeom prst="ellipse">
                           <a:avLst/>
@@ -11579,7 +11579,7 @@
           </mc:Choice>
           <mc:Fallback>
             <w:pict>
-              <v:oval id="shape_0" ID="椭圆 84" stroked="t" style="position:absolute;margin-left:135.15pt;margin-top:13.85pt;width:64.7pt;height:9.2pt" wp14:anchorId="072CE7F0">
+              <v:oval id="shape_0" ID="椭圆 84" stroked="t" style="position:absolute;margin-left:135.15pt;margin-top:13.85pt;width:64.8pt;height:9.3pt" wp14:anchorId="072CE7F0">
                 <w10:wrap type="none"/>
                 <v:fill o:detectmouseclick="t" on="false"/>
                 <v:stroke color="#325490" weight="6480" joinstyle="miter" endcap="flat"/>
@@ -11613,9 +11613,9 @@
                   <wp:posOffset>1674495</wp:posOffset>
                 </wp:positionH>
                 <wp:positionV relativeFrom="paragraph">
-                  <wp:posOffset>234315</wp:posOffset>
+                  <wp:posOffset>290195</wp:posOffset>
                 </wp:positionV>
-                <wp:extent cx="203200" cy="247650"/>
+                <wp:extent cx="204470" cy="247650"/>
                 <wp:effectExtent l="0" t="0" r="0" b="6350"/>
                 <wp:wrapSquare wrapText="bothSides"/>
                 <wp:docPr id="49" name="文本框 2"/>
@@ -11626,7 +11626,7 @@
                       <wps:spPr>
                         <a:xfrm>
                           <a:off x="0" y="0"/>
-                          <a:ext cx="202680" cy="246960"/>
+                          <a:ext cx="203760" cy="246960"/>
                         </a:xfrm>
                         <a:prstGeom prst="rect">
                           <a:avLst/>
@@ -11673,7 +11673,7 @@
           </mc:Choice>
           <mc:Fallback>
             <w:pict>
-              <v:rect id="shape_0" ID="文本框 2" stroked="f" style="position:absolute;margin-left:131.85pt;margin-top:18.45pt;width:15.9pt;height:19.4pt" wp14:anchorId="0EBCAFC5">
+              <v:rect id="shape_0" ID="文本框 2" stroked="f" style="position:absolute;margin-left:131.85pt;margin-top:22.85pt;width:16pt;height:19.4pt" wp14:anchorId="0EBCAFC5">
                 <w10:wrap type="square"/>
                 <v:fill o:detectmouseclick="t" on="false"/>
                 <v:stroke color="#3465a4" weight="9360" joinstyle="round" endcap="flat"/>
@@ -11741,7 +11741,7 @@
                   <wp:posOffset>3422650</wp:posOffset>
                 </wp:positionH>
                 <wp:positionV relativeFrom="paragraph">
-                  <wp:posOffset>380365</wp:posOffset>
+                  <wp:posOffset>741045</wp:posOffset>
                 </wp:positionV>
                 <wp:extent cx="2099310" cy="633095"/>
                 <wp:effectExtent l="0" t="0" r="22860" b="11430"/>
@@ -11846,7 +11846,7 @@
           </mc:Choice>
           <mc:Fallback>
             <w:pict>
-              <v:rect id="shape_0" ID="文本框 2" fillcolor="white" stroked="t" style="position:absolute;margin-left:269.5pt;margin-top:29.95pt;width:165.2pt;height:49.75pt">
+              <v:rect id="shape_0" ID="文本框 2" fillcolor="white" stroked="t" style="position:absolute;margin-left:269.5pt;margin-top:58.35pt;width:165.2pt;height:49.75pt">
                 <w10:wrap type="square"/>
                 <v:fill o:detectmouseclick="t" type="solid" color2="black"/>
                 <v:stroke color="black" weight="9360" joinstyle="miter" endcap="flat"/>
@@ -11934,9 +11934,9 @@
                   <wp:posOffset>1666875</wp:posOffset>
                 </wp:positionH>
                 <wp:positionV relativeFrom="paragraph">
-                  <wp:posOffset>72390</wp:posOffset>
+                  <wp:posOffset>128270</wp:posOffset>
                 </wp:positionV>
-                <wp:extent cx="203200" cy="247650"/>
+                <wp:extent cx="204470" cy="247650"/>
                 <wp:effectExtent l="0" t="0" r="0" b="6350"/>
                 <wp:wrapSquare wrapText="bothSides"/>
                 <wp:docPr id="53" name="文本框 2"/>
@@ -11947,7 +11947,7 @@
                       <wps:spPr>
                         <a:xfrm>
                           <a:off x="0" y="0"/>
-                          <a:ext cx="202680" cy="246960"/>
+                          <a:ext cx="203760" cy="246960"/>
                         </a:xfrm>
                         <a:prstGeom prst="rect">
                           <a:avLst/>
@@ -11994,7 +11994,7 @@
           </mc:Choice>
           <mc:Fallback>
             <w:pict>
-              <v:rect id="shape_0" ID="文本框 2" stroked="f" style="position:absolute;margin-left:131.25pt;margin-top:5.7pt;width:15.9pt;height:19.4pt" wp14:anchorId="7711D39C">
+              <v:rect id="shape_0" ID="文本框 2" stroked="f" style="position:absolute;margin-left:131.25pt;margin-top:10.1pt;width:16pt;height:19.4pt" wp14:anchorId="7711D39C">
                 <w10:wrap type="square"/>
                 <v:fill o:detectmouseclick="t" on="false"/>
                 <v:stroke color="#3465a4" weight="9360" joinstyle="round" endcap="flat"/>
@@ -12045,9 +12045,9 @@
                   <wp:posOffset>1680845</wp:posOffset>
                 </wp:positionH>
                 <wp:positionV relativeFrom="paragraph">
-                  <wp:posOffset>250190</wp:posOffset>
+                  <wp:posOffset>306070</wp:posOffset>
                 </wp:positionV>
-                <wp:extent cx="203200" cy="247650"/>
+                <wp:extent cx="204470" cy="247650"/>
                 <wp:effectExtent l="0" t="0" r="0" b="6350"/>
                 <wp:wrapSquare wrapText="bothSides"/>
                 <wp:docPr id="55" name="文本框 2"/>
@@ -12058,7 +12058,7 @@
                       <wps:spPr>
                         <a:xfrm>
                           <a:off x="0" y="0"/>
-                          <a:ext cx="202680" cy="246960"/>
+                          <a:ext cx="203760" cy="246960"/>
                         </a:xfrm>
                         <a:prstGeom prst="rect">
                           <a:avLst/>
@@ -12105,7 +12105,7 @@
           </mc:Choice>
           <mc:Fallback>
             <w:pict>
-              <v:rect id="shape_0" ID="文本框 2" stroked="f" style="position:absolute;margin-left:132.35pt;margin-top:19.7pt;width:15.9pt;height:19.4pt" wp14:anchorId="6E03C9CC">
+              <v:rect id="shape_0" ID="文本框 2" stroked="f" style="position:absolute;margin-left:132.35pt;margin-top:24.1pt;width:16pt;height:19.4pt" wp14:anchorId="6E03C9CC">
                 <w10:wrap type="square"/>
                 <v:fill o:detectmouseclick="t" on="false"/>
                 <v:stroke color="#3465a4" weight="9360" joinstyle="round" endcap="flat"/>
@@ -12158,7 +12158,7 @@
                 <wp:positionV relativeFrom="paragraph">
                   <wp:posOffset>88265</wp:posOffset>
                 </wp:positionV>
-                <wp:extent cx="718820" cy="371475"/>
+                <wp:extent cx="720090" cy="372745"/>
                 <wp:effectExtent l="0" t="0" r="0" b="0"/>
                 <wp:wrapNone/>
                 <wp:docPr id="57" name="文本框 77"/>
@@ -12169,7 +12169,7 @@
                       <wps:spPr>
                         <a:xfrm>
                           <a:off x="0" y="0"/>
-                          <a:ext cx="718200" cy="370800"/>
+                          <a:ext cx="719280" cy="372240"/>
                         </a:xfrm>
                         <a:prstGeom prst="rect">
                           <a:avLst/>
@@ -12215,7 +12215,7 @@
           </mc:Choice>
           <mc:Fallback>
             <w:pict>
-              <v:rect id="shape_0" ID="文本框 77" stroked="f" style="position:absolute;margin-left:76.35pt;margin-top:6.95pt;width:56.5pt;height:29.15pt" wp14:anchorId="773654AE">
+              <v:rect id="shape_0" ID="文本框 77" stroked="f" style="position:absolute;margin-left:76.35pt;margin-top:6.95pt;width:56.6pt;height:29.25pt" wp14:anchorId="773654AE">
                 <w10:wrap type="square"/>
                 <v:fill o:detectmouseclick="t" on="false"/>
                 <v:stroke color="#3465a4" weight="6480" joinstyle="round" endcap="flat"/>
@@ -12250,9 +12250,9 @@
                   <wp:posOffset>1938020</wp:posOffset>
                 </wp:positionH>
                 <wp:positionV relativeFrom="paragraph">
-                  <wp:posOffset>250190</wp:posOffset>
+                  <wp:posOffset>290830</wp:posOffset>
                 </wp:positionV>
-                <wp:extent cx="701040" cy="332105"/>
+                <wp:extent cx="702310" cy="332105"/>
                 <wp:effectExtent l="0" t="0" r="0" b="6350"/>
                 <wp:wrapSquare wrapText="bothSides"/>
                 <wp:docPr id="59" name="文本框 2"/>
@@ -12263,7 +12263,7 @@
                       <wps:spPr>
                         <a:xfrm>
                           <a:off x="0" y="0"/>
-                          <a:ext cx="700560" cy="331560"/>
+                          <a:ext cx="701640" cy="331560"/>
                         </a:xfrm>
                         <a:prstGeom prst="rect">
                           <a:avLst/>
@@ -12311,7 +12311,7 @@
           </mc:Choice>
           <mc:Fallback>
             <w:pict>
-              <v:rect id="shape_0" ID="文本框 2" stroked="f" style="position:absolute;margin-left:152.6pt;margin-top:19.7pt;width:55.1pt;height:26.05pt" wp14:anchorId="1A8C430B">
+              <v:rect id="shape_0" ID="文本框 2" stroked="f" style="position:absolute;margin-left:152.6pt;margin-top:22.9pt;width:55.2pt;height:26.05pt" wp14:anchorId="1A8C430B">
                 <w10:wrap type="square"/>
                 <v:fill o:detectmouseclick="t" on="false"/>
                 <v:stroke color="#3465a4" weight="9360" joinstyle="round" endcap="flat"/>
@@ -12360,12 +12360,12 @@
               <wp:anchor behindDoc="0" distT="0" distB="0" distL="114300" distR="114300" simplePos="0" locked="0" layoutInCell="1" allowOverlap="1" relativeHeight="37" wp14:anchorId="101FD88E">
                 <wp:simplePos x="0" y="0"/>
                 <wp:positionH relativeFrom="column">
-                  <wp:posOffset>1188720</wp:posOffset>
+                  <wp:posOffset>1188085</wp:posOffset>
                 </wp:positionH>
                 <wp:positionV relativeFrom="paragraph">
                   <wp:posOffset>62865</wp:posOffset>
                 </wp:positionV>
-                <wp:extent cx="117475" cy="637540"/>
+                <wp:extent cx="118745" cy="638810"/>
                 <wp:effectExtent l="38100" t="38100" r="55880" b="49530"/>
                 <wp:wrapNone/>
                 <wp:docPr id="61" name="连接符: 肘形 76"/>
@@ -12376,7 +12376,7 @@
                       <wps:spPr>
                         <a:xfrm flipH="1">
                           <a:off x="0" y="0"/>
-                          <a:ext cx="117000" cy="636840"/>
+                          <a:ext cx="118080" cy="638280"/>
                         </a:xfrm>
                         <a:prstGeom prst="bentConnector3">
                           <a:avLst>
@@ -12413,7 +12413,7 @@
           </mc:Choice>
           <mc:Fallback>
             <w:pict>
-              <v:shape id="shape_0" ID="连接符: 肘形 76" stroked="t" style="position:absolute;margin-left:93.6pt;margin-top:4.95pt;width:9.15pt;height:50.1pt;flip:x" wp14:anchorId="101FD88E" type="shapetype_34">
+              <v:shape id="shape_0" ID="连接符: 肘形 76" stroked="t" style="position:absolute;margin-left:93.55pt;margin-top:4.95pt;width:9.25pt;height:50.2pt;flip:x" wp14:anchorId="101FD88E" type="shapetype_34">
                 <w10:wrap type="none"/>
                 <v:fill o:detectmouseclick="t" on="false"/>
                 <v:stroke color="black" weight="12600" startarrow="block" endarrow="block" startarrowwidth="medium" startarrowlength="medium" endarrowwidth="medium" endarrowlength="medium" joinstyle="miter" endcap="flat"/>
@@ -12447,9 +12447,9 @@
                   <wp:posOffset>1692275</wp:posOffset>
                 </wp:positionH>
                 <wp:positionV relativeFrom="paragraph">
-                  <wp:posOffset>83185</wp:posOffset>
+                  <wp:posOffset>154305</wp:posOffset>
                 </wp:positionV>
-                <wp:extent cx="203200" cy="247650"/>
+                <wp:extent cx="204470" cy="247650"/>
                 <wp:effectExtent l="0" t="0" r="0" b="6350"/>
                 <wp:wrapSquare wrapText="bothSides"/>
                 <wp:docPr id="62" name="文本框 2"/>
@@ -12460,7 +12460,7 @@
                       <wps:spPr>
                         <a:xfrm>
                           <a:off x="0" y="0"/>
-                          <a:ext cx="202680" cy="246960"/>
+                          <a:ext cx="203760" cy="246960"/>
                         </a:xfrm>
                         <a:prstGeom prst="rect">
                           <a:avLst/>
@@ -12507,7 +12507,7 @@
           </mc:Choice>
           <mc:Fallback>
             <w:pict>
-              <v:rect id="shape_0" ID="文本框 2" stroked="f" style="position:absolute;margin-left:133.25pt;margin-top:6.55pt;width:15.9pt;height:19.4pt" wp14:anchorId="56780F18">
+              <v:rect id="shape_0" ID="文本框 2" stroked="f" style="position:absolute;margin-left:133.25pt;margin-top:12.15pt;width:16pt;height:19.4pt" wp14:anchorId="56780F18">
                 <w10:wrap type="square"/>
                 <v:fill o:detectmouseclick="t" on="false"/>
                 <v:stroke color="#3465a4" weight="9360" joinstyle="round" endcap="flat"/>
@@ -15423,10 +15423,10 @@
         <w:tblStyle w:val="ac"/>
         <w:tblW w:w="8443" w:type="dxa"/>
         <w:jc w:val="left"/>
-        <w:tblInd w:w="-152" w:type="dxa"/>
+        <w:tblInd w:w="-162" w:type="dxa"/>
         <w:tblCellMar>
           <w:top w:w="0" w:type="dxa"/>
-          <w:left w:w="103" w:type="dxa"/>
+          <w:left w:w="93" w:type="dxa"/>
           <w:bottom w:w="0" w:type="dxa"/>
           <w:right w:w="108" w:type="dxa"/>
         </w:tblCellMar>
@@ -15435,8 +15435,8 @@
       <w:tblGrid>
         <w:gridCol w:w="2920"/>
         <w:gridCol w:w="1841"/>
-        <w:gridCol w:w="1841"/>
-        <w:gridCol w:w="1840"/>
+        <w:gridCol w:w="1843"/>
+        <w:gridCol w:w="1838"/>
       </w:tblGrid>
       <w:tr>
         <w:trPr/>
@@ -15446,7 +15446,7 @@
             <w:tcBorders/>
             <w:shd w:fill="auto" w:val="clear"/>
             <w:tcMar>
-              <w:left w:w="103" w:type="dxa"/>
+              <w:left w:w="93" w:type="dxa"/>
             </w:tcMar>
           </w:tcPr>
           <w:p>
@@ -15483,7 +15483,7 @@
             <w:tcBorders/>
             <w:shd w:fill="auto" w:val="clear"/>
             <w:tcMar>
-              <w:left w:w="103" w:type="dxa"/>
+              <w:left w:w="93" w:type="dxa"/>
             </w:tcMar>
           </w:tcPr>
           <w:p>
@@ -15509,11 +15509,11 @@
         </w:tc>
         <w:tc>
           <w:tcPr>
-            <w:tcW w:w="1841" w:type="dxa"/>
+            <w:tcW w:w="1843" w:type="dxa"/>
             <w:tcBorders/>
             <w:shd w:fill="auto" w:val="clear"/>
             <w:tcMar>
-              <w:left w:w="103" w:type="dxa"/>
+              <w:left w:w="93" w:type="dxa"/>
             </w:tcMar>
           </w:tcPr>
           <w:p>
@@ -15539,11 +15539,11 @@
         </w:tc>
         <w:tc>
           <w:tcPr>
-            <w:tcW w:w="1840" w:type="dxa"/>
+            <w:tcW w:w="1838" w:type="dxa"/>
             <w:tcBorders/>
             <w:shd w:fill="auto" w:val="clear"/>
             <w:tcMar>
-              <w:left w:w="103" w:type="dxa"/>
+              <w:left w:w="93" w:type="dxa"/>
             </w:tcMar>
           </w:tcPr>
           <w:p>
@@ -15576,7 +15576,7 @@
             <w:tcBorders/>
             <w:shd w:fill="auto" w:val="clear"/>
             <w:tcMar>
-              <w:left w:w="103" w:type="dxa"/>
+              <w:left w:w="93" w:type="dxa"/>
             </w:tcMar>
           </w:tcPr>
           <w:p>
@@ -15605,7 +15605,7 @@
             <w:tcBorders/>
             <w:shd w:fill="auto" w:val="clear"/>
             <w:tcMar>
-              <w:left w:w="103" w:type="dxa"/>
+              <w:left w:w="93" w:type="dxa"/>
             </w:tcMar>
           </w:tcPr>
           <w:p>
@@ -15631,11 +15631,11 @@
         </w:tc>
         <w:tc>
           <w:tcPr>
-            <w:tcW w:w="1841" w:type="dxa"/>
+            <w:tcW w:w="1843" w:type="dxa"/>
             <w:tcBorders/>
             <w:shd w:fill="auto" w:val="clear"/>
             <w:tcMar>
-              <w:left w:w="103" w:type="dxa"/>
+              <w:left w:w="93" w:type="dxa"/>
             </w:tcMar>
           </w:tcPr>
           <w:p>
@@ -15661,11 +15661,11 @@
         </w:tc>
         <w:tc>
           <w:tcPr>
-            <w:tcW w:w="1840" w:type="dxa"/>
+            <w:tcW w:w="1838" w:type="dxa"/>
             <w:tcBorders/>
             <w:shd w:fill="auto" w:val="clear"/>
             <w:tcMar>
-              <w:left w:w="103" w:type="dxa"/>
+              <w:left w:w="93" w:type="dxa"/>
             </w:tcMar>
           </w:tcPr>
           <w:p>
@@ -17790,12 +17790,12 @@
               <wp:anchor behindDoc="0" distT="0" distB="0" distL="114300" distR="114300" simplePos="0" locked="0" layoutInCell="1" allowOverlap="1" relativeHeight="62" wp14:anchorId="55D6E263">
                 <wp:simplePos x="0" y="0"/>
                 <wp:positionH relativeFrom="column">
-                  <wp:posOffset>2515870</wp:posOffset>
+                  <wp:posOffset>2513330</wp:posOffset>
                 </wp:positionH>
                 <wp:positionV relativeFrom="paragraph">
-                  <wp:posOffset>254000</wp:posOffset>
+                  <wp:posOffset>250825</wp:posOffset>
                 </wp:positionV>
-                <wp:extent cx="707390" cy="6985"/>
+                <wp:extent cx="708660" cy="8255"/>
                 <wp:effectExtent l="0" t="76200" r="18415" b="89535"/>
                 <wp:wrapNone/>
                 <wp:docPr id="65" name="直接箭头连接符 56"/>
@@ -17806,7 +17806,7 @@
                       <wps:spPr>
                         <a:xfrm flipV="1">
                           <a:off x="0" y="0"/>
-                          <a:ext cx="706680" cy="6480"/>
+                          <a:ext cx="708120" cy="7560"/>
                         </a:xfrm>
                         <a:custGeom>
                           <a:avLst/>
@@ -17858,12 +17858,12 @@
               <wp:anchor behindDoc="0" distT="0" distB="0" distL="114300" distR="114300" simplePos="0" locked="0" layoutInCell="1" allowOverlap="1" relativeHeight="63" wp14:anchorId="44D2B87F">
                 <wp:simplePos x="0" y="0"/>
                 <wp:positionH relativeFrom="column">
-                  <wp:posOffset>2562225</wp:posOffset>
+                  <wp:posOffset>2561590</wp:posOffset>
                 </wp:positionH>
                 <wp:positionV relativeFrom="paragraph">
                   <wp:posOffset>368935</wp:posOffset>
                 </wp:positionV>
-                <wp:extent cx="608330" cy="18415"/>
+                <wp:extent cx="609600" cy="19685"/>
                 <wp:effectExtent l="38100" t="57150" r="0" b="97155"/>
                 <wp:wrapNone/>
                 <wp:docPr id="66" name="直接箭头连接符 57"/>
@@ -17874,7 +17874,7 @@
                       <wps:spPr>
                         <a:xfrm flipH="1">
                           <a:off x="0" y="0"/>
-                          <a:ext cx="607680" cy="17640"/>
+                          <a:ext cx="609120" cy="19080"/>
                         </a:xfrm>
                         <a:custGeom>
                           <a:avLst/>
@@ -17931,7 +17931,7 @@
                 <wp:positionV relativeFrom="paragraph">
                   <wp:posOffset>142875</wp:posOffset>
                 </wp:positionV>
-                <wp:extent cx="620395" cy="307975"/>
+                <wp:extent cx="621665" cy="309245"/>
                 <wp:effectExtent l="0" t="0" r="28575" b="17145"/>
                 <wp:wrapNone/>
                 <wp:docPr id="67" name="矩形 2"/>
@@ -17942,7 +17942,7 @@
                       <wps:spPr>
                         <a:xfrm>
                           <a:off x="0" y="0"/>
-                          <a:ext cx="619920" cy="307440"/>
+                          <a:ext cx="621000" cy="308520"/>
                         </a:xfrm>
                         <a:prstGeom prst="rect">
                           <a:avLst/>
@@ -17992,7 +17992,7 @@
           </mc:Choice>
           <mc:Fallback>
             <w:pict>
-              <v:rect id="shape_0" ID="矩形 2" fillcolor="#4472c4" stroked="t" style="position:absolute;margin-left:48.45pt;margin-top:11.25pt;width:48.75pt;height:24.15pt">
+              <v:rect id="shape_0" ID="矩形 2" fillcolor="#4472c4" stroked="t" style="position:absolute;margin-left:48.45pt;margin-top:11.25pt;width:48.85pt;height:24.25pt">
                 <w10:wrap type="square"/>
                 <v:fill o:detectmouseclick="t" type="solid" color2="#bb8d3b"/>
                 <v:stroke color="#325490" weight="12600" joinstyle="miter" endcap="flat"/>
@@ -18028,7 +18028,7 @@
                 <wp:positionV relativeFrom="paragraph">
                   <wp:posOffset>301625</wp:posOffset>
                 </wp:positionV>
-                <wp:extent cx="539750" cy="255905"/>
+                <wp:extent cx="541020" cy="257175"/>
                 <wp:effectExtent l="0" t="0" r="0" b="0"/>
                 <wp:wrapNone/>
                 <wp:docPr id="69" name="文本框 55"/>
@@ -18039,7 +18039,7 @@
                       <wps:spPr>
                         <a:xfrm>
                           <a:off x="0" y="0"/>
-                          <a:ext cx="539280" cy="255240"/>
+                          <a:ext cx="540360" cy="256680"/>
                         </a:xfrm>
                         <a:prstGeom prst="rect">
                           <a:avLst/>
@@ -18083,7 +18083,7 @@
           </mc:Choice>
           <mc:Fallback>
             <w:pict>
-              <v:rect id="shape_0" ID="文本框 55" stroked="f" style="position:absolute;margin-left:211.8pt;margin-top:23.75pt;width:42.4pt;height:20.05pt" wp14:anchorId="7F6D23EF">
+              <v:rect id="shape_0" ID="文本框 55" stroked="f" style="position:absolute;margin-left:211.8pt;margin-top:23.75pt;width:42.5pt;height:20.15pt" wp14:anchorId="7F6D23EF">
                 <w10:wrap type="square"/>
                 <v:fill o:detectmouseclick="t" on="false"/>
                 <v:stroke color="#3465a4" weight="6480" joinstyle="round" endcap="flat"/>
@@ -18113,12 +18113,12 @@
               <wp:anchor behindDoc="0" distT="0" distB="0" distL="114300" distR="114300" simplePos="0" locked="0" layoutInCell="1" allowOverlap="1" relativeHeight="59">
                 <wp:simplePos x="0" y="0"/>
                 <wp:positionH relativeFrom="column">
-                  <wp:posOffset>1239520</wp:posOffset>
+                  <wp:posOffset>1236980</wp:posOffset>
                 </wp:positionH>
                 <wp:positionV relativeFrom="paragraph">
-                  <wp:posOffset>274320</wp:posOffset>
+                  <wp:posOffset>271145</wp:posOffset>
                 </wp:positionV>
-                <wp:extent cx="707390" cy="6985"/>
+                <wp:extent cx="708660" cy="8255"/>
                 <wp:effectExtent l="0" t="76200" r="18415" b="89535"/>
                 <wp:wrapNone/>
                 <wp:docPr id="71" name="直接箭头连接符 53"/>
@@ -18129,7 +18129,7 @@
                       <wps:spPr>
                         <a:xfrm flipV="1">
                           <a:off x="0" y="0"/>
-                          <a:ext cx="706680" cy="6480"/>
+                          <a:ext cx="708120" cy="7560"/>
                         </a:xfrm>
                         <a:custGeom>
                           <a:avLst/>
@@ -18186,7 +18186,7 @@
                 <wp:positionV relativeFrom="paragraph">
                   <wp:posOffset>318135</wp:posOffset>
                 </wp:positionV>
-                <wp:extent cx="539750" cy="255905"/>
+                <wp:extent cx="541020" cy="257175"/>
                 <wp:effectExtent l="0" t="0" r="0" b="0"/>
                 <wp:wrapNone/>
                 <wp:docPr id="72" name="文本框 44"/>
@@ -18197,7 +18197,7 @@
                       <wps:spPr>
                         <a:xfrm>
                           <a:off x="0" y="0"/>
-                          <a:ext cx="539280" cy="255240"/>
+                          <a:ext cx="540360" cy="256680"/>
                         </a:xfrm>
                         <a:prstGeom prst="rect">
                           <a:avLst/>
@@ -18241,7 +18241,7 @@
           </mc:Choice>
           <mc:Fallback>
             <w:pict>
-              <v:rect id="shape_0" ID="文本框 44" stroked="f" style="position:absolute;margin-left:109.65pt;margin-top:25.05pt;width:42.4pt;height:20.05pt" wp14:anchorId="58AA25DB">
+              <v:rect id="shape_0" ID="文本框 44" stroked="f" style="position:absolute;margin-left:109.65pt;margin-top:25.05pt;width:42.5pt;height:20.15pt" wp14:anchorId="58AA25DB">
                 <w10:wrap type="square"/>
                 <v:fill o:detectmouseclick="t" on="false"/>
                 <v:stroke color="#3465a4" weight="6480" joinstyle="round" endcap="flat"/>
@@ -18276,7 +18276,7 @@
                 <wp:positionV relativeFrom="paragraph">
                   <wp:posOffset>86360</wp:posOffset>
                 </wp:positionV>
-                <wp:extent cx="539750" cy="255905"/>
+                <wp:extent cx="541020" cy="257175"/>
                 <wp:effectExtent l="0" t="0" r="0" b="0"/>
                 <wp:wrapNone/>
                 <wp:docPr id="74" name="文本框 35"/>
@@ -18287,7 +18287,7 @@
                       <wps:spPr>
                         <a:xfrm>
                           <a:off x="0" y="0"/>
-                          <a:ext cx="539280" cy="255240"/>
+                          <a:ext cx="540360" cy="256680"/>
                         </a:xfrm>
                         <a:prstGeom prst="rect">
                           <a:avLst/>
@@ -18331,7 +18331,7 @@
           </mc:Choice>
           <mc:Fallback>
             <w:pict>
-              <v:rect id="shape_0" ID="文本框 35" stroked="f" style="position:absolute;margin-left:209.95pt;margin-top:6.8pt;width:42.4pt;height:20.05pt" wp14:anchorId="58AA25DB">
+              <v:rect id="shape_0" ID="文本框 35" stroked="f" style="position:absolute;margin-left:209.95pt;margin-top:6.8pt;width:42.5pt;height:20.15pt" wp14:anchorId="58AA25DB">
                 <w10:wrap type="square"/>
                 <v:fill o:detectmouseclick="t" on="false"/>
                 <v:stroke color="#3465a4" weight="6480" joinstyle="round" endcap="flat"/>
@@ -18366,7 +18366,7 @@
                 <wp:positionV relativeFrom="paragraph">
                   <wp:posOffset>62230</wp:posOffset>
                 </wp:positionV>
-                <wp:extent cx="539750" cy="255905"/>
+                <wp:extent cx="541020" cy="257175"/>
                 <wp:effectExtent l="0" t="0" r="0" b="0"/>
                 <wp:wrapNone/>
                 <wp:docPr id="76" name="文本框 27"/>
@@ -18377,7 +18377,7 @@
                       <wps:spPr>
                         <a:xfrm>
                           <a:off x="0" y="0"/>
-                          <a:ext cx="539280" cy="255240"/>
+                          <a:ext cx="540360" cy="256680"/>
                         </a:xfrm>
                         <a:prstGeom prst="rect">
                           <a:avLst/>
@@ -18421,7 +18421,7 @@
           </mc:Choice>
           <mc:Fallback>
             <w:pict>
-              <v:rect id="shape_0" ID="文本框 27" stroked="f" style="position:absolute;margin-left:106.35pt;margin-top:4.9pt;width:42.4pt;height:20.05pt">
+              <v:rect id="shape_0" ID="文本框 27" stroked="f" style="position:absolute;margin-left:106.35pt;margin-top:4.9pt;width:42.5pt;height:20.15pt">
                 <w10:wrap type="square"/>
                 <v:fill o:detectmouseclick="t" on="false"/>
                 <v:stroke color="#3465a4" weight="6480" joinstyle="round" endcap="flat"/>
@@ -18456,7 +18456,7 @@
                 <wp:positionV relativeFrom="paragraph">
                   <wp:posOffset>161290</wp:posOffset>
                 </wp:positionV>
-                <wp:extent cx="620395" cy="307975"/>
+                <wp:extent cx="621665" cy="309245"/>
                 <wp:effectExtent l="0" t="0" r="28575" b="17145"/>
                 <wp:wrapNone/>
                 <wp:docPr id="78" name="矩形 4"/>
@@ -18467,7 +18467,7 @@
                       <wps:spPr>
                         <a:xfrm>
                           <a:off x="0" y="0"/>
-                          <a:ext cx="619920" cy="307440"/>
+                          <a:ext cx="621000" cy="308520"/>
                         </a:xfrm>
                         <a:prstGeom prst="rect">
                           <a:avLst/>
@@ -18517,7 +18517,7 @@
           </mc:Choice>
           <mc:Fallback>
             <w:pict>
-              <v:rect id="shape_0" ID="矩形 4" fillcolor="#4472c4" stroked="t" style="position:absolute;margin-left:265.95pt;margin-top:12.7pt;width:48.75pt;height:24.15pt" wp14:anchorId="0608C3C7">
+              <v:rect id="shape_0" ID="矩形 4" fillcolor="#4472c4" stroked="t" style="position:absolute;margin-left:265.95pt;margin-top:12.7pt;width:48.85pt;height:24.25pt" wp14:anchorId="0608C3C7">
                 <w10:wrap type="square"/>
                 <v:fill o:detectmouseclick="t" type="solid" color2="#bb8d3b"/>
                 <v:stroke color="#325490" weight="12600" joinstyle="miter" endcap="flat"/>
@@ -18553,7 +18553,7 @@
                 <wp:positionV relativeFrom="paragraph">
                   <wp:posOffset>161925</wp:posOffset>
                 </wp:positionV>
-                <wp:extent cx="620395" cy="307975"/>
+                <wp:extent cx="621665" cy="309245"/>
                 <wp:effectExtent l="0" t="0" r="28575" b="17145"/>
                 <wp:wrapNone/>
                 <wp:docPr id="80" name="矩形 3"/>
@@ -18564,7 +18564,7 @@
                       <wps:spPr>
                         <a:xfrm>
                           <a:off x="0" y="0"/>
-                          <a:ext cx="619920" cy="307440"/>
+                          <a:ext cx="621000" cy="308520"/>
                         </a:xfrm>
                         <a:prstGeom prst="rect">
                           <a:avLst/>
@@ -18614,7 +18614,7 @@
           </mc:Choice>
           <mc:Fallback>
             <w:pict>
-              <v:rect id="shape_0" ID="矩形 3" fillcolor="#4472c4" stroked="t" style="position:absolute;margin-left:156.6pt;margin-top:12.75pt;width:48.75pt;height:24.15pt" wp14:anchorId="0608C3C7">
+              <v:rect id="shape_0" ID="矩形 3" fillcolor="#4472c4" stroked="t" style="position:absolute;margin-left:156.6pt;margin-top:12.75pt;width:48.85pt;height:24.25pt" wp14:anchorId="0608C3C7">
                 <w10:wrap type="square"/>
                 <v:fill o:detectmouseclick="t" type="solid" color2="#bb8d3b"/>
                 <v:stroke color="#325490" weight="12600" joinstyle="miter" endcap="flat"/>
@@ -18670,12 +18670,12 @@
               <wp:anchor behindDoc="0" distT="0" distB="0" distL="114300" distR="114300" simplePos="0" locked="0" layoutInCell="1" allowOverlap="1" relativeHeight="60">
                 <wp:simplePos x="0" y="0"/>
                 <wp:positionH relativeFrom="column">
-                  <wp:posOffset>1287780</wp:posOffset>
+                  <wp:posOffset>1287145</wp:posOffset>
                 </wp:positionH>
                 <wp:positionV relativeFrom="paragraph">
                   <wp:posOffset>13335</wp:posOffset>
                 </wp:positionV>
-                <wp:extent cx="608965" cy="18415"/>
+                <wp:extent cx="610235" cy="19685"/>
                 <wp:effectExtent l="38100" t="57150" r="0" b="97155"/>
                 <wp:wrapNone/>
                 <wp:docPr id="82" name="直接箭头连接符 54"/>
@@ -18686,7 +18686,7 @@
                       <wps:spPr>
                         <a:xfrm flipH="1">
                           <a:off x="0" y="0"/>
-                          <a:ext cx="608400" cy="17640"/>
+                          <a:ext cx="609480" cy="19080"/>
                         </a:xfrm>
                         <a:custGeom>
                           <a:avLst/>
@@ -20139,10 +20139,10 @@
         <w:tblStyle w:val="ac"/>
         <w:tblW w:w="8296" w:type="dxa"/>
         <w:jc w:val="left"/>
-        <w:tblInd w:w="-5" w:type="dxa"/>
+        <w:tblInd w:w="-15" w:type="dxa"/>
         <w:tblCellMar>
           <w:top w:w="0" w:type="dxa"/>
-          <w:left w:w="103" w:type="dxa"/>
+          <w:left w:w="93" w:type="dxa"/>
           <w:bottom w:w="0" w:type="dxa"/>
           <w:right w:w="108" w:type="dxa"/>
         </w:tblCellMar>
@@ -20153,8 +20153,8 @@
         <w:gridCol w:w="1448"/>
         <w:gridCol w:w="1364"/>
         <w:gridCol w:w="1448"/>
-        <w:gridCol w:w="1366"/>
-        <w:gridCol w:w="1306"/>
+        <w:gridCol w:w="1368"/>
+        <w:gridCol w:w="1304"/>
       </w:tblGrid>
       <w:tr>
         <w:trPr/>
@@ -20164,7 +20164,7 @@
             <w:tcBorders/>
             <w:shd w:fill="auto" w:val="clear"/>
             <w:tcMar>
-              <w:left w:w="103" w:type="dxa"/>
+              <w:left w:w="93" w:type="dxa"/>
             </w:tcMar>
           </w:tcPr>
           <w:p>
@@ -20192,7 +20192,7 @@
             <w:tcBorders/>
             <w:shd w:fill="auto" w:val="clear"/>
             <w:tcMar>
-              <w:left w:w="103" w:type="dxa"/>
+              <w:left w:w="93" w:type="dxa"/>
             </w:tcMar>
           </w:tcPr>
           <w:p>
@@ -20245,7 +20245,7 @@
             <w:tcBorders/>
             <w:shd w:fill="auto" w:val="clear"/>
             <w:tcMar>
-              <w:left w:w="103" w:type="dxa"/>
+              <w:left w:w="93" w:type="dxa"/>
             </w:tcMar>
           </w:tcPr>
           <w:p>
@@ -20274,7 +20274,7 @@
             <w:tcBorders/>
             <w:shd w:fill="auto" w:val="clear"/>
             <w:tcMar>
-              <w:left w:w="103" w:type="dxa"/>
+              <w:left w:w="93" w:type="dxa"/>
             </w:tcMar>
           </w:tcPr>
           <w:p>
@@ -20299,11 +20299,11 @@
         </w:tc>
         <w:tc>
           <w:tcPr>
-            <w:tcW w:w="1366" w:type="dxa"/>
+            <w:tcW w:w="1368" w:type="dxa"/>
             <w:tcBorders/>
             <w:shd w:fill="auto" w:val="clear"/>
             <w:tcMar>
-              <w:left w:w="103" w:type="dxa"/>
+              <w:left w:w="93" w:type="dxa"/>
             </w:tcMar>
           </w:tcPr>
           <w:p>
@@ -20328,11 +20328,11 @@
         </w:tc>
         <w:tc>
           <w:tcPr>
-            <w:tcW w:w="1306" w:type="dxa"/>
+            <w:tcW w:w="1304" w:type="dxa"/>
             <w:tcBorders/>
             <w:shd w:fill="auto" w:val="clear"/>
             <w:tcMar>
-              <w:left w:w="103" w:type="dxa"/>
+              <w:left w:w="93" w:type="dxa"/>
             </w:tcMar>
           </w:tcPr>
           <w:p>
@@ -20364,7 +20364,7 @@
             <w:tcBorders/>
             <w:shd w:fill="auto" w:val="clear"/>
             <w:tcMar>
-              <w:left w:w="103" w:type="dxa"/>
+              <w:left w:w="93" w:type="dxa"/>
             </w:tcMar>
           </w:tcPr>
           <w:p>
@@ -20393,7 +20393,7 @@
             <w:tcBorders/>
             <w:shd w:fill="auto" w:val="clear"/>
             <w:tcMar>
-              <w:left w:w="103" w:type="dxa"/>
+              <w:left w:w="93" w:type="dxa"/>
             </w:tcMar>
           </w:tcPr>
           <w:p>
@@ -20422,7 +20422,7 @@
             <w:tcBorders/>
             <w:shd w:fill="auto" w:val="clear"/>
             <w:tcMar>
-              <w:left w:w="103" w:type="dxa"/>
+              <w:left w:w="93" w:type="dxa"/>
             </w:tcMar>
           </w:tcPr>
           <w:p>
@@ -20451,7 +20451,7 @@
             <w:tcBorders/>
             <w:shd w:fill="auto" w:val="clear"/>
             <w:tcMar>
-              <w:left w:w="103" w:type="dxa"/>
+              <w:left w:w="93" w:type="dxa"/>
             </w:tcMar>
           </w:tcPr>
           <w:p>
@@ -20484,11 +20484,11 @@
         </w:tc>
         <w:tc>
           <w:tcPr>
-            <w:tcW w:w="1366" w:type="dxa"/>
+            <w:tcW w:w="1368" w:type="dxa"/>
             <w:tcBorders/>
             <w:shd w:fill="auto" w:val="clear"/>
             <w:tcMar>
-              <w:left w:w="103" w:type="dxa"/>
+              <w:left w:w="93" w:type="dxa"/>
             </w:tcMar>
           </w:tcPr>
           <w:p>
@@ -20513,11 +20513,11 @@
         </w:tc>
         <w:tc>
           <w:tcPr>
-            <w:tcW w:w="1306" w:type="dxa"/>
+            <w:tcW w:w="1304" w:type="dxa"/>
             <w:tcBorders/>
             <w:shd w:fill="auto" w:val="clear"/>
             <w:tcMar>
-              <w:left w:w="103" w:type="dxa"/>
+              <w:left w:w="93" w:type="dxa"/>
             </w:tcMar>
           </w:tcPr>
           <w:p>
@@ -20549,7 +20549,7 @@
             <w:tcBorders/>
             <w:shd w:fill="auto" w:val="clear"/>
             <w:tcMar>
-              <w:left w:w="103" w:type="dxa"/>
+              <w:left w:w="93" w:type="dxa"/>
             </w:tcMar>
           </w:tcPr>
           <w:p>
@@ -20578,7 +20578,7 @@
             <w:tcBorders/>
             <w:shd w:fill="auto" w:val="clear"/>
             <w:tcMar>
-              <w:left w:w="103" w:type="dxa"/>
+              <w:left w:w="93" w:type="dxa"/>
             </w:tcMar>
           </w:tcPr>
           <w:p>
@@ -20607,7 +20607,7 @@
             <w:tcBorders/>
             <w:shd w:fill="auto" w:val="clear"/>
             <w:tcMar>
-              <w:left w:w="103" w:type="dxa"/>
+              <w:left w:w="93" w:type="dxa"/>
             </w:tcMar>
           </w:tcPr>
           <w:p>
@@ -20636,7 +20636,7 @@
             <w:tcBorders/>
             <w:shd w:fill="auto" w:val="clear"/>
             <w:tcMar>
-              <w:left w:w="103" w:type="dxa"/>
+              <w:left w:w="93" w:type="dxa"/>
             </w:tcMar>
           </w:tcPr>
           <w:p>
@@ -20669,11 +20669,11 @@
         </w:tc>
         <w:tc>
           <w:tcPr>
-            <w:tcW w:w="1366" w:type="dxa"/>
+            <w:tcW w:w="1368" w:type="dxa"/>
             <w:tcBorders/>
             <w:shd w:fill="auto" w:val="clear"/>
             <w:tcMar>
-              <w:left w:w="103" w:type="dxa"/>
+              <w:left w:w="93" w:type="dxa"/>
             </w:tcMar>
           </w:tcPr>
           <w:p>
@@ -20698,11 +20698,11 @@
         </w:tc>
         <w:tc>
           <w:tcPr>
-            <w:tcW w:w="1306" w:type="dxa"/>
+            <w:tcW w:w="1304" w:type="dxa"/>
             <w:tcBorders/>
             <w:shd w:fill="auto" w:val="clear"/>
             <w:tcMar>
-              <w:left w:w="103" w:type="dxa"/>
+              <w:left w:w="93" w:type="dxa"/>
             </w:tcMar>
           </w:tcPr>
           <w:p>
@@ -25346,10 +25346,7 @@
           <w:ilvl w:val="1"/>
           <w:numId w:val="28"/>
         </w:numPr>
-        <w:rPr>
-          <w:sz w:val="28"/>
-          <w:szCs w:val="28"/>
-        </w:rPr>
+        <w:rPr/>
       </w:pPr>
       <w:r>
         <w:rPr>
@@ -25391,34 +25388,103 @@
           <w:ilvl w:val="0"/>
           <w:numId w:val="28"/>
         </w:numPr>
-        <w:rPr>
-          <w:sz w:val="28"/>
-          <w:szCs w:val="28"/>
-        </w:rPr>
-      </w:pPr>
-      <w:r>
-        <w:rPr>
-          <w:rFonts w:ascii="宋体" w:hAnsi="宋体"/>
-          <w:sz w:val="25"/>
-          <w:szCs w:val="28"/>
-        </w:rPr>
-        <w:t>配置文件</w:t>
-      </w:r>
-      <w:r>
-        <w:rPr>
-          <w:rFonts w:ascii="宋体" w:hAnsi="宋体"/>
-          <w:sz w:val="28"/>
-          <w:szCs w:val="28"/>
-        </w:rPr>
-        <w:t>:</w:t>
-      </w:r>
-      <w:r>
-        <w:rPr>
-          <w:rFonts w:ascii="宋体" w:hAnsi="宋体"/>
-          <w:sz w:val="28"/>
-          <w:szCs w:val="28"/>
-        </w:rPr>
-        <w:t xml:space="preserve"> /etc/vimrc</w:t>
+        <w:rPr/>
+      </w:pPr>
+      <w:r>
+        <w:rPr>
+          <w:rFonts w:eastAsia="Microsoft YaHei" w:ascii="宋体" w:hAnsi="宋体"/>
+          <w:sz w:val="28"/>
+          <w:szCs w:val="28"/>
+        </w:rPr>
+        <w:t>Vim</w:t>
+      </w:r>
+      <w:r>
+        <w:rPr>
+          <w:rFonts w:ascii="宋体" w:hAnsi="宋体" w:eastAsia="Microsoft YaHei"/>
+          <w:sz w:val="28"/>
+          <w:szCs w:val="28"/>
+        </w:rPr>
+        <w:t>的插件（</w:t>
+      </w:r>
+      <w:r>
+        <w:rPr>
+          <w:rFonts w:eastAsia="Microsoft YaHei" w:ascii="宋体" w:hAnsi="宋体"/>
+          <w:sz w:val="28"/>
+          <w:szCs w:val="28"/>
+        </w:rPr>
+        <w:t>plugin</w:t>
+      </w:r>
+      <w:r>
+        <w:rPr>
+          <w:rFonts w:ascii="宋体" w:hAnsi="宋体" w:eastAsia="Microsoft YaHei"/>
+          <w:sz w:val="28"/>
+          <w:szCs w:val="28"/>
+        </w:rPr>
+        <w:t>）安装在</w:t>
+      </w:r>
+      <w:r>
+        <w:rPr>
+          <w:rFonts w:eastAsia="Microsoft YaHei" w:ascii="宋体" w:hAnsi="宋体"/>
+          <w:sz w:val="28"/>
+          <w:szCs w:val="28"/>
+        </w:rPr>
+        <w:t>Vim</w:t>
+      </w:r>
+      <w:r>
+        <w:rPr>
+          <w:rFonts w:ascii="宋体" w:hAnsi="宋体" w:eastAsia="Microsoft YaHei"/>
+          <w:sz w:val="28"/>
+          <w:szCs w:val="28"/>
+        </w:rPr>
+        <w:t>的</w:t>
+      </w:r>
+      <w:r>
+        <w:rPr>
+          <w:rFonts w:eastAsia="Microsoft YaHei" w:ascii="宋体" w:hAnsi="宋体"/>
+          <w:sz w:val="28"/>
+          <w:szCs w:val="28"/>
+        </w:rPr>
+        <w:t>runtimepath</w:t>
+      </w:r>
+      <w:r>
+        <w:rPr>
+          <w:rFonts w:ascii="宋体" w:hAnsi="宋体" w:eastAsia="Microsoft YaHei"/>
+          <w:sz w:val="28"/>
+          <w:szCs w:val="28"/>
+        </w:rPr>
+        <w:t>目录下，你可以在</w:t>
+      </w:r>
+      <w:r>
+        <w:rPr>
+          <w:rFonts w:eastAsia="Microsoft YaHei" w:ascii="宋体" w:hAnsi="宋体"/>
+          <w:sz w:val="28"/>
+          <w:szCs w:val="28"/>
+        </w:rPr>
+        <w:t>Vim</w:t>
+      </w:r>
+      <w:r>
+        <w:rPr>
+          <w:rFonts w:ascii="宋体" w:hAnsi="宋体" w:eastAsia="Microsoft YaHei"/>
+          <w:sz w:val="28"/>
+          <w:szCs w:val="28"/>
+        </w:rPr>
+        <w:t>命令行下运行</w:t>
+      </w:r>
+      <w:r>
+        <w:rPr>
+          <w:rFonts w:eastAsia="Microsoft YaHei" w:ascii="宋体" w:hAnsi="宋体"/>
+          <w:sz w:val="28"/>
+          <w:szCs w:val="28"/>
+        </w:rPr>
+        <w:t>"set rtp“</w:t>
+      </w:r>
+      <w:r>
+        <w:rPr>
+          <w:rFonts w:ascii="宋体" w:hAnsi="宋体" w:eastAsia="Microsoft YaHei"/>
+          <w:sz w:val="28"/>
+          <w:szCs w:val="28"/>
+        </w:rPr>
+        <w:t>命令查看</w:t>
       </w:r>
     </w:p>
     <w:p>
@@ -25428,10 +25494,7 @@
           <w:ilvl w:val="0"/>
           <w:numId w:val="28"/>
         </w:numPr>
-        <w:rPr>
-          <w:sz w:val="28"/>
-          <w:szCs w:val="28"/>
-        </w:rPr>
+        <w:rPr/>
       </w:pPr>
       <w:r>
         <w:rPr>
@@ -25439,15 +25502,15 @@
           <w:sz w:val="28"/>
           <w:szCs w:val="28"/>
         </w:rPr>
-        <w:t>vim filelist</w:t>
+        <w:t>vim</w:t>
       </w:r>
       <w:r>
         <w:rPr>
           <w:rFonts w:ascii="宋体" w:hAnsi="宋体"/>
-          <w:sz w:val="25"/>
-          <w:szCs w:val="28"/>
-        </w:rPr>
-        <w:t>：支持同时打开多个文档，</w:t>
+          <w:sz w:val="28"/>
+          <w:szCs w:val="28"/>
+        </w:rPr>
+        <w:t>存在多个配置文件</w:t>
       </w:r>
       <w:r>
         <w:rPr>
@@ -25455,15 +25518,15 @@
           <w:sz w:val="28"/>
           <w:szCs w:val="28"/>
         </w:rPr>
-        <w:t>:bn</w:t>
+        <w:t>vimrc</w:t>
       </w:r>
       <w:r>
         <w:rPr>
           <w:rFonts w:ascii="宋体" w:hAnsi="宋体"/>
-          <w:sz w:val="25"/>
-          <w:szCs w:val="28"/>
-        </w:rPr>
-        <w:t>切换到下一个</w:t>
+          <w:sz w:val="28"/>
+          <w:szCs w:val="28"/>
+        </w:rPr>
+        <w:t>，比如</w:t>
       </w:r>
       <w:r>
         <w:rPr>
@@ -25471,15 +25534,15 @@
           <w:sz w:val="28"/>
           <w:szCs w:val="28"/>
         </w:rPr>
-        <w:t>file</w:t>
+        <w:t>/etc/vimrc</w:t>
       </w:r>
       <w:r>
         <w:rPr>
           <w:rFonts w:ascii="宋体" w:hAnsi="宋体"/>
-          <w:sz w:val="25"/>
-          <w:szCs w:val="28"/>
-        </w:rPr>
-        <w:t>，</w:t>
+          <w:sz w:val="28"/>
+          <w:szCs w:val="28"/>
+        </w:rPr>
+        <w:t>，此文件影响整个系统的</w:t>
       </w:r>
       <w:r>
         <w:rPr>
@@ -25487,15 +25550,103 @@
           <w:sz w:val="28"/>
           <w:szCs w:val="28"/>
         </w:rPr>
-        <w:t>:bp</w:t>
+        <w:t>Vim</w:t>
       </w:r>
       <w:r>
         <w:rPr>
           <w:rFonts w:ascii="宋体" w:hAnsi="宋体"/>
-          <w:sz w:val="25"/>
-          <w:szCs w:val="28"/>
-        </w:rPr>
-        <w:t>切换会上一个文件</w:t>
+          <w:sz w:val="28"/>
+          <w:szCs w:val="28"/>
+        </w:rPr>
+        <w:t>。还有</w:t>
+      </w:r>
+      <w:r>
+        <w:rPr>
+          <w:rFonts w:ascii="宋体" w:hAnsi="宋体"/>
+          <w:sz w:val="28"/>
+          <w:szCs w:val="28"/>
+        </w:rPr>
+        <w:t>~/.vimrc</w:t>
+      </w:r>
+      <w:r>
+        <w:rPr>
+          <w:rFonts w:ascii="宋体" w:hAnsi="宋体"/>
+          <w:sz w:val="28"/>
+          <w:szCs w:val="28"/>
+        </w:rPr>
+        <w:t>(</w:t>
+      </w:r>
+      <w:r>
+        <w:rPr>
+          <w:rFonts w:ascii="宋体" w:hAnsi="宋体"/>
+          <w:sz w:val="28"/>
+          <w:szCs w:val="28"/>
+        </w:rPr>
+        <w:t>没有的话可以自己创建</w:t>
+      </w:r>
+      <w:r>
+        <w:rPr>
+          <w:rFonts w:ascii="宋体" w:hAnsi="宋体"/>
+          <w:sz w:val="28"/>
+          <w:szCs w:val="28"/>
+        </w:rPr>
+        <w:t>)</w:t>
+      </w:r>
+      <w:r>
+        <w:rPr>
+          <w:rFonts w:ascii="宋体" w:hAnsi="宋体"/>
+          <w:sz w:val="28"/>
+          <w:szCs w:val="28"/>
+        </w:rPr>
+        <w:t>，此文件只影响本用户的</w:t>
+      </w:r>
+      <w:r>
+        <w:rPr>
+          <w:rFonts w:ascii="宋体" w:hAnsi="宋体"/>
+          <w:sz w:val="28"/>
+          <w:szCs w:val="28"/>
+        </w:rPr>
+        <w:t>Vim</w:t>
+      </w:r>
+      <w:r>
+        <w:rPr>
+          <w:rFonts w:ascii="宋体" w:hAnsi="宋体"/>
+          <w:sz w:val="28"/>
+          <w:szCs w:val="28"/>
+        </w:rPr>
+        <w:t>。而且</w:t>
+      </w:r>
+      <w:r>
+        <w:rPr>
+          <w:rFonts w:ascii="宋体" w:hAnsi="宋体"/>
+          <w:sz w:val="28"/>
+          <w:szCs w:val="28"/>
+        </w:rPr>
+        <w:t>~/.vimrc</w:t>
+      </w:r>
+      <w:r>
+        <w:rPr>
+          <w:rFonts w:ascii="宋体" w:hAnsi="宋体"/>
+          <w:sz w:val="28"/>
+          <w:szCs w:val="28"/>
+        </w:rPr>
+        <w:t>文件中的配置会覆盖</w:t>
+      </w:r>
+      <w:r>
+        <w:rPr>
+          <w:rFonts w:ascii="宋体" w:hAnsi="宋体"/>
+          <w:sz w:val="28"/>
+          <w:szCs w:val="28"/>
+        </w:rPr>
+        <w:t>/etc/vimrc</w:t>
+      </w:r>
+      <w:r>
+        <w:rPr>
+          <w:rFonts w:ascii="宋体" w:hAnsi="宋体"/>
+          <w:sz w:val="28"/>
+          <w:szCs w:val="28"/>
+        </w:rPr>
+        <w:t>中的配置。</w:t>
       </w:r>
     </w:p>
     <w:p>
@@ -25513,10 +25664,10 @@
       <w:r>
         <w:rPr>
           <w:rFonts w:ascii="宋体" w:hAnsi="宋体"/>
-          <w:sz w:val="25"/>
-          <w:szCs w:val="28"/>
-        </w:rPr>
-        <w:t>参数</w:t>
+          <w:sz w:val="28"/>
+          <w:szCs w:val="28"/>
+        </w:rPr>
+        <w:t>vim filelist</w:t>
       </w:r>
       <w:r>
         <w:rPr>
@@ -25524,7 +25675,76 @@
           <w:sz w:val="25"/>
           <w:szCs w:val="28"/>
         </w:rPr>
-        <w:t>：</w:t>
+        <w:t>：支持同时打开多个文档，</w:t>
+      </w:r>
+      <w:r>
+        <w:rPr>
+          <w:rFonts w:ascii="宋体" w:hAnsi="宋体"/>
+          <w:sz w:val="28"/>
+          <w:szCs w:val="28"/>
+        </w:rPr>
+        <w:t>:bn</w:t>
+      </w:r>
+      <w:r>
+        <w:rPr>
+          <w:rFonts w:ascii="宋体" w:hAnsi="宋体"/>
+          <w:sz w:val="25"/>
+          <w:szCs w:val="28"/>
+        </w:rPr>
+        <w:t>切换到下一个</w:t>
+      </w:r>
+      <w:r>
+        <w:rPr>
+          <w:rFonts w:ascii="宋体" w:hAnsi="宋体"/>
+          <w:sz w:val="28"/>
+          <w:szCs w:val="28"/>
+        </w:rPr>
+        <w:t>file</w:t>
+      </w:r>
+      <w:r>
+        <w:rPr>
+          <w:rFonts w:ascii="宋体" w:hAnsi="宋体"/>
+          <w:sz w:val="25"/>
+          <w:szCs w:val="28"/>
+        </w:rPr>
+        <w:t>，</w:t>
+      </w:r>
+      <w:r>
+        <w:rPr>
+          <w:rFonts w:ascii="宋体" w:hAnsi="宋体"/>
+          <w:sz w:val="28"/>
+          <w:szCs w:val="28"/>
+        </w:rPr>
+        <w:t>:bp</w:t>
+      </w:r>
+      <w:r>
+        <w:rPr>
+          <w:rFonts w:ascii="宋体" w:hAnsi="宋体"/>
+          <w:sz w:val="25"/>
+          <w:szCs w:val="28"/>
+        </w:rPr>
+        <w:t>切换会上一个文件</w:t>
+      </w:r>
+    </w:p>
+    <w:p>
+      <w:pPr>
+        <w:pStyle w:val="Normal"/>
+        <w:numPr>
+          <w:ilvl w:val="0"/>
+          <w:numId w:val="28"/>
+        </w:numPr>
+        <w:rPr>
+          <w:sz w:val="28"/>
+          <w:szCs w:val="28"/>
+        </w:rPr>
+      </w:pPr>
+      <w:r>
+        <w:rPr>
+          <w:rFonts w:ascii="宋体" w:hAnsi="宋体"/>
+          <w:sz w:val="25"/>
+          <w:szCs w:val="28"/>
+        </w:rPr>
+        <w:t>参数：</w:t>
       </w:r>
     </w:p>
     <w:p>
@@ -25577,15 +25797,7 @@
           <w:sz w:val="25"/>
           <w:szCs w:val="28"/>
         </w:rPr>
-        <w:t>，</w:t>
-      </w:r>
-      <w:r>
-        <w:rPr>
-          <w:rFonts w:ascii="宋体" w:hAnsi="宋体"/>
-          <w:sz w:val="25"/>
-          <w:szCs w:val="28"/>
-        </w:rPr>
-        <w:t>详见</w:t>
+        <w:t>，详见</w:t>
       </w:r>
       <w:r>
         <w:rPr>
@@ -25614,15 +25826,7 @@
           <w:sz w:val="28"/>
           <w:szCs w:val="28"/>
         </w:rPr>
-        <w:t>v</w:t>
-      </w:r>
-      <w:r>
-        <w:rPr>
-          <w:rFonts w:ascii="宋体" w:hAnsi="宋体"/>
-          <w:sz w:val="28"/>
-          <w:szCs w:val="28"/>
-        </w:rPr>
-        <w:t>im -D</w:t>
+        <w:t>vim -D</w:t>
       </w:r>
       <w:r>
         <w:rPr>
@@ -25953,18 +26157,15 @@
       </w:pPr>
       <w:r>
         <w:rPr>
-          <w:sz w:val="28"/>
-          <w:szCs w:val="28"/>
+          <w:rFonts w:ascii="宋体" w:hAnsi="宋体"/>
+          <w:sz w:val="25"/>
         </w:rPr>
       </w:r>
     </w:p>
     <w:p>
       <w:pPr>
         <w:pStyle w:val="Heading2"/>
-        <w:rPr>
-          <w:sz w:val="28"/>
-          <w:szCs w:val="28"/>
-        </w:rPr>
+        <w:rPr/>
       </w:pPr>
       <w:r>
         <w:rPr>
@@ -25972,6 +26173,729 @@
           <w:szCs w:val="28"/>
         </w:rPr>
         <w:t>ctags</w:t>
+      </w:r>
+    </w:p>
+    <w:p>
+      <w:pPr>
+        <w:pStyle w:val="Normal"/>
+        <w:numPr>
+          <w:ilvl w:val="0"/>
+          <w:numId w:val="31"/>
+        </w:numPr>
+        <w:rPr/>
+      </w:pPr>
+      <w:r>
+        <w:rPr>
+          <w:sz w:val="28"/>
+          <w:szCs w:val="28"/>
+        </w:rPr>
+        <w:t>ctags</w:t>
+      </w:r>
+      <w:r>
+        <w:rPr>
+          <w:sz w:val="28"/>
+          <w:szCs w:val="28"/>
+        </w:rPr>
+        <w:t>是一个索引工具</w:t>
+      </w:r>
+    </w:p>
+    <w:p>
+      <w:pPr>
+        <w:pStyle w:val="Normal"/>
+        <w:numPr>
+          <w:ilvl w:val="1"/>
+          <w:numId w:val="31"/>
+        </w:numPr>
+        <w:rPr/>
+      </w:pPr>
+      <w:r>
+        <w:rPr>
+          <w:sz w:val="28"/>
+          <w:szCs w:val="28"/>
+        </w:rPr>
+        <w:t>ctags</w:t>
+      </w:r>
+      <w:r>
+        <w:rPr>
+          <w:sz w:val="28"/>
+          <w:szCs w:val="28"/>
+        </w:rPr>
+        <w:t>自动识别文件使用的语言（通过后缀名等方式），然后自动生成源文件的索引文件（</w:t>
+      </w:r>
+      <w:r>
+        <w:rPr>
+          <w:sz w:val="28"/>
+          <w:szCs w:val="28"/>
+        </w:rPr>
+        <w:t>tag files</w:t>
+      </w:r>
+      <w:r>
+        <w:rPr>
+          <w:sz w:val="28"/>
+          <w:szCs w:val="28"/>
+        </w:rPr>
+        <w:t>）：</w:t>
+      </w:r>
+      <w:r>
+        <w:rPr>
+          <w:sz w:val="28"/>
+          <w:szCs w:val="28"/>
+        </w:rPr>
+        <w:t>tags</w:t>
+      </w:r>
+      <w:r>
+        <w:rPr>
+          <w:sz w:val="28"/>
+          <w:szCs w:val="28"/>
+        </w:rPr>
+        <w:t>。</w:t>
+      </w:r>
+    </w:p>
+    <w:p>
+      <w:pPr>
+        <w:pStyle w:val="Normal"/>
+        <w:numPr>
+          <w:ilvl w:val="1"/>
+          <w:numId w:val="31"/>
+        </w:numPr>
+        <w:rPr/>
+      </w:pPr>
+      <w:r>
+        <w:rPr>
+          <w:sz w:val="28"/>
+          <w:szCs w:val="28"/>
+        </w:rPr>
+        <w:t>ctags</w:t>
+      </w:r>
+      <w:r>
+        <w:rPr>
+          <w:sz w:val="28"/>
+          <w:szCs w:val="28"/>
+        </w:rPr>
+        <w:t>会忽略所有普通文件，只为代码源文件创建索引</w:t>
+      </w:r>
+    </w:p>
+    <w:p>
+      <w:pPr>
+        <w:pStyle w:val="Normal"/>
+        <w:numPr>
+          <w:ilvl w:val="1"/>
+          <w:numId w:val="31"/>
+        </w:numPr>
+        <w:rPr/>
+      </w:pPr>
+      <w:r>
+        <w:rPr>
+          <w:sz w:val="28"/>
+          <w:szCs w:val="28"/>
+        </w:rPr>
+        <w:t>有了这个所以文件，就可以轻松地在源文件中定位函数、变量、宏定义</w:t>
+      </w:r>
+      <w:r>
+        <w:rPr>
+          <w:sz w:val="28"/>
+          <w:szCs w:val="28"/>
+        </w:rPr>
+        <w:t>......</w:t>
+      </w:r>
+      <w:r>
+        <w:rPr>
+          <w:sz w:val="28"/>
+          <w:szCs w:val="28"/>
+        </w:rPr>
+        <w:t>代码阅读变得如此简单！</w:t>
+      </w:r>
+    </w:p>
+    <w:p>
+      <w:pPr>
+        <w:pStyle w:val="Normal"/>
+        <w:numPr>
+          <w:ilvl w:val="0"/>
+          <w:numId w:val="31"/>
+        </w:numPr>
+        <w:rPr/>
+      </w:pPr>
+      <w:r>
+        <w:rPr>
+          <w:sz w:val="28"/>
+          <w:szCs w:val="28"/>
+        </w:rPr>
+        <w:t>在</w:t>
+      </w:r>
+      <w:r>
+        <w:rPr>
+          <w:sz w:val="28"/>
+          <w:szCs w:val="28"/>
+        </w:rPr>
+        <w:t>vimrc</w:t>
+      </w:r>
+      <w:r>
+        <w:rPr>
+          <w:sz w:val="28"/>
+          <w:szCs w:val="28"/>
+        </w:rPr>
+        <w:t>中配置：</w:t>
+      </w:r>
+    </w:p>
+    <w:p>
+      <w:pPr>
+        <w:pStyle w:val="Normal"/>
+        <w:numPr>
+          <w:ilvl w:val="1"/>
+          <w:numId w:val="31"/>
+        </w:numPr>
+        <w:rPr/>
+      </w:pPr>
+      <w:r>
+        <w:rPr>
+          <w:sz w:val="28"/>
+          <w:szCs w:val="28"/>
+        </w:rPr>
+        <w:t>ctags</w:t>
+      </w:r>
+      <w:r>
+        <w:rPr>
+          <w:sz w:val="28"/>
+          <w:szCs w:val="28"/>
+        </w:rPr>
+        <w:t>一切的索引功能都依赖于索引文件</w:t>
+      </w:r>
+      <w:r>
+        <w:rPr>
+          <w:sz w:val="28"/>
+          <w:szCs w:val="28"/>
+        </w:rPr>
+        <w:t>tags</w:t>
+      </w:r>
+      <w:r>
+        <w:rPr>
+          <w:sz w:val="28"/>
+          <w:szCs w:val="28"/>
+        </w:rPr>
+        <w:t>，因此系统首先需要能够找到</w:t>
+      </w:r>
+      <w:r>
+        <w:rPr>
+          <w:sz w:val="28"/>
+          <w:szCs w:val="28"/>
+        </w:rPr>
+        <w:t>tags</w:t>
+      </w:r>
+      <w:r>
+        <w:rPr>
+          <w:sz w:val="28"/>
+          <w:szCs w:val="28"/>
+        </w:rPr>
+        <w:t>文件。如果源代码和</w:t>
+      </w:r>
+      <w:r>
+        <w:rPr>
+          <w:sz w:val="28"/>
+          <w:szCs w:val="28"/>
+        </w:rPr>
+        <w:t>tags</w:t>
+      </w:r>
+      <w:r>
+        <w:rPr>
+          <w:sz w:val="28"/>
+          <w:szCs w:val="28"/>
+        </w:rPr>
+        <w:t>文件在同一个目录下，那么无需配置，自动就能找到</w:t>
+      </w:r>
+    </w:p>
+    <w:p>
+      <w:pPr>
+        <w:pStyle w:val="Normal"/>
+        <w:numPr>
+          <w:ilvl w:val="1"/>
+          <w:numId w:val="31"/>
+        </w:numPr>
+        <w:rPr/>
+      </w:pPr>
+      <w:r>
+        <w:rPr>
+          <w:sz w:val="28"/>
+          <w:szCs w:val="28"/>
+        </w:rPr>
+        <w:t>如果要在其他子目录下使用</w:t>
+      </w:r>
+      <w:r>
+        <w:rPr>
+          <w:sz w:val="28"/>
+          <w:szCs w:val="28"/>
+        </w:rPr>
+        <w:t>cgets,</w:t>
+      </w:r>
+      <w:r>
+        <w:rPr>
+          <w:sz w:val="28"/>
+          <w:szCs w:val="28"/>
+        </w:rPr>
+        <w:t>那么就需要在配置文件</w:t>
+      </w:r>
+      <w:r>
+        <w:rPr>
+          <w:sz w:val="28"/>
+          <w:szCs w:val="28"/>
+        </w:rPr>
+        <w:t>vimrc</w:t>
+      </w:r>
+      <w:r>
+        <w:rPr>
+          <w:sz w:val="28"/>
+          <w:szCs w:val="28"/>
+        </w:rPr>
+        <w:t>下进行配置</w:t>
+      </w:r>
+      <w:r>
+        <w:rPr>
+          <w:sz w:val="28"/>
+          <w:szCs w:val="28"/>
+        </w:rPr>
+        <w:t>: set tags=[path]</w:t>
+      </w:r>
+    </w:p>
+    <w:p>
+      <w:pPr>
+        <w:pStyle w:val="Normal"/>
+        <w:numPr>
+          <w:ilvl w:val="0"/>
+          <w:numId w:val="31"/>
+        </w:numPr>
+        <w:rPr/>
+      </w:pPr>
+      <w:r>
+        <w:rPr>
+          <w:sz w:val="28"/>
+          <w:szCs w:val="28"/>
+        </w:rPr>
+        <w:t>常用命令：</w:t>
+      </w:r>
+    </w:p>
+    <w:p>
+      <w:pPr>
+        <w:pStyle w:val="Normal"/>
+        <w:numPr>
+          <w:ilvl w:val="1"/>
+          <w:numId w:val="31"/>
+        </w:numPr>
+        <w:rPr/>
+      </w:pPr>
+      <w:r>
+        <w:rPr>
+          <w:sz w:val="28"/>
+          <w:szCs w:val="28"/>
+        </w:rPr>
+        <w:t>ctags -</w:t>
+      </w:r>
+      <w:r>
+        <w:rPr>
+          <w:sz w:val="28"/>
+          <w:szCs w:val="28"/>
+        </w:rPr>
+        <w:t xml:space="preserve">R * : </w:t>
+      </w:r>
+      <w:r>
+        <w:rPr>
+          <w:sz w:val="28"/>
+          <w:szCs w:val="28"/>
+        </w:rPr>
+        <w:t>在目录下使用这个命令，为目录中的所有源文件创建索引。</w:t>
+      </w:r>
+    </w:p>
+    <w:p>
+      <w:pPr>
+        <w:pStyle w:val="Normal"/>
+        <w:numPr>
+          <w:ilvl w:val="1"/>
+          <w:numId w:val="31"/>
+        </w:numPr>
+        <w:rPr/>
+      </w:pPr>
+      <w:r>
+        <w:rPr>
+          <w:sz w:val="28"/>
+          <w:szCs w:val="28"/>
+        </w:rPr>
+        <w:t>光标放到函数</w:t>
+      </w:r>
+      <w:r>
+        <w:rPr>
+          <w:sz w:val="28"/>
+          <w:szCs w:val="28"/>
+        </w:rPr>
+        <w:t>/</w:t>
+      </w:r>
+      <w:r>
+        <w:rPr>
+          <w:sz w:val="28"/>
+          <w:szCs w:val="28"/>
+        </w:rPr>
+        <w:t>变量名上：</w:t>
+      </w:r>
+    </w:p>
+    <w:p>
+      <w:pPr>
+        <w:pStyle w:val="Normal"/>
+        <w:numPr>
+          <w:ilvl w:val="2"/>
+          <w:numId w:val="31"/>
+        </w:numPr>
+        <w:rPr/>
+      </w:pPr>
+      <w:r>
+        <w:rPr>
+          <w:sz w:val="28"/>
+          <w:szCs w:val="28"/>
+        </w:rPr>
+        <w:t xml:space="preserve">ctrl+]: </w:t>
+      </w:r>
+      <w:r>
+        <w:rPr>
+          <w:sz w:val="28"/>
+          <w:szCs w:val="28"/>
+        </w:rPr>
+        <w:t>跳转到函数</w:t>
+      </w:r>
+      <w:r>
+        <w:rPr>
+          <w:sz w:val="28"/>
+          <w:szCs w:val="28"/>
+        </w:rPr>
+        <w:t>/</w:t>
+      </w:r>
+      <w:r>
+        <w:rPr>
+          <w:sz w:val="28"/>
+          <w:szCs w:val="28"/>
+        </w:rPr>
+        <w:t>变量定义的位置</w:t>
+      </w:r>
+    </w:p>
+    <w:p>
+      <w:pPr>
+        <w:pStyle w:val="Normal"/>
+        <w:numPr>
+          <w:ilvl w:val="2"/>
+          <w:numId w:val="31"/>
+        </w:numPr>
+        <w:rPr/>
+      </w:pPr>
+      <w:r>
+        <w:rPr>
+          <w:sz w:val="28"/>
+          <w:szCs w:val="28"/>
+        </w:rPr>
+        <w:t>ctrl+</w:t>
+      </w:r>
+      <w:r>
+        <w:rPr>
+          <w:sz w:val="28"/>
+          <w:szCs w:val="28"/>
+        </w:rPr>
+        <w:t xml:space="preserve">T: </w:t>
+      </w:r>
+      <w:r>
+        <w:rPr>
+          <w:sz w:val="28"/>
+          <w:szCs w:val="28"/>
+        </w:rPr>
+        <w:t>从函数</w:t>
+      </w:r>
+      <w:r>
+        <w:rPr>
+          <w:sz w:val="28"/>
+          <w:szCs w:val="28"/>
+        </w:rPr>
+        <w:t>/</w:t>
+      </w:r>
+      <w:r>
+        <w:rPr>
+          <w:sz w:val="28"/>
+          <w:szCs w:val="28"/>
+        </w:rPr>
+        <w:t>变量定义的位置回转到调用的位置</w:t>
+      </w:r>
+    </w:p>
+    <w:p>
+      <w:pPr>
+        <w:pStyle w:val="Normal"/>
+        <w:numPr>
+          <w:ilvl w:val="1"/>
+          <w:numId w:val="31"/>
+        </w:numPr>
+        <w:rPr/>
+      </w:pPr>
+      <w:r>
+        <w:rPr>
+          <w:sz w:val="28"/>
+          <w:szCs w:val="28"/>
+        </w:rPr>
+        <w:t xml:space="preserve">打开文件的时候： </w:t>
+      </w:r>
+      <w:r>
+        <w:rPr>
+          <w:sz w:val="28"/>
+          <w:szCs w:val="28"/>
+        </w:rPr>
+        <w:t>vim -t [tag]</w:t>
+      </w:r>
+      <w:r>
+        <w:rPr>
+          <w:sz w:val="28"/>
+          <w:szCs w:val="28"/>
+        </w:rPr>
+        <w:t>： 打开源文件后光标定位在</w:t>
+      </w:r>
+      <w:r>
+        <w:rPr>
+          <w:sz w:val="28"/>
+          <w:szCs w:val="28"/>
+        </w:rPr>
+        <w:t>tag</w:t>
+      </w:r>
+      <w:r>
+        <w:rPr>
+          <w:sz w:val="28"/>
+          <w:szCs w:val="28"/>
+        </w:rPr>
+        <w:t>的位置（</w:t>
+      </w:r>
+      <w:r>
+        <w:rPr>
+          <w:sz w:val="28"/>
+          <w:szCs w:val="28"/>
+        </w:rPr>
+        <w:t>tag</w:t>
+      </w:r>
+      <w:r>
+        <w:rPr>
+          <w:sz w:val="28"/>
+          <w:szCs w:val="28"/>
+        </w:rPr>
+        <w:t>替换为要查找的内容）</w:t>
+      </w:r>
+    </w:p>
+    <w:p>
+      <w:pPr>
+        <w:pStyle w:val="Normal"/>
+        <w:numPr>
+          <w:ilvl w:val="1"/>
+          <w:numId w:val="31"/>
+        </w:numPr>
+        <w:rPr/>
+      </w:pPr>
+      <w:r>
+        <w:rPr>
+          <w:sz w:val="28"/>
+          <w:szCs w:val="28"/>
+        </w:rPr>
+        <w:t>命令行模式下：</w:t>
+      </w:r>
+    </w:p>
+    <w:p>
+      <w:pPr>
+        <w:pStyle w:val="Normal"/>
+        <w:numPr>
+          <w:ilvl w:val="2"/>
+          <w:numId w:val="31"/>
+        </w:numPr>
+        <w:rPr/>
+      </w:pPr>
+      <w:r>
+        <w:rPr>
+          <w:sz w:val="28"/>
+          <w:szCs w:val="28"/>
+        </w:rPr>
+        <w:t>：</w:t>
+      </w:r>
+      <w:r>
+        <w:rPr>
+          <w:sz w:val="28"/>
+          <w:szCs w:val="28"/>
+        </w:rPr>
+        <w:t>ts(</w:t>
+      </w:r>
+      <w:r>
+        <w:rPr>
+          <w:sz w:val="28"/>
+          <w:szCs w:val="28"/>
+        </w:rPr>
+        <w:t>表示</w:t>
+      </w:r>
+      <w:r>
+        <w:rPr>
+          <w:sz w:val="28"/>
+          <w:szCs w:val="28"/>
+        </w:rPr>
+        <w:t>taglist)</w:t>
+      </w:r>
+      <w:r>
+        <w:rPr>
+          <w:sz w:val="28"/>
+          <w:szCs w:val="28"/>
+        </w:rPr>
+        <w:t>。如果搜索的内容在同一文件</w:t>
+      </w:r>
+      <w:r>
+        <w:rPr>
+          <w:sz w:val="28"/>
+          <w:szCs w:val="28"/>
+        </w:rPr>
+        <w:t>/</w:t>
+      </w:r>
+      <w:r>
+        <w:rPr>
+          <w:sz w:val="28"/>
+          <w:szCs w:val="28"/>
+        </w:rPr>
+        <w:t>不同文件重复出现，那么</w:t>
+      </w:r>
+      <w:r>
+        <w:rPr>
+          <w:sz w:val="28"/>
+          <w:szCs w:val="28"/>
+        </w:rPr>
+        <w:t>:ts</w:t>
+      </w:r>
+      <w:r>
+        <w:rPr>
+          <w:sz w:val="28"/>
+          <w:szCs w:val="28"/>
+        </w:rPr>
+        <w:t>命令列出所有出现的位置供用户选择</w:t>
+      </w:r>
+    </w:p>
+    <w:p>
+      <w:pPr>
+        <w:pStyle w:val="Normal"/>
+        <w:numPr>
+          <w:ilvl w:val="2"/>
+          <w:numId w:val="31"/>
+        </w:numPr>
+        <w:rPr/>
+      </w:pPr>
+      <w:r>
+        <w:rPr>
+          <w:sz w:val="28"/>
+          <w:szCs w:val="28"/>
+        </w:rPr>
+        <w:t>:tp(</w:t>
+      </w:r>
+      <w:r>
+        <w:rPr>
+          <w:sz w:val="28"/>
+          <w:szCs w:val="28"/>
+        </w:rPr>
+        <w:t>表示</w:t>
+      </w:r>
+      <w:r>
+        <w:rPr>
+          <w:sz w:val="28"/>
+          <w:szCs w:val="28"/>
+        </w:rPr>
+        <w:t xml:space="preserve">tag previse): </w:t>
+      </w:r>
+      <w:r>
+        <w:rPr>
+          <w:sz w:val="28"/>
+          <w:szCs w:val="28"/>
+        </w:rPr>
+        <w:t>跳转到查找的</w:t>
+      </w:r>
+      <w:r>
+        <w:rPr>
+          <w:sz w:val="28"/>
+          <w:szCs w:val="28"/>
+        </w:rPr>
+        <w:t>tag</w:t>
+      </w:r>
+      <w:r>
+        <w:rPr>
+          <w:sz w:val="28"/>
+          <w:szCs w:val="28"/>
+        </w:rPr>
+        <w:t>上一次出现的位置</w:t>
+      </w:r>
+    </w:p>
+    <w:p>
+      <w:pPr>
+        <w:pStyle w:val="Normal"/>
+        <w:numPr>
+          <w:ilvl w:val="2"/>
+          <w:numId w:val="31"/>
+        </w:numPr>
+        <w:rPr/>
+      </w:pPr>
+      <w:r>
+        <w:rPr>
+          <w:sz w:val="28"/>
+          <w:szCs w:val="28"/>
+        </w:rPr>
+        <w:t>：</w:t>
+      </w:r>
+      <w:r>
+        <w:rPr>
+          <w:sz w:val="28"/>
+          <w:szCs w:val="28"/>
+        </w:rPr>
+        <w:t>tn(tag next)</w:t>
+      </w:r>
+      <w:r>
+        <w:rPr>
+          <w:sz w:val="28"/>
+          <w:szCs w:val="28"/>
+        </w:rPr>
+        <w:t>： 跳转到标记下一次出现的位置</w:t>
+      </w:r>
+    </w:p>
+    <w:p>
+      <w:pPr>
+        <w:pStyle w:val="Normal"/>
+        <w:numPr>
+          <w:ilvl w:val="0"/>
+          <w:numId w:val="0"/>
+        </w:numPr>
+        <w:ind w:left="1080" w:hanging="0"/>
+        <w:rPr>
+          <w:sz w:val="28"/>
+          <w:szCs w:val="28"/>
+        </w:rPr>
+      </w:pPr>
+      <w:r>
+        <w:rPr/>
+      </w:r>
+    </w:p>
+    <w:p>
+      <w:pPr>
+        <w:pStyle w:val="Normal"/>
+        <w:rPr>
+          <w:sz w:val="28"/>
+          <w:szCs w:val="28"/>
+        </w:rPr>
+      </w:pPr>
+      <w:r>
+        <w:rPr/>
+      </w:r>
+    </w:p>
+    <w:p>
+      <w:pPr>
+        <w:pStyle w:val="Normal"/>
+        <w:numPr>
+          <w:ilvl w:val="0"/>
+          <w:numId w:val="0"/>
+        </w:numPr>
+        <w:ind w:left="720" w:hanging="0"/>
+        <w:rPr>
+          <w:sz w:val="28"/>
+          <w:szCs w:val="28"/>
+        </w:rPr>
+      </w:pPr>
+      <w:r>
+        <w:rPr>
+          <w:sz w:val="28"/>
+          <w:szCs w:val="28"/>
+        </w:rPr>
       </w:r>
     </w:p>
     <w:p>
@@ -28272,6 +29196,7 @@
         <w:ind w:left="380" w:hanging="380"/>
       </w:pPr>
       <w:rPr>
+        <w:sz w:val="28"/>
         <w:rFonts w:eastAsia="等线" w:cs=""/>
       </w:rPr>
     </w:lvl>
@@ -28349,6 +29274,246 @@
     </w:lvl>
   </w:abstractNum>
   <w:abstractNum w:abstractNumId="28">
+    <w:lvl w:ilvl="0">
+      <w:start w:val="1"/>
+      <w:numFmt w:val="decimal"/>
+      <w:lvlText w:val=" %1."/>
+      <w:lvlJc w:val="left"/>
+      <w:pPr>
+        <w:tabs>
+          <w:tab w:val="num" w:pos="720"/>
+        </w:tabs>
+        <w:ind w:left="720" w:hanging="360"/>
+      </w:pPr>
+    </w:lvl>
+    <w:lvl w:ilvl="1">
+      <w:start w:val="1"/>
+      <w:numFmt w:val="lowerLetter"/>
+      <w:lvlText w:val="(%2)"/>
+      <w:lvlJc w:val="left"/>
+      <w:pPr>
+        <w:tabs>
+          <w:tab w:val="num" w:pos="1080"/>
+        </w:tabs>
+        <w:ind w:left="1080" w:hanging="360"/>
+      </w:pPr>
+    </w:lvl>
+    <w:lvl w:ilvl="2">
+      <w:start w:val="1"/>
+      <w:numFmt w:val="lowerRoman"/>
+      <w:lvlText w:val=" %3."/>
+      <w:lvlJc w:val="left"/>
+      <w:pPr>
+        <w:tabs>
+          <w:tab w:val="num" w:pos="1440"/>
+        </w:tabs>
+        <w:ind w:left="1440" w:hanging="360"/>
+      </w:pPr>
+    </w:lvl>
+    <w:lvl w:ilvl="3">
+      <w:start w:val="1"/>
+      <w:numFmt w:val="upperLetter"/>
+      <w:lvlText w:val=" %4."/>
+      <w:lvlJc w:val="left"/>
+      <w:pPr>
+        <w:tabs>
+          <w:tab w:val="num" w:pos="1800"/>
+        </w:tabs>
+        <w:ind w:left="1800" w:hanging="360"/>
+      </w:pPr>
+    </w:lvl>
+    <w:lvl w:ilvl="4">
+      <w:start w:val="1"/>
+      <w:numFmt w:val="bullet"/>
+      <w:lvlText w:val=""/>
+      <w:lvlJc w:val="left"/>
+      <w:pPr>
+        <w:tabs>
+          <w:tab w:val="num" w:pos="2160"/>
+        </w:tabs>
+        <w:ind w:left="2160" w:hanging="360"/>
+      </w:pPr>
+      <w:rPr>
+        <w:rFonts w:ascii="Symbol" w:hAnsi="Symbol" w:cs="Symbol" w:hint="default"/>
+        <w:rFonts w:cs="Symbol"/>
+      </w:rPr>
+    </w:lvl>
+    <w:lvl w:ilvl="5">
+      <w:start w:val="1"/>
+      <w:numFmt w:val="bullet"/>
+      <w:lvlText w:val=""/>
+      <w:lvlJc w:val="left"/>
+      <w:pPr>
+        <w:tabs>
+          <w:tab w:val="num" w:pos="2520"/>
+        </w:tabs>
+        <w:ind w:left="2520" w:hanging="360"/>
+      </w:pPr>
+      <w:rPr>
+        <w:rFonts w:ascii="Symbol" w:hAnsi="Symbol" w:cs="Symbol" w:hint="default"/>
+        <w:rFonts w:cs="Symbol"/>
+      </w:rPr>
+    </w:lvl>
+    <w:lvl w:ilvl="6">
+      <w:start w:val="1"/>
+      <w:numFmt w:val="bullet"/>
+      <w:lvlText w:val=""/>
+      <w:lvlJc w:val="left"/>
+      <w:pPr>
+        <w:tabs>
+          <w:tab w:val="num" w:pos="2880"/>
+        </w:tabs>
+        <w:ind w:left="2880" w:hanging="360"/>
+      </w:pPr>
+      <w:rPr>
+        <w:rFonts w:ascii="Symbol" w:hAnsi="Symbol" w:cs="Symbol" w:hint="default"/>
+        <w:rFonts w:cs="Symbol"/>
+      </w:rPr>
+    </w:lvl>
+    <w:lvl w:ilvl="7">
+      <w:start w:val="1"/>
+      <w:numFmt w:val="bullet"/>
+      <w:lvlText w:val=""/>
+      <w:lvlJc w:val="left"/>
+      <w:pPr>
+        <w:tabs>
+          <w:tab w:val="num" w:pos="3240"/>
+        </w:tabs>
+        <w:ind w:left="3240" w:hanging="360"/>
+      </w:pPr>
+      <w:rPr>
+        <w:rFonts w:ascii="Symbol" w:hAnsi="Symbol" w:cs="Symbol" w:hint="default"/>
+        <w:rFonts w:cs="Symbol"/>
+      </w:rPr>
+    </w:lvl>
+    <w:lvl w:ilvl="8">
+      <w:start w:val="1"/>
+      <w:numFmt w:val="bullet"/>
+      <w:lvlText w:val=""/>
+      <w:lvlJc w:val="left"/>
+      <w:pPr>
+        <w:tabs>
+          <w:tab w:val="num" w:pos="3600"/>
+        </w:tabs>
+        <w:ind w:left="3600" w:hanging="360"/>
+      </w:pPr>
+      <w:rPr>
+        <w:rFonts w:ascii="Symbol" w:hAnsi="Symbol" w:cs="Symbol" w:hint="default"/>
+        <w:rFonts w:cs="Symbol"/>
+      </w:rPr>
+    </w:lvl>
+  </w:abstractNum>
+  <w:abstractNum w:abstractNumId="29">
+    <w:lvl w:ilvl="0">
+      <w:start w:val="1"/>
+      <w:numFmt w:val="decimal"/>
+      <w:lvlText w:val="%1."/>
+      <w:lvlJc w:val="left"/>
+      <w:pPr>
+        <w:tabs>
+          <w:tab w:val="num" w:pos="720"/>
+        </w:tabs>
+        <w:ind w:left="720" w:hanging="360"/>
+      </w:pPr>
+    </w:lvl>
+    <w:lvl w:ilvl="1">
+      <w:start w:val="1"/>
+      <w:numFmt w:val="decimal"/>
+      <w:lvlText w:val="%1.%2."/>
+      <w:lvlJc w:val="left"/>
+      <w:pPr>
+        <w:tabs>
+          <w:tab w:val="num" w:pos="1080"/>
+        </w:tabs>
+        <w:ind w:left="1080" w:hanging="360"/>
+      </w:pPr>
+    </w:lvl>
+    <w:lvl w:ilvl="2">
+      <w:start w:val="1"/>
+      <w:numFmt w:val="decimal"/>
+      <w:lvlText w:val="%3."/>
+      <w:lvlJc w:val="left"/>
+      <w:pPr>
+        <w:tabs>
+          <w:tab w:val="num" w:pos="1440"/>
+        </w:tabs>
+        <w:ind w:left="1440" w:hanging="360"/>
+      </w:pPr>
+    </w:lvl>
+    <w:lvl w:ilvl="3">
+      <w:start w:val="1"/>
+      <w:numFmt w:val="decimal"/>
+      <w:lvlText w:val="%4."/>
+      <w:lvlJc w:val="left"/>
+      <w:pPr>
+        <w:tabs>
+          <w:tab w:val="num" w:pos="1800"/>
+        </w:tabs>
+        <w:ind w:left="1800" w:hanging="360"/>
+      </w:pPr>
+    </w:lvl>
+    <w:lvl w:ilvl="4">
+      <w:start w:val="1"/>
+      <w:numFmt w:val="decimal"/>
+      <w:lvlText w:val="%5."/>
+      <w:lvlJc w:val="left"/>
+      <w:pPr>
+        <w:tabs>
+          <w:tab w:val="num" w:pos="2160"/>
+        </w:tabs>
+        <w:ind w:left="2160" w:hanging="360"/>
+      </w:pPr>
+    </w:lvl>
+    <w:lvl w:ilvl="5">
+      <w:start w:val="1"/>
+      <w:numFmt w:val="decimal"/>
+      <w:lvlText w:val="%6."/>
+      <w:lvlJc w:val="left"/>
+      <w:pPr>
+        <w:tabs>
+          <w:tab w:val="num" w:pos="2520"/>
+        </w:tabs>
+        <w:ind w:left="2520" w:hanging="360"/>
+      </w:pPr>
+    </w:lvl>
+    <w:lvl w:ilvl="6">
+      <w:start w:val="1"/>
+      <w:numFmt w:val="decimal"/>
+      <w:lvlText w:val="%7."/>
+      <w:lvlJc w:val="left"/>
+      <w:pPr>
+        <w:tabs>
+          <w:tab w:val="num" w:pos="2880"/>
+        </w:tabs>
+        <w:ind w:left="2880" w:hanging="360"/>
+      </w:pPr>
+    </w:lvl>
+    <w:lvl w:ilvl="7">
+      <w:start w:val="1"/>
+      <w:numFmt w:val="decimal"/>
+      <w:lvlText w:val="%8."/>
+      <w:lvlJc w:val="left"/>
+      <w:pPr>
+        <w:tabs>
+          <w:tab w:val="num" w:pos="3240"/>
+        </w:tabs>
+        <w:ind w:left="3240" w:hanging="360"/>
+      </w:pPr>
+    </w:lvl>
+    <w:lvl w:ilvl="8">
+      <w:start w:val="1"/>
+      <w:numFmt w:val="decimal"/>
+      <w:lvlText w:val="%9."/>
+      <w:lvlJc w:val="left"/>
+      <w:pPr>
+        <w:tabs>
+          <w:tab w:val="num" w:pos="3600"/>
+        </w:tabs>
+        <w:ind w:left="3600" w:hanging="360"/>
+      </w:pPr>
+    </w:lvl>
+  </w:abstractNum>
+  <w:abstractNum w:abstractNumId="30">
     <w:lvl w:ilvl="0">
       <w:start w:val="1"/>
       <w:numFmt w:val="decimal"/>
@@ -28473,11 +29638,11 @@
       </w:rPr>
     </w:lvl>
   </w:abstractNum>
-  <w:abstractNum w:abstractNumId="29">
+  <w:abstractNum w:abstractNumId="31">
     <w:lvl w:ilvl="0">
       <w:start w:val="1"/>
       <w:numFmt w:val="decimal"/>
-      <w:lvlText w:val="%1."/>
+      <w:lvlText w:val=" %1."/>
       <w:lvlJc w:val="left"/>
       <w:pPr>
         <w:tabs>
@@ -28488,8 +29653,8 @@
     </w:lvl>
     <w:lvl w:ilvl="1">
       <w:start w:val="1"/>
-      <w:numFmt w:val="decimal"/>
-      <w:lvlText w:val="%1.%2."/>
+      <w:numFmt w:val="lowerLetter"/>
+      <w:lvlText w:val="(%2)"/>
       <w:lvlJc w:val="left"/>
       <w:pPr>
         <w:tabs>
@@ -28500,8 +29665,8 @@
     </w:lvl>
     <w:lvl w:ilvl="2">
       <w:start w:val="1"/>
-      <w:numFmt w:val="decimal"/>
-      <w:lvlText w:val="%3."/>
+      <w:numFmt w:val="lowerRoman"/>
+      <w:lvlText w:val=" %3."/>
       <w:lvlJc w:val="left"/>
       <w:pPr>
         <w:tabs>
@@ -28512,8 +29677,8 @@
     </w:lvl>
     <w:lvl w:ilvl="3">
       <w:start w:val="1"/>
-      <w:numFmt w:val="decimal"/>
-      <w:lvlText w:val="%4."/>
+      <w:numFmt w:val="upperLetter"/>
+      <w:lvlText w:val=" %4."/>
       <w:lvlJc w:val="left"/>
       <w:pPr>
         <w:tabs>
@@ -28524,8 +29689,8 @@
     </w:lvl>
     <w:lvl w:ilvl="4">
       <w:start w:val="1"/>
-      <w:numFmt w:val="decimal"/>
-      <w:lvlText w:val="%5."/>
+      <w:numFmt w:val="bullet"/>
+      <w:lvlText w:val=""/>
       <w:lvlJc w:val="left"/>
       <w:pPr>
         <w:tabs>
@@ -28533,11 +29698,14 @@
         </w:tabs>
         <w:ind w:left="2160" w:hanging="360"/>
       </w:pPr>
+      <w:rPr>
+        <w:rFonts w:ascii="Symbol" w:hAnsi="Symbol" w:cs="Symbol" w:hint="default"/>
+      </w:rPr>
     </w:lvl>
     <w:lvl w:ilvl="5">
       <w:start w:val="1"/>
-      <w:numFmt w:val="decimal"/>
-      <w:lvlText w:val="%6."/>
+      <w:numFmt w:val="bullet"/>
+      <w:lvlText w:val=""/>
       <w:lvlJc w:val="left"/>
       <w:pPr>
         <w:tabs>
@@ -28545,11 +29713,14 @@
         </w:tabs>
         <w:ind w:left="2520" w:hanging="360"/>
       </w:pPr>
+      <w:rPr>
+        <w:rFonts w:ascii="Symbol" w:hAnsi="Symbol" w:cs="Symbol" w:hint="default"/>
+      </w:rPr>
     </w:lvl>
     <w:lvl w:ilvl="6">
       <w:start w:val="1"/>
-      <w:numFmt w:val="decimal"/>
-      <w:lvlText w:val="%7."/>
+      <w:numFmt w:val="bullet"/>
+      <w:lvlText w:val=""/>
       <w:lvlJc w:val="left"/>
       <w:pPr>
         <w:tabs>
@@ -28557,11 +29728,14 @@
         </w:tabs>
         <w:ind w:left="2880" w:hanging="360"/>
       </w:pPr>
+      <w:rPr>
+        <w:rFonts w:ascii="Symbol" w:hAnsi="Symbol" w:cs="Symbol" w:hint="default"/>
+      </w:rPr>
     </w:lvl>
     <w:lvl w:ilvl="7">
       <w:start w:val="1"/>
-      <w:numFmt w:val="decimal"/>
-      <w:lvlText w:val="%8."/>
+      <w:numFmt w:val="bullet"/>
+      <w:lvlText w:val=""/>
       <w:lvlJc w:val="left"/>
       <w:pPr>
         <w:tabs>
@@ -28569,11 +29743,14 @@
         </w:tabs>
         <w:ind w:left="3240" w:hanging="360"/>
       </w:pPr>
+      <w:rPr>
+        <w:rFonts w:ascii="Symbol" w:hAnsi="Symbol" w:cs="Symbol" w:hint="default"/>
+      </w:rPr>
     </w:lvl>
     <w:lvl w:ilvl="8">
       <w:start w:val="1"/>
-      <w:numFmt w:val="decimal"/>
-      <w:lvlText w:val="%9."/>
+      <w:numFmt w:val="bullet"/>
+      <w:lvlText w:val=""/>
       <w:lvlJc w:val="left"/>
       <w:pPr>
         <w:tabs>
@@ -28581,9 +29758,12 @@
         </w:tabs>
         <w:ind w:left="3600" w:hanging="360"/>
       </w:pPr>
+      <w:rPr>
+        <w:rFonts w:ascii="Symbol" w:hAnsi="Symbol" w:cs="Symbol" w:hint="default"/>
+      </w:rPr>
     </w:lvl>
   </w:abstractNum>
-  <w:abstractNum w:abstractNumId="30">
+  <w:abstractNum w:abstractNumId="32">
     <w:lvl w:ilvl="0">
       <w:start w:val="1"/>
       <w:numFmt w:val="none"/>
@@ -28791,6 +29971,12 @@
   </w:num>
   <w:num w:numId="30">
     <w:abstractNumId w:val="30"/>
+  </w:num>
+  <w:num w:numId="31">
+    <w:abstractNumId w:val="31"/>
+  </w:num>
+  <w:num w:numId="32">
+    <w:abstractNumId w:val="32"/>
   </w:num>
 </w:numbering>
 </file>
@@ -29721,6 +30907,240 @@
       <w:rFonts w:eastAsia="等线" w:cs=""/>
     </w:rPr>
   </w:style>
+  <w:style w:type="character" w:styleId="ListLabel27">
+    <w:name w:val="ListLabel 27"/>
+    <w:qFormat/>
+    <w:rPr>
+      <w:rFonts w:ascii="宋体" w:hAnsi="宋体"/>
+      <w:sz w:val="28"/>
+    </w:rPr>
+  </w:style>
+  <w:style w:type="character" w:styleId="ListLabel28">
+    <w:name w:val="ListLabel 28"/>
+    <w:qFormat/>
+    <w:rPr>
+      <w:rFonts w:ascii="宋体" w:hAnsi="宋体"/>
+      <w:color w:val="000000"/>
+      <w:sz w:val="28"/>
+      <w:szCs w:val="21"/>
+    </w:rPr>
+  </w:style>
+  <w:style w:type="character" w:styleId="ListLabel29">
+    <w:name w:val="ListLabel 29"/>
+    <w:qFormat/>
+    <w:rPr>
+      <w:sz w:val="32"/>
+      <w:szCs w:val="32"/>
+    </w:rPr>
+  </w:style>
+  <w:style w:type="character" w:styleId="ListLabel30">
+    <w:name w:val="ListLabel 30"/>
+    <w:qFormat/>
+    <w:rPr>
+      <w:rFonts w:ascii="宋体" w:hAnsi="宋体"/>
+      <w:sz w:val="28"/>
+    </w:rPr>
+  </w:style>
+  <w:style w:type="character" w:styleId="ListLabel31">
+    <w:name w:val="ListLabel 31"/>
+    <w:qFormat/>
+    <w:rPr>
+      <w:rFonts w:ascii="宋体" w:hAnsi="宋体"/>
+      <w:sz w:val="28"/>
+      <w:szCs w:val="32"/>
+    </w:rPr>
+  </w:style>
+  <w:style w:type="character" w:styleId="ListLabel32">
+    <w:name w:val="ListLabel 32"/>
+    <w:qFormat/>
+    <w:rPr>
+      <w:rFonts w:ascii="宋体" w:hAnsi="宋体"/>
+      <w:sz w:val="28"/>
+      <w:szCs w:val="32"/>
+    </w:rPr>
+  </w:style>
+  <w:style w:type="character" w:styleId="ListLabel33">
+    <w:name w:val="ListLabel 33"/>
+    <w:qFormat/>
+    <w:rPr>
+      <w:sz w:val="24"/>
+      <w:szCs w:val="24"/>
+    </w:rPr>
+  </w:style>
+  <w:style w:type="character" w:styleId="ListLabel34">
+    <w:name w:val="ListLabel 34"/>
+    <w:qFormat/>
+    <w:rPr>
+      <w:rFonts w:eastAsia="宋体" w:cs=""/>
+    </w:rPr>
+  </w:style>
+  <w:style w:type="character" w:styleId="ListLabel35">
+    <w:name w:val="ListLabel 35"/>
+    <w:qFormat/>
+    <w:rPr>
+      <w:rFonts w:eastAsia="宋体" w:cs=""/>
+    </w:rPr>
+  </w:style>
+  <w:style w:type="character" w:styleId="ListLabel36">
+    <w:name w:val="ListLabel 36"/>
+    <w:qFormat/>
+    <w:rPr>
+      <w:rFonts w:eastAsia="等线" w:cs=""/>
+      <w:sz w:val="28"/>
+    </w:rPr>
+  </w:style>
+  <w:style w:type="character" w:styleId="ListLabel37">
+    <w:name w:val="ListLabel 37"/>
+    <w:qFormat/>
+    <w:rPr>
+      <w:rFonts w:cs="Symbol"/>
+    </w:rPr>
+  </w:style>
+  <w:style w:type="character" w:styleId="ListLabel38">
+    <w:name w:val="ListLabel 38"/>
+    <w:qFormat/>
+    <w:rPr>
+      <w:rFonts w:cs="Symbol"/>
+    </w:rPr>
+  </w:style>
+  <w:style w:type="character" w:styleId="ListLabel39">
+    <w:name w:val="ListLabel 39"/>
+    <w:qFormat/>
+    <w:rPr>
+      <w:rFonts w:cs="Symbol"/>
+    </w:rPr>
+  </w:style>
+  <w:style w:type="character" w:styleId="ListLabel40">
+    <w:name w:val="ListLabel 40"/>
+    <w:qFormat/>
+    <w:rPr>
+      <w:rFonts w:cs="Symbol"/>
+    </w:rPr>
+  </w:style>
+  <w:style w:type="character" w:styleId="ListLabel41">
+    <w:name w:val="ListLabel 41"/>
+    <w:qFormat/>
+    <w:rPr>
+      <w:rFonts w:cs="Symbol"/>
+    </w:rPr>
+  </w:style>
+  <w:style w:type="character" w:styleId="ListLabel42">
+    <w:name w:val="ListLabel 42"/>
+    <w:qFormat/>
+    <w:rPr>
+      <w:rFonts w:ascii="宋体" w:hAnsi="宋体"/>
+      <w:sz w:val="28"/>
+    </w:rPr>
+  </w:style>
+  <w:style w:type="character" w:styleId="ListLabel43">
+    <w:name w:val="ListLabel 43"/>
+    <w:qFormat/>
+    <w:rPr>
+      <w:rFonts w:ascii="宋体" w:hAnsi="宋体"/>
+      <w:color w:val="000000"/>
+      <w:sz w:val="28"/>
+      <w:szCs w:val="21"/>
+    </w:rPr>
+  </w:style>
+  <w:style w:type="character" w:styleId="ListLabel44">
+    <w:name w:val="ListLabel 44"/>
+    <w:qFormat/>
+    <w:rPr>
+      <w:sz w:val="32"/>
+      <w:szCs w:val="32"/>
+    </w:rPr>
+  </w:style>
+  <w:style w:type="character" w:styleId="ListLabel45">
+    <w:name w:val="ListLabel 45"/>
+    <w:qFormat/>
+    <w:rPr>
+      <w:rFonts w:ascii="宋体" w:hAnsi="宋体"/>
+      <w:sz w:val="28"/>
+    </w:rPr>
+  </w:style>
+  <w:style w:type="character" w:styleId="ListLabel46">
+    <w:name w:val="ListLabel 46"/>
+    <w:qFormat/>
+    <w:rPr>
+      <w:rFonts w:ascii="宋体" w:hAnsi="宋体"/>
+      <w:sz w:val="28"/>
+      <w:szCs w:val="32"/>
+    </w:rPr>
+  </w:style>
+  <w:style w:type="character" w:styleId="ListLabel47">
+    <w:name w:val="ListLabel 47"/>
+    <w:qFormat/>
+    <w:rPr>
+      <w:rFonts w:ascii="宋体" w:hAnsi="宋体"/>
+      <w:sz w:val="28"/>
+      <w:szCs w:val="32"/>
+    </w:rPr>
+  </w:style>
+  <w:style w:type="character" w:styleId="ListLabel48">
+    <w:name w:val="ListLabel 48"/>
+    <w:qFormat/>
+    <w:rPr>
+      <w:sz w:val="24"/>
+      <w:szCs w:val="24"/>
+    </w:rPr>
+  </w:style>
+  <w:style w:type="character" w:styleId="ListLabel49">
+    <w:name w:val="ListLabel 49"/>
+    <w:qFormat/>
+    <w:rPr>
+      <w:rFonts w:eastAsia="宋体" w:cs=""/>
+    </w:rPr>
+  </w:style>
+  <w:style w:type="character" w:styleId="ListLabel50">
+    <w:name w:val="ListLabel 50"/>
+    <w:qFormat/>
+    <w:rPr>
+      <w:rFonts w:eastAsia="宋体" w:cs=""/>
+    </w:rPr>
+  </w:style>
+  <w:style w:type="character" w:styleId="ListLabel51">
+    <w:name w:val="ListLabel 51"/>
+    <w:qFormat/>
+    <w:rPr>
+      <w:rFonts w:eastAsia="等线" w:cs=""/>
+      <w:sz w:val="28"/>
+    </w:rPr>
+  </w:style>
+  <w:style w:type="character" w:styleId="ListLabel52">
+    <w:name w:val="ListLabel 52"/>
+    <w:qFormat/>
+    <w:rPr>
+      <w:rFonts w:cs="Symbol"/>
+    </w:rPr>
+  </w:style>
+  <w:style w:type="character" w:styleId="ListLabel53">
+    <w:name w:val="ListLabel 53"/>
+    <w:qFormat/>
+    <w:rPr>
+      <w:rFonts w:cs="Symbol"/>
+    </w:rPr>
+  </w:style>
+  <w:style w:type="character" w:styleId="ListLabel54">
+    <w:name w:val="ListLabel 54"/>
+    <w:qFormat/>
+    <w:rPr>
+      <w:rFonts w:cs="Symbol"/>
+    </w:rPr>
+  </w:style>
+  <w:style w:type="character" w:styleId="ListLabel55">
+    <w:name w:val="ListLabel 55"/>
+    <w:qFormat/>
+    <w:rPr>
+      <w:rFonts w:cs="Symbol"/>
+    </w:rPr>
+  </w:style>
+  <w:style w:type="character" w:styleId="ListLabel56">
+    <w:name w:val="ListLabel 56"/>
+    <w:qFormat/>
+    <w:rPr>
+      <w:rFonts w:cs="Symbol"/>
+    </w:rPr>
+  </w:style>
   <w:style w:type="paragraph" w:styleId="Heading">
     <w:name w:val="Heading"/>
     <w:basedOn w:val="Normal"/>

</xml_diff>